<commit_message>
relatório de dezembro bem avançado
falta MSTP, conclusões e rever
</commit_message>
<xml_diff>
--- a/Trabalho/rascunho_TPDD.docx
+++ b/Trabalho/rascunho_TPDD.docx
@@ -245,15 +245,7 @@
         <w:t>m</w:t>
       </w:r>
       <w:r>
-        <w:t xml:space="preserve"> uma tabela de </w:t>
-      </w:r>
-      <w:proofErr w:type="spellStart"/>
-      <w:r>
-        <w:t>forwarding</w:t>
-      </w:r>
-      <w:proofErr w:type="spellEnd"/>
-      <w:r>
-        <w:t xml:space="preserve"> nos switches e bridges </w:t>
+        <w:t xml:space="preserve"> uma tabela de forwarding nos switches e bridges </w:t>
       </w:r>
       <w:r>
         <w:t>de modo que</w:t>
@@ -333,15 +325,7 @@
       </w:r>
       <w:proofErr w:type="spellEnd"/>
       <w:r>
-        <w:t>) e deixa outros no estado de “</w:t>
-      </w:r>
-      <w:proofErr w:type="spellStart"/>
-      <w:r>
-        <w:t>forwarding</w:t>
-      </w:r>
-      <w:proofErr w:type="spellEnd"/>
-      <w:r>
-        <w:t xml:space="preserve">”. Se uma das ligações ficar indisponível, o protocolo adapta a rede </w:t>
+        <w:t xml:space="preserve">) e deixa outros no estado de “forwarding”. Se uma das ligações ficar indisponível, o protocolo adapta a rede </w:t>
       </w:r>
       <w:r>
         <w:t>de maneira que</w:t>
@@ -390,59 +374,18 @@
         </w:numPr>
         <w:jc w:val="both"/>
       </w:pPr>
-      <w:proofErr w:type="spellStart"/>
-      <w:r>
-        <w:rPr>
-          <w:b/>
-          <w:bCs/>
-        </w:rPr>
-        <w:t>Designated</w:t>
-      </w:r>
-      <w:proofErr w:type="spellEnd"/>
-      <w:r>
-        <w:rPr>
-          <w:b/>
-          <w:bCs/>
-        </w:rPr>
-        <w:t xml:space="preserve"> </w:t>
-      </w:r>
-      <w:proofErr w:type="spellStart"/>
-      <w:r>
-        <w:rPr>
-          <w:b/>
-          <w:bCs/>
-        </w:rPr>
-        <w:t>Port</w:t>
-      </w:r>
-      <w:proofErr w:type="spellEnd"/>
-      <w:r>
-        <w:rPr>
-          <w:b/>
-          <w:bCs/>
-        </w:rPr>
-        <w:t>:</w:t>
-      </w:r>
-      <w:r>
-        <w:t xml:space="preserve"> interface eleita para ficar responsável por transportar o tráfego à </w:t>
-      </w:r>
-      <w:proofErr w:type="spellStart"/>
-      <w:r>
-        <w:t>root</w:t>
-      </w:r>
-      <w:proofErr w:type="spellEnd"/>
-      <w:r>
-        <w:t xml:space="preserve"> bridge em cada segmento.</w:t>
-      </w:r>
-      <w:r>
-        <w:t xml:space="preserve"> Estas ficam no estado de “</w:t>
-      </w:r>
-      <w:proofErr w:type="spellStart"/>
-      <w:r>
-        <w:t>forwarding</w:t>
-      </w:r>
-      <w:proofErr w:type="spellEnd"/>
-      <w:r>
-        <w:t>”</w:t>
+      <w:r>
+        <w:rPr>
+          <w:b/>
+          <w:bCs/>
+        </w:rPr>
+        <w:t>Designated Port:</w:t>
+      </w:r>
+      <w:r>
+        <w:t xml:space="preserve"> interface eleita para ficar responsável por transportar o tráfego à root bridge em cada segmento.</w:t>
+      </w:r>
+      <w:r>
+        <w:t xml:space="preserve"> Estas ficam no estado de “forwarding”</w:t>
       </w:r>
     </w:p>
     <w:p>
@@ -458,31 +401,13 @@
           <w:bCs/>
         </w:rPr>
       </w:pPr>
-      <w:proofErr w:type="spellStart"/>
-      <w:r>
-        <w:rPr>
-          <w:b/>
-          <w:bCs/>
-        </w:rPr>
-        <w:t>Root</w:t>
-      </w:r>
-      <w:proofErr w:type="spellEnd"/>
-      <w:r>
-        <w:rPr>
-          <w:b/>
-          <w:bCs/>
-        </w:rPr>
-        <w:t xml:space="preserve"> </w:t>
-      </w:r>
-      <w:proofErr w:type="spellStart"/>
-      <w:r>
-        <w:rPr>
-          <w:b/>
-          <w:bCs/>
-        </w:rPr>
-        <w:t>Port</w:t>
-      </w:r>
-      <w:proofErr w:type="spellEnd"/>
+      <w:r>
+        <w:rPr>
+          <w:b/>
+          <w:bCs/>
+        </w:rPr>
+        <w:t>Root Port</w:t>
+      </w:r>
       <w:r>
         <w:rPr>
           <w:b/>
@@ -491,34 +416,10 @@
         <w:t xml:space="preserve">: </w:t>
       </w:r>
       <w:r>
-        <w:t xml:space="preserve">A melhor interface de um switch (que não a </w:t>
-      </w:r>
-      <w:proofErr w:type="spellStart"/>
-      <w:r>
-        <w:t>root</w:t>
-      </w:r>
-      <w:proofErr w:type="spellEnd"/>
-      <w:r>
-        <w:t xml:space="preserve"> bridge) para conduzir o tráfego até à </w:t>
-      </w:r>
-      <w:proofErr w:type="spellStart"/>
-      <w:r>
-        <w:t>root</w:t>
-      </w:r>
-      <w:proofErr w:type="spellEnd"/>
-      <w:r>
-        <w:t xml:space="preserve"> bridge.</w:t>
-      </w:r>
-      <w:r>
-        <w:t xml:space="preserve"> Estas ficam no estado de “</w:t>
-      </w:r>
-      <w:proofErr w:type="spellStart"/>
-      <w:r>
-        <w:t>forwarding</w:t>
-      </w:r>
-      <w:proofErr w:type="spellEnd"/>
-      <w:r>
-        <w:t>”</w:t>
+        <w:t>A melhor interface de um switch (que não a root bridge) para conduzir o tráfego até à root bridge.</w:t>
+      </w:r>
+      <w:r>
+        <w:t xml:space="preserve"> Estas ficam no estado de “forwarding”</w:t>
       </w:r>
     </w:p>
     <w:p>
@@ -534,7 +435,6 @@
           <w:bCs/>
         </w:rPr>
       </w:pPr>
-      <w:proofErr w:type="spellStart"/>
       <w:r>
         <w:rPr>
           <w:b/>
@@ -549,43 +449,18 @@
         </w:rPr>
         <w:t>lternate</w:t>
       </w:r>
-      <w:proofErr w:type="spellEnd"/>
-      <w:r>
-        <w:rPr>
-          <w:b/>
-          <w:bCs/>
-        </w:rPr>
-        <w:t xml:space="preserve"> </w:t>
-      </w:r>
-      <w:proofErr w:type="spellStart"/>
-      <w:r>
-        <w:rPr>
-          <w:b/>
-          <w:bCs/>
-        </w:rPr>
-        <w:t>Port</w:t>
-      </w:r>
-      <w:proofErr w:type="spellEnd"/>
-      <w:r>
-        <w:rPr>
-          <w:b/>
-          <w:bCs/>
-        </w:rPr>
-        <w:t xml:space="preserve">: </w:t>
+      <w:r>
+        <w:rPr>
+          <w:b/>
+          <w:bCs/>
+        </w:rPr>
+        <w:t xml:space="preserve"> Port: </w:t>
       </w:r>
       <w:r>
         <w:t>Portas bloqueadas que podem vir a ser ativadas quando necessário.</w:t>
       </w:r>
       <w:r>
-        <w:t xml:space="preserve"> Estas ficam no estado de “</w:t>
-      </w:r>
-      <w:proofErr w:type="spellStart"/>
-      <w:r>
-        <w:t>blocking</w:t>
-      </w:r>
-      <w:proofErr w:type="spellEnd"/>
-      <w:r>
-        <w:t>”</w:t>
+        <w:t xml:space="preserve"> Estas ficam no estado de “blocking”</w:t>
       </w:r>
     </w:p>
     <w:p>
@@ -607,15 +482,7 @@
     </w:p>
     <w:p>
       <w:r>
-        <w:t xml:space="preserve">Existem 4 estados nos quais as portas podem estar. Em </w:t>
-      </w:r>
-      <w:proofErr w:type="spellStart"/>
-      <w:r>
-        <w:t>Blocking</w:t>
-      </w:r>
-      <w:proofErr w:type="spellEnd"/>
-      <w:r>
-        <w:t xml:space="preserve">, que servem como backup e não encaminham tráfego, prevenindo assim </w:t>
+        <w:t xml:space="preserve">Existem 4 estados nos quais as portas podem estar. Em Blocking, que servem como backup e não encaminham tráfego, prevenindo assim </w:t>
       </w:r>
       <w:proofErr w:type="spellStart"/>
       <w:r>
@@ -623,23 +490,7 @@
       </w:r>
       <w:proofErr w:type="spellEnd"/>
       <w:r>
-        <w:t xml:space="preserve"> indesejados e </w:t>
-      </w:r>
-      <w:proofErr w:type="spellStart"/>
-      <w:r>
-        <w:t>Listening</w:t>
-      </w:r>
-      <w:proofErr w:type="spellEnd"/>
-      <w:r>
-        <w:t xml:space="preserve"> e </w:t>
-      </w:r>
-      <w:proofErr w:type="spellStart"/>
-      <w:r>
-        <w:t>Learning</w:t>
-      </w:r>
-      <w:proofErr w:type="spellEnd"/>
-      <w:r>
-        <w:t xml:space="preserve"> que são estados de aprendizagem de MAC </w:t>
+        <w:t xml:space="preserve"> indesejados e Listening e Learning que são estados de aprendizagem de MAC </w:t>
       </w:r>
       <w:proofErr w:type="spellStart"/>
       <w:r>
@@ -647,6 +498,9 @@
       </w:r>
       <w:proofErr w:type="spellEnd"/>
       <w:r>
+        <w:t>, sendo que é em Learning o estado em que todas as portas iniciam quando um switch é ligado</w:t>
+      </w:r>
+      <w:r>
         <w:t xml:space="preserve">. Nestes 3 estados, as interfaces conseguem receber e processar </w:t>
       </w:r>
       <w:proofErr w:type="spellStart"/>
@@ -658,15 +512,7 @@
         <w:t>.</w:t>
       </w:r>
       <w:r>
-        <w:t xml:space="preserve"> Por último, existe o estado de </w:t>
-      </w:r>
-      <w:proofErr w:type="spellStart"/>
-      <w:r>
-        <w:t>Forwarding</w:t>
-      </w:r>
-      <w:proofErr w:type="spellEnd"/>
-      <w:r>
-        <w:t xml:space="preserve">, </w:t>
+        <w:t xml:space="preserve"> Por último, existe o estado de Forwarding, </w:t>
       </w:r>
       <w:r>
         <w:t xml:space="preserve">em que as portas encaminham </w:t>
@@ -722,61 +568,13 @@
         <w:jc w:val="both"/>
       </w:pPr>
       <w:r>
-        <w:t xml:space="preserve">Todos os switches da rede elegem uma </w:t>
-      </w:r>
-      <w:proofErr w:type="spellStart"/>
-      <w:r>
-        <w:t>root</w:t>
-      </w:r>
-      <w:proofErr w:type="spellEnd"/>
-      <w:r>
-        <w:t xml:space="preserve"> bridge, ou seja, o switch que é o ponto focal da rede</w:t>
+        <w:t>Todos os switches da rede elegem uma root bridge, ou seja, o switch que é o ponto focal da rede</w:t>
       </w:r>
       <w:r>
         <w:t xml:space="preserve">. </w:t>
       </w:r>
       <w:r>
-        <w:t>É a partir daí que decisões como quais portas bloquear e quais meter no modo “</w:t>
-      </w:r>
-      <w:proofErr w:type="spellStart"/>
-      <w:r>
-        <w:t>designated</w:t>
-      </w:r>
-      <w:proofErr w:type="spellEnd"/>
-      <w:r>
-        <w:t xml:space="preserve"> </w:t>
-      </w:r>
-      <w:proofErr w:type="spellStart"/>
-      <w:r>
-        <w:t>port</w:t>
-      </w:r>
-      <w:proofErr w:type="spellEnd"/>
-      <w:r>
-        <w:t>” ou “</w:t>
-      </w:r>
-      <w:proofErr w:type="spellStart"/>
-      <w:r>
-        <w:t>root</w:t>
-      </w:r>
-      <w:proofErr w:type="spellEnd"/>
-      <w:r>
-        <w:t xml:space="preserve"> </w:t>
-      </w:r>
-      <w:proofErr w:type="spellStart"/>
-      <w:r>
-        <w:t>port</w:t>
-      </w:r>
-      <w:proofErr w:type="spellEnd"/>
-      <w:r>
-        <w:t xml:space="preserve">” vão ser tomadas. As mesmas vão ser escolhidas tendo em conta o posicionamento da </w:t>
-      </w:r>
-      <w:proofErr w:type="spellStart"/>
-      <w:r>
-        <w:t>root</w:t>
-      </w:r>
-      <w:proofErr w:type="spellEnd"/>
-      <w:r>
-        <w:t xml:space="preserve"> bridge. </w:t>
+        <w:t xml:space="preserve">É a partir daí que decisões como quais portas bloquear e quais meter no modo “designated port” ou “root port” vão ser tomadas. As mesmas vão ser escolhidas tendo em conta o posicionamento da root bridge. </w:t>
       </w:r>
     </w:p>
     <w:p>
@@ -792,13 +590,8 @@
       </w:r>
       <w:proofErr w:type="spellEnd"/>
       <w:r>
-        <w:t xml:space="preserve">, as mesmas devem ter diferentes bridge </w:t>
-      </w:r>
-      <w:proofErr w:type="spellStart"/>
-      <w:r>
-        <w:t>root</w:t>
-      </w:r>
-      <w:proofErr w:type="spellEnd"/>
+        <w:t>, as mesmas devem ter diferentes bridge root</w:t>
+      </w:r>
       <w:r>
         <w:t xml:space="preserve">, visto que diferentes </w:t>
       </w:r>
@@ -827,23 +620,7 @@
           <w:b/>
           <w:bCs/>
         </w:rPr>
-        <w:t xml:space="preserve">Como eleger então a </w:t>
-      </w:r>
-      <w:proofErr w:type="spellStart"/>
-      <w:r>
-        <w:rPr>
-          <w:b/>
-          <w:bCs/>
-        </w:rPr>
-        <w:t>root</w:t>
-      </w:r>
-      <w:proofErr w:type="spellEnd"/>
-      <w:r>
-        <w:rPr>
-          <w:b/>
-          <w:bCs/>
-        </w:rPr>
-        <w:t xml:space="preserve"> bridge?</w:t>
+        <w:t>Como eleger então a root bridge?</w:t>
       </w:r>
     </w:p>
     <w:p>
@@ -851,15 +628,7 @@
         <w:jc w:val="both"/>
       </w:pPr>
       <w:r>
-        <w:t xml:space="preserve">A eleição da </w:t>
-      </w:r>
-      <w:proofErr w:type="spellStart"/>
-      <w:r>
-        <w:t>root</w:t>
-      </w:r>
-      <w:proofErr w:type="spellEnd"/>
-      <w:r>
-        <w:t xml:space="preserve"> bridge é feita por duas maneiras: por decisão do gestor de rede ou pela escolha automática feita entre os diferentes switches que se baseia na escolha do switch com uma Bridge ID menor. </w:t>
+        <w:t xml:space="preserve">A eleição da root bridge é feita por duas maneiras: por decisão do gestor de rede ou pela escolha automática feita entre os diferentes switches que se baseia na escolha do switch com uma Bridge ID menor. </w:t>
       </w:r>
       <w:r>
         <w:t xml:space="preserve">Para isto, todos os switches vão trocando informações entre si que são transportadas pelas Bridge </w:t>
@@ -1028,42 +797,10 @@
         <w:t>pela</w:t>
       </w:r>
       <w:r>
-        <w:t xml:space="preserve"> </w:t>
-      </w:r>
-      <w:proofErr w:type="spellStart"/>
-      <w:r>
-        <w:t>Root</w:t>
-      </w:r>
-      <w:proofErr w:type="spellEnd"/>
-      <w:r>
-        <w:t xml:space="preserve"> Bridge e os restantes </w:t>
-      </w:r>
-      <w:proofErr w:type="spellStart"/>
-      <w:r>
-        <w:t>switchs</w:t>
-      </w:r>
-      <w:proofErr w:type="spellEnd"/>
-      <w:r>
-        <w:t xml:space="preserve">, quando recebem </w:t>
-      </w:r>
-      <w:r>
-        <w:t xml:space="preserve">a BPDU pela </w:t>
-      </w:r>
-      <w:proofErr w:type="spellStart"/>
-      <w:r>
-        <w:t>root</w:t>
-      </w:r>
-      <w:proofErr w:type="spellEnd"/>
-      <w:r>
-        <w:t xml:space="preserve"> </w:t>
-      </w:r>
-      <w:proofErr w:type="spellStart"/>
-      <w:r>
-        <w:t>port</w:t>
-      </w:r>
-      <w:proofErr w:type="spellEnd"/>
-      <w:r>
-        <w:t>, reenviam ao switch vizinho.</w:t>
+        <w:t xml:space="preserve"> Root Bridge e os restantes switchs, quando recebem </w:t>
+      </w:r>
+      <w:r>
+        <w:t>a BPDU pela root port, reenviam ao switch vizinho.</w:t>
       </w:r>
     </w:p>
     <w:p>
@@ -1090,15 +827,7 @@
         </w:rPr>
       </w:pPr>
       <w:r>
-        <w:t xml:space="preserve">Eleger um switch como o </w:t>
-      </w:r>
-      <w:proofErr w:type="spellStart"/>
-      <w:r>
-        <w:t>Root</w:t>
-      </w:r>
-      <w:proofErr w:type="spellEnd"/>
-      <w:r>
-        <w:t xml:space="preserve"> Bridge.</w:t>
+        <w:t>Eleger um switch como o Root Bridge.</w:t>
       </w:r>
     </w:p>
     <w:p>
@@ -1114,31 +843,7 @@
         </w:rPr>
       </w:pPr>
       <w:r>
-        <w:t xml:space="preserve">Eleger as portas </w:t>
-      </w:r>
-      <w:proofErr w:type="spellStart"/>
-      <w:r>
-        <w:t>designated</w:t>
-      </w:r>
-      <w:proofErr w:type="spellEnd"/>
-      <w:r>
-        <w:t xml:space="preserve"> bridge, </w:t>
-      </w:r>
-      <w:proofErr w:type="spellStart"/>
-      <w:r>
-        <w:t>root</w:t>
-      </w:r>
-      <w:proofErr w:type="spellEnd"/>
-      <w:r>
-        <w:t xml:space="preserve"> </w:t>
-      </w:r>
-      <w:proofErr w:type="spellStart"/>
-      <w:r>
-        <w:t>port</w:t>
-      </w:r>
-      <w:proofErr w:type="spellEnd"/>
-      <w:r>
-        <w:t xml:space="preserve"> e as bloqueadas. </w:t>
+        <w:t xml:space="preserve">Eleger as portas designated bridge, root port e as bloqueadas. </w:t>
       </w:r>
     </w:p>
     <w:p>
@@ -1317,21 +1022,8 @@
           <w:numId w:val="3"/>
         </w:numPr>
       </w:pPr>
-      <w:proofErr w:type="spellStart"/>
-      <w:r>
-        <w:t>Root</w:t>
-      </w:r>
-      <w:proofErr w:type="spellEnd"/>
-      <w:r>
-        <w:t xml:space="preserve"> ID, identificação do switch que é </w:t>
-      </w:r>
-      <w:proofErr w:type="spellStart"/>
-      <w:r>
-        <w:t>Root</w:t>
-      </w:r>
-      <w:proofErr w:type="spellEnd"/>
-      <w:r>
-        <w:t xml:space="preserve"> Bridge - - contém a bridge </w:t>
+      <w:r>
+        <w:t xml:space="preserve">Root ID, identificação do switch que é Root Bridge - - contém a bridge </w:t>
       </w:r>
       <w:proofErr w:type="spellStart"/>
       <w:r>
@@ -1390,9 +1082,12 @@
           <w:numId w:val="3"/>
         </w:numPr>
       </w:pPr>
-      <w:proofErr w:type="spellStart"/>
-      <w:r>
-        <w:t>Root</w:t>
+      <w:r>
+        <w:t xml:space="preserve">Root </w:t>
+      </w:r>
+      <w:proofErr w:type="spellStart"/>
+      <w:r>
+        <w:t>Path</w:t>
       </w:r>
       <w:proofErr w:type="spellEnd"/>
       <w:r>
@@ -1400,14 +1095,6 @@
       </w:r>
       <w:proofErr w:type="spellStart"/>
       <w:r>
-        <w:t>Path</w:t>
-      </w:r>
-      <w:proofErr w:type="spellEnd"/>
-      <w:r>
-        <w:t xml:space="preserve"> </w:t>
-      </w:r>
-      <w:proofErr w:type="spellStart"/>
-      <w:r>
         <w:t>Cost</w:t>
       </w:r>
       <w:proofErr w:type="spellEnd"/>
@@ -1415,15 +1102,7 @@
         <w:t>, que apresenta o cus</w:t>
       </w:r>
       <w:r>
-        <w:t xml:space="preserve">to da ligação entre a </w:t>
-      </w:r>
-      <w:proofErr w:type="spellStart"/>
-      <w:r>
-        <w:t>Root</w:t>
-      </w:r>
-      <w:proofErr w:type="spellEnd"/>
-      <w:r>
-        <w:t xml:space="preserve"> Bridge e o switch que enviou o BPDU</w:t>
+        <w:t>to da ligação entre a Root Bridge e o switch que enviou o BPDU</w:t>
       </w:r>
     </w:p>
     <w:p>
@@ -1503,31 +1182,7 @@
         <w:t xml:space="preserve"> age</w:t>
       </w:r>
       <w:r>
-        <w:t xml:space="preserve">, que representa a distância em </w:t>
-      </w:r>
-      <w:proofErr w:type="spellStart"/>
-      <w:r>
-        <w:t>switchs</w:t>
-      </w:r>
-      <w:proofErr w:type="spellEnd"/>
-      <w:r>
-        <w:t xml:space="preserve"> até à </w:t>
-      </w:r>
-      <w:proofErr w:type="spellStart"/>
-      <w:r>
-        <w:t>Root</w:t>
-      </w:r>
-      <w:proofErr w:type="spellEnd"/>
-      <w:r>
-        <w:t xml:space="preserve"> Bridge. Cada switch que não seja </w:t>
-      </w:r>
-      <w:proofErr w:type="spellStart"/>
-      <w:r>
-        <w:t>root</w:t>
-      </w:r>
-      <w:proofErr w:type="spellEnd"/>
-      <w:r>
-        <w:t xml:space="preserve"> e que envie uma BPDU incrementa este valor em 1. </w:t>
+        <w:t xml:space="preserve">, que representa a distância em switchs até à Root Bridge. Cada switch que não seja root e que envie uma BPDU incrementa este valor em 1. </w:t>
       </w:r>
     </w:p>
     <w:p>
@@ -1600,34 +1255,10 @@
         </w:rPr>
       </w:pPr>
       <w:r>
-        <w:t xml:space="preserve">Quando a eleição é feita automaticamente entre os </w:t>
-      </w:r>
-      <w:proofErr w:type="spellStart"/>
-      <w:r>
-        <w:t>switchs</w:t>
-      </w:r>
-      <w:proofErr w:type="spellEnd"/>
-      <w:r>
-        <w:t>, n</w:t>
-      </w:r>
-      <w:r>
-        <w:t xml:space="preserve">o início, cada switch considera-se a </w:t>
-      </w:r>
-      <w:proofErr w:type="spellStart"/>
-      <w:r>
-        <w:t>Root</w:t>
-      </w:r>
-      <w:proofErr w:type="spellEnd"/>
-      <w:r>
-        <w:t xml:space="preserve"> Bridge e envia de 2 em 2 segundos estas mensagens BPDU com o respetivo Bridge ID e o </w:t>
-      </w:r>
-      <w:proofErr w:type="spellStart"/>
-      <w:r>
-        <w:t>root</w:t>
-      </w:r>
-      <w:proofErr w:type="spellEnd"/>
-      <w:r>
-        <w:t xml:space="preserve"> ID ao qual está associado.</w:t>
+        <w:t>Quando a eleição é feita automaticamente entre os switchs, n</w:t>
+      </w:r>
+      <w:r>
+        <w:t>o início, cada switch considera-se a Root Bridge e envia de 2 em 2 segundos estas mensagens BPDU com o respetivo Bridge ID e o root ID ao qual está associado.</w:t>
       </w:r>
     </w:p>
     <w:p>
@@ -1644,31 +1275,7 @@
         </w:rPr>
       </w:pPr>
       <w:r>
-        <w:t xml:space="preserve">Se um switch A anunciar (para um switch B) um </w:t>
-      </w:r>
-      <w:proofErr w:type="spellStart"/>
-      <w:r>
-        <w:t>Root</w:t>
-      </w:r>
-      <w:proofErr w:type="spellEnd"/>
-      <w:r>
-        <w:t xml:space="preserve"> ID inferior ao </w:t>
-      </w:r>
-      <w:proofErr w:type="spellStart"/>
-      <w:r>
-        <w:t>Root</w:t>
-      </w:r>
-      <w:proofErr w:type="spellEnd"/>
-      <w:r>
-        <w:t xml:space="preserve"> ID ao que o B está a anunciar, então este último deixar de enviar aos seus vizinhos o </w:t>
-      </w:r>
-      <w:proofErr w:type="spellStart"/>
-      <w:r>
-        <w:t>Root</w:t>
-      </w:r>
-      <w:proofErr w:type="spellEnd"/>
-      <w:r>
-        <w:t xml:space="preserve"> ID que tinha, guarda o inferior que recebeu do A e começa a anunciar também este.  </w:t>
+        <w:t xml:space="preserve">Se um switch A anunciar (para um switch B) um Root ID inferior ao Root ID ao que o B está a anunciar, então este último deixar de enviar aos seus vizinhos o Root ID que tinha, guarda o inferior que recebeu do A e começa a anunciar também este.  </w:t>
       </w:r>
       <w:r>
         <w:t xml:space="preserve"> </w:t>
@@ -1691,23 +1298,7 @@
         <w:t>Sendo assim, q</w:t>
       </w:r>
       <w:r>
-        <w:t xml:space="preserve">uando um switch recebe uma mensagem com um </w:t>
-      </w:r>
-      <w:proofErr w:type="spellStart"/>
-      <w:r>
-        <w:t>root</w:t>
-      </w:r>
-      <w:proofErr w:type="spellEnd"/>
-      <w:r>
-        <w:t xml:space="preserve"> ID inferior ao seu, atualiza o seu parâmetro do </w:t>
-      </w:r>
-      <w:proofErr w:type="spellStart"/>
-      <w:r>
-        <w:t>Root</w:t>
-      </w:r>
-      <w:proofErr w:type="spellEnd"/>
-      <w:r>
-        <w:t xml:space="preserve"> ID</w:t>
+        <w:t>uando um switch recebe uma mensagem com um root ID inferior ao seu, atualiza o seu parâmetro do Root ID</w:t>
       </w:r>
       <w:r>
         <w:t xml:space="preserve"> até todos os equipamentos chegarem a um acordo de qual é o switch com um identificador menor e aí</w:t>
@@ -1716,15 +1307,7 @@
         <w:t xml:space="preserve"> </w:t>
       </w:r>
       <w:r>
-        <w:t xml:space="preserve">consideram esse switch como a </w:t>
-      </w:r>
-      <w:proofErr w:type="spellStart"/>
-      <w:r>
-        <w:t>Root</w:t>
-      </w:r>
-      <w:proofErr w:type="spellEnd"/>
-      <w:r>
-        <w:t xml:space="preserve"> Bri</w:t>
+        <w:t>consideram esse switch como a Root Bri</w:t>
       </w:r>
       <w:r>
         <w:t>dge.</w:t>
@@ -2014,23 +1597,7 @@
           <w:b/>
           <w:bCs/>
         </w:rPr>
-        <w:t xml:space="preserve"> capturou-se tráfego nas duas ligações entre os </w:t>
-      </w:r>
-      <w:proofErr w:type="spellStart"/>
-      <w:r>
-        <w:rPr>
-          <w:b/>
-          <w:bCs/>
-        </w:rPr>
-        <w:t>switchs</w:t>
-      </w:r>
-      <w:proofErr w:type="spellEnd"/>
-      <w:r>
-        <w:rPr>
-          <w:b/>
-          <w:bCs/>
-        </w:rPr>
-        <w:t xml:space="preserve">. </w:t>
+        <w:t xml:space="preserve"> capturou-se tráfego nas duas ligações entre os switchs. </w:t>
       </w:r>
     </w:p>
     <w:p>
@@ -2082,26 +1649,21 @@
       <w:r>
         <w:t xml:space="preserve"> pelo switch 1, que era a </w:t>
       </w:r>
-      <w:proofErr w:type="spellStart"/>
       <w:r>
         <w:t>R</w:t>
       </w:r>
       <w:r>
-        <w:t>oot</w:t>
-      </w:r>
-      <w:proofErr w:type="spellEnd"/>
+        <w:t xml:space="preserve">oot </w:t>
+      </w:r>
+      <w:r>
+        <w:t>B</w:t>
+      </w:r>
+      <w:r>
+        <w:t>ridge.</w:t>
+      </w:r>
       <w:r>
         <w:t xml:space="preserve"> </w:t>
       </w:r>
-      <w:r>
-        <w:t>B</w:t>
-      </w:r>
-      <w:r>
-        <w:t>ridge.</w:t>
-      </w:r>
-      <w:r>
-        <w:t xml:space="preserve"> </w:t>
-      </w:r>
     </w:p>
     <w:p>
       <w:r>
@@ -2128,17 +1690,8 @@
           <w:b/>
           <w:bCs/>
         </w:rPr>
-        <w:t xml:space="preserve"> em ambos os </w:t>
-      </w:r>
-      <w:proofErr w:type="spellStart"/>
-      <w:r>
-        <w:rPr>
-          <w:b/>
-          <w:bCs/>
-        </w:rPr>
-        <w:t>switchs</w:t>
-      </w:r>
-      <w:proofErr w:type="spellEnd"/>
+        <w:t xml:space="preserve"> em ambos os switchs</w:t>
+      </w:r>
       <w:r>
         <w:t xml:space="preserve"> com o seguinte comando: no </w:t>
       </w:r>
@@ -2305,23 +1858,7 @@
           <w:b/>
           <w:bCs/>
         </w:rPr>
-        <w:t xml:space="preserve"> entre o PC1 e o PC2 e iniciou-se a captura de tráfego nas duas ligações entre os </w:t>
-      </w:r>
-      <w:proofErr w:type="spellStart"/>
-      <w:r>
-        <w:rPr>
-          <w:b/>
-          <w:bCs/>
-        </w:rPr>
-        <w:t>switchs</w:t>
-      </w:r>
-      <w:proofErr w:type="spellEnd"/>
-      <w:r>
-        <w:rPr>
-          <w:b/>
-          <w:bCs/>
-        </w:rPr>
-        <w:t xml:space="preserve">. </w:t>
+        <w:t xml:space="preserve"> entre o PC1 e o PC2 e iniciou-se a captura de tráfego nas duas ligações entre os switchs. </w:t>
       </w:r>
     </w:p>
     <w:p>
@@ -2403,15 +1940,7 @@
     </w:p>
     <w:p>
       <w:r>
-        <w:t xml:space="preserve">Depois deste teste, os </w:t>
-      </w:r>
-      <w:proofErr w:type="spellStart"/>
-      <w:r>
-        <w:t>switchs</w:t>
-      </w:r>
-      <w:proofErr w:type="spellEnd"/>
-      <w:r>
-        <w:t xml:space="preserve"> ficaram de tal maneira sobrecarregados que as suas consolas deixaram de funcionar.</w:t>
+        <w:t>Depois deste teste, os switchs ficaram de tal maneira sobrecarregados que as suas consolas deixaram de funcionar.</w:t>
       </w:r>
     </w:p>
     <w:p>
@@ -2681,16 +2210,11 @@
       <w:r>
         <w:t xml:space="preserve">Ao fazer a topologia de cima no gns3, o switch 1 ficou como </w:t>
       </w:r>
-      <w:proofErr w:type="spellStart"/>
       <w:r>
         <w:t>R</w:t>
       </w:r>
       <w:r>
-        <w:t>oot</w:t>
-      </w:r>
-      <w:proofErr w:type="spellEnd"/>
-      <w:r>
-        <w:t xml:space="preserve"> </w:t>
+        <w:t xml:space="preserve">oot </w:t>
       </w:r>
       <w:r>
         <w:t>B</w:t>
@@ -2973,26 +2497,10 @@
         </w:rPr>
       </w:pPr>
       <w:r>
-        <w:t xml:space="preserve">As do SW1 são ambas </w:t>
-      </w:r>
-      <w:proofErr w:type="spellStart"/>
-      <w:r>
-        <w:t>Designated</w:t>
-      </w:r>
-      <w:proofErr w:type="spellEnd"/>
-      <w:r>
-        <w:t xml:space="preserve"> porque </w:t>
-      </w:r>
-      <w:r>
-        <w:t xml:space="preserve">é a </w:t>
-      </w:r>
-      <w:proofErr w:type="spellStart"/>
-      <w:r>
-        <w:t>root</w:t>
-      </w:r>
-      <w:proofErr w:type="spellEnd"/>
-      <w:r>
-        <w:t xml:space="preserve"> bridge levando a que a</w:t>
+        <w:t xml:space="preserve">As do SW1 são ambas Designated porque </w:t>
+      </w:r>
+      <w:r>
+        <w:t>é a root bridge levando a que a</w:t>
       </w:r>
       <w:r>
         <w:t>s</w:t>
@@ -3027,39 +2535,7 @@
         </w:rPr>
       </w:pPr>
       <w:r>
-        <w:t xml:space="preserve">No SW2 temos a e0/0 como </w:t>
-      </w:r>
-      <w:proofErr w:type="spellStart"/>
-      <w:r>
-        <w:t>Root</w:t>
-      </w:r>
-      <w:proofErr w:type="spellEnd"/>
-      <w:r>
-        <w:t xml:space="preserve"> </w:t>
-      </w:r>
-      <w:proofErr w:type="spellStart"/>
-      <w:r>
-        <w:t>Port</w:t>
-      </w:r>
-      <w:proofErr w:type="spellEnd"/>
-      <w:r>
-        <w:t xml:space="preserve"> porque esta é a porta do switch que acarreta menos custo (100) para chegar até ao SW1. A e0/1 ficou como </w:t>
-      </w:r>
-      <w:proofErr w:type="spellStart"/>
-      <w:r>
-        <w:t>designated</w:t>
-      </w:r>
-      <w:proofErr w:type="spellEnd"/>
-      <w:r>
-        <w:t xml:space="preserve"> pela mesma lógica, visto que é a melhor interface de entre as existentes na ligação SW2-SW3 para se obter menos custo (100) até chegar à </w:t>
-      </w:r>
-      <w:proofErr w:type="spellStart"/>
-      <w:r>
-        <w:t>Root</w:t>
-      </w:r>
-      <w:proofErr w:type="spellEnd"/>
-      <w:r>
-        <w:t xml:space="preserve"> Bridge.</w:t>
+        <w:t>No SW2 temos a e0/0 como Root Port porque esta é a porta do switch que acarreta menos custo (100) para chegar até ao SW1. A e0/1 ficou como designated pela mesma lógica, visto que é a melhor interface de entre as existentes na ligação SW2-SW3 para se obter menos custo (100) até chegar à Root Bridge.</w:t>
       </w:r>
     </w:p>
     <w:p>
@@ -3085,15 +2561,7 @@
         <w:t>à</w:t>
       </w:r>
       <w:r>
-        <w:t xml:space="preserve"> </w:t>
-      </w:r>
-      <w:proofErr w:type="spellStart"/>
-      <w:r>
-        <w:t>root</w:t>
-      </w:r>
-      <w:proofErr w:type="spellEnd"/>
-      <w:r>
-        <w:t xml:space="preserve"> bridge e a e0/0 é a melhor porta da ligação SW4-SW3.</w:t>
+        <w:t xml:space="preserve"> root bridge e a e0/0 é a melhor porta da ligação SW4-SW3.</w:t>
       </w:r>
     </w:p>
     <w:p>
@@ -3110,39 +2578,7 @@
         </w:rPr>
       </w:pPr>
       <w:r>
-        <w:t xml:space="preserve">Por fim, no SW3, temos empate para eleger a </w:t>
-      </w:r>
-      <w:proofErr w:type="spellStart"/>
-      <w:r>
-        <w:t>Root</w:t>
-      </w:r>
-      <w:proofErr w:type="spellEnd"/>
-      <w:r>
-        <w:t xml:space="preserve"> </w:t>
-      </w:r>
-      <w:proofErr w:type="spellStart"/>
-      <w:r>
-        <w:t>Port</w:t>
-      </w:r>
-      <w:proofErr w:type="spellEnd"/>
-      <w:r>
-        <w:t xml:space="preserve">, visto que ambas as interfaces levam o mesmo custo (200) para chegar ao SW1. Nesta situação, escolhemos a interface que estabelece uma ligação ao vizinho que tem menor Bridge ID. Visto que tanto o SW2 como o 4 têm a prioridade igual, então o aspeto a ter em conta é o switch com menor MAC da Bridge ID, que neste caso é o SW2. Portanto, ficamos com a e0/1 como </w:t>
-      </w:r>
-      <w:proofErr w:type="spellStart"/>
-      <w:r>
-        <w:t>Root</w:t>
-      </w:r>
-      <w:proofErr w:type="spellEnd"/>
-      <w:r>
-        <w:t xml:space="preserve"> </w:t>
-      </w:r>
-      <w:proofErr w:type="spellStart"/>
-      <w:r>
-        <w:t>Port</w:t>
-      </w:r>
-      <w:proofErr w:type="spellEnd"/>
-      <w:r>
-        <w:t xml:space="preserve"> e a e0/0 como porta bloqueada visto que é a única porta que não pode levar outra designação que não esta.</w:t>
+        <w:t>Por fim, no SW3, temos empate para eleger a Root Port, visto que ambas as interfaces levam o mesmo custo (200) para chegar ao SW1. Nesta situação, escolhemos a interface que estabelece uma ligação ao vizinho que tem menor Bridge ID. Visto que tanto o SW2 como o 4 têm a prioridade igual, então o aspeto a ter em conta é o switch com menor MAC da Bridge ID, que neste caso é o SW2. Portanto, ficamos com a e0/1 como Root Port e a e0/0 como porta bloqueada visto que é a única porta que não pode levar outra designação que não esta.</w:t>
       </w:r>
       <w:r>
         <w:t xml:space="preserve"> Esta porta ficará como de backup para uma falha.</w:t>
@@ -3388,34 +2824,10 @@
         </w:numPr>
       </w:pPr>
       <w:r>
-        <w:t xml:space="preserve">Contém o </w:t>
-      </w:r>
-      <w:proofErr w:type="spellStart"/>
-      <w:r>
-        <w:t>Root</w:t>
-      </w:r>
-      <w:proofErr w:type="spellEnd"/>
-      <w:r>
-        <w:t xml:space="preserve"> Id do switch 1 que é o </w:t>
-      </w:r>
-      <w:proofErr w:type="spellStart"/>
-      <w:r>
-        <w:t>Root</w:t>
-      </w:r>
-      <w:proofErr w:type="spellEnd"/>
-      <w:r>
-        <w:t xml:space="preserve"> Bridge da rede e também os identificadores do switch que enviou a mensagem, o sw</w:t>
-      </w:r>
-      <w:r>
-        <w:t xml:space="preserve">1. Neste caso estes dois aspetos coincidem, visto que o pacote foi enviado pelo SW1 que é a </w:t>
-      </w:r>
-      <w:proofErr w:type="spellStart"/>
-      <w:r>
-        <w:t>Root</w:t>
-      </w:r>
-      <w:proofErr w:type="spellEnd"/>
-      <w:r>
-        <w:t xml:space="preserve"> Bridge.</w:t>
+        <w:t>Contém o Root Id do switch 1 que é o Root Bridge da rede e também os identificadores do switch que enviou a mensagem, o sw</w:t>
+      </w:r>
+      <w:r>
+        <w:t>1. Neste caso estes dois aspetos coincidem, visto que o pacote foi enviado pelo SW1 que é a Root Bridge.</w:t>
       </w:r>
     </w:p>
     <w:p>
@@ -3577,23 +2989,7 @@
         <w:jc w:val="both"/>
       </w:pPr>
       <w:r>
-        <w:t xml:space="preserve">Contém o </w:t>
-      </w:r>
-      <w:proofErr w:type="spellStart"/>
-      <w:r>
-        <w:t>Root</w:t>
-      </w:r>
-      <w:proofErr w:type="spellEnd"/>
-      <w:r>
-        <w:t xml:space="preserve"> Id do switch 1 que é o </w:t>
-      </w:r>
-      <w:proofErr w:type="spellStart"/>
-      <w:r>
-        <w:t>Root</w:t>
-      </w:r>
-      <w:proofErr w:type="spellEnd"/>
-      <w:r>
-        <w:t xml:space="preserve"> Bridge da rede e também os identificadores do switch que enviou a mensagem, o sw</w:t>
+        <w:t>Contém o Root Id do switch 1 que é o Root Bridge da rede e também os identificadores do switch que enviou a mensagem, o sw</w:t>
       </w:r>
       <w:r>
         <w:t>4</w:t>
@@ -3976,34 +3372,10 @@
         <w:t xml:space="preserve">um switch demora 20 segundos a perceber que não foi enviada nenhuma BPDU do vizinho. Depois, </w:t>
       </w:r>
       <w:r>
-        <w:t xml:space="preserve">o switch que tem a porta de backup (a que está no estado de bloqueada), coloca a mesma em </w:t>
-      </w:r>
-      <w:proofErr w:type="spellStart"/>
-      <w:r>
-        <w:t>Listening</w:t>
-      </w:r>
-      <w:proofErr w:type="spellEnd"/>
-      <w:r>
-        <w:t xml:space="preserve"> durante 15 segundos e em seguida no estado de </w:t>
-      </w:r>
-      <w:proofErr w:type="spellStart"/>
-      <w:r>
-        <w:t>Learning</w:t>
-      </w:r>
-      <w:proofErr w:type="spellEnd"/>
-      <w:r>
-        <w:t xml:space="preserve"> também durante 15 segundos. </w:t>
-      </w:r>
-      <w:r>
-        <w:t xml:space="preserve">Só após estes períodos é que a interface passa para o estado de </w:t>
-      </w:r>
-      <w:proofErr w:type="spellStart"/>
-      <w:r>
-        <w:t>Forwarding</w:t>
-      </w:r>
-      <w:proofErr w:type="spellEnd"/>
-      <w:r>
-        <w:t xml:space="preserve"> e o serviço é restabelecido. </w:t>
+        <w:t xml:space="preserve">o switch que tem a porta de backup (a que está no estado de bloqueada), coloca a mesma em Listening durante 15 segundos e em seguida no estado de Learning também durante 15 segundos. </w:t>
+      </w:r>
+      <w:r>
+        <w:t xml:space="preserve">Só após estes períodos é que a interface passa para o estado de Forwarding e o serviço é restabelecido. </w:t>
       </w:r>
       <w:r>
         <w:t xml:space="preserve">Podemos concluir que o STP demora 50 segundos a reagir a uma falha e a colocar a rede novamente disponível. </w:t>
@@ -4231,15 +3603,7 @@
       </w:r>
       <w:proofErr w:type="spellEnd"/>
       <w:r>
-        <w:t xml:space="preserve"> pela </w:t>
-      </w:r>
-      <w:proofErr w:type="spellStart"/>
-      <w:r>
-        <w:t>Root</w:t>
-      </w:r>
-      <w:proofErr w:type="spellEnd"/>
-      <w:r>
-        <w:t xml:space="preserve"> Bridge quando esta recebe uma TCN (explicado </w:t>
+        <w:t xml:space="preserve"> pela Root Bridge quando esta recebe uma TCN (explicado </w:t>
       </w:r>
       <w:proofErr w:type="gramStart"/>
       <w:r>
@@ -4451,15 +3815,7 @@
       </w:r>
       <w:proofErr w:type="spellEnd"/>
       <w:r>
-        <w:t xml:space="preserve"> e é uma BPDU especial que não contém qualquer tipo de informação e é enviada em direção à </w:t>
-      </w:r>
-      <w:proofErr w:type="spellStart"/>
-      <w:r>
-        <w:t>Root</w:t>
-      </w:r>
-      <w:proofErr w:type="spellEnd"/>
-      <w:r>
-        <w:t xml:space="preserve"> Bridge pelo switch que deteta a mudança na rede. </w:t>
+        <w:t xml:space="preserve"> e é uma BPDU especial que não contém qualquer tipo de informação e é enviada em direção à Root Bridge pelo switch que deteta a mudança na rede. </w:t>
       </w:r>
     </w:p>
     <w:p>
@@ -4593,34 +3949,10 @@
         </w:numPr>
       </w:pPr>
       <w:r>
-        <w:t xml:space="preserve">A </w:t>
-      </w:r>
-      <w:proofErr w:type="spellStart"/>
-      <w:r>
-        <w:t>root</w:t>
-      </w:r>
-      <w:proofErr w:type="spellEnd"/>
-      <w:r>
-        <w:t xml:space="preserve"> </w:t>
-      </w:r>
-      <w:proofErr w:type="spellStart"/>
-      <w:r>
-        <w:t>port</w:t>
-      </w:r>
-      <w:proofErr w:type="spellEnd"/>
-      <w:r>
-        <w:t xml:space="preserve"> do sw</w:t>
-      </w:r>
-      <w:r>
-        <w:t xml:space="preserve">4 passa a ser a e0/0, visto que a anterior (e0/1) está ligada à porta da </w:t>
-      </w:r>
-      <w:proofErr w:type="spellStart"/>
-      <w:r>
-        <w:t>root</w:t>
-      </w:r>
-      <w:proofErr w:type="spellEnd"/>
-      <w:r>
-        <w:t xml:space="preserve"> bridge que se desligou</w:t>
+        <w:t>A root port do sw</w:t>
+      </w:r>
+      <w:r>
+        <w:t>4 passa a ser a e0/0, visto que a anterior (e0/1) está ligada à porta da root bridge que se desligou</w:t>
       </w:r>
       <w:r>
         <w:t>.</w:t>
@@ -4635,15 +3967,7 @@
         </w:numPr>
       </w:pPr>
       <w:r>
-        <w:t xml:space="preserve">A e0/1 passa a ser </w:t>
-      </w:r>
-      <w:proofErr w:type="spellStart"/>
-      <w:r>
-        <w:t>designated</w:t>
-      </w:r>
-      <w:proofErr w:type="spellEnd"/>
-      <w:r>
-        <w:t>, visto que agora o caminho tem de passar por essa porta e dar a volta à topologia.</w:t>
+        <w:t>A e0/1 passa a ser designated, visto que agora o caminho tem de passar por essa porta e dar a volta à topologia.</w:t>
       </w:r>
     </w:p>
     <w:p>
@@ -4745,21 +4069,8 @@
         <w:jc w:val="both"/>
       </w:pPr>
       <w:r>
-        <w:t xml:space="preserve">A interface e0/0 do SW3 que se encontrava bloqueada, passou a estar no estado de </w:t>
-      </w:r>
-      <w:proofErr w:type="spellStart"/>
-      <w:r>
-        <w:t>designated</w:t>
-      </w:r>
-      <w:proofErr w:type="spellEnd"/>
-      <w:r>
-        <w:t xml:space="preserve"> </w:t>
-      </w:r>
-      <w:proofErr w:type="spellStart"/>
-      <w:r>
-        <w:t>root</w:t>
-      </w:r>
-      <w:proofErr w:type="spellEnd"/>
+        <w:t>A interface e0/0 do SW3 que se encontrava bloqueada, passou a estar no estado de designated root</w:t>
+      </w:r>
     </w:p>
     <w:p>
       <w:pPr>
@@ -4977,58 +4288,32 @@
         <w:t xml:space="preserve">4, </w:t>
       </w:r>
       <w:r>
-        <w:t xml:space="preserve">visto que é esta a </w:t>
-      </w:r>
-      <w:proofErr w:type="spellStart"/>
-      <w:r>
-        <w:t>root</w:t>
-      </w:r>
-      <w:proofErr w:type="spellEnd"/>
+        <w:t xml:space="preserve">visto que é esta a root </w:t>
+      </w:r>
+      <w:proofErr w:type="gramStart"/>
+      <w:r>
+        <w:t>port</w:t>
+      </w:r>
+      <w:r>
+        <w:t xml:space="preserve">  (</w:t>
+      </w:r>
+      <w:proofErr w:type="gramEnd"/>
+      <w:r>
+        <w:t>conseguimos comprovar isso pois obtivemos esse mesmo tráfego entre o sw4 e o sw1) e por fim chegam à e0/0 do sw2.</w:t>
+      </w:r>
+    </w:p>
+    <w:p>
+      <w:r>
+        <w:t>Quando é efetuada uma falha na interface e0/1 do SW1, conseguimos ver que a primeira captura</w:t>
+      </w:r>
       <w:r>
         <w:t xml:space="preserve"> </w:t>
       </w:r>
-      <w:proofErr w:type="spellStart"/>
-      <w:proofErr w:type="gramStart"/>
-      <w:r>
-        <w:t>port</w:t>
-      </w:r>
-      <w:proofErr w:type="spellEnd"/>
-      <w:r>
-        <w:t xml:space="preserve">  (</w:t>
-      </w:r>
-      <w:proofErr w:type="gramEnd"/>
-      <w:r>
-        <w:t>conseguimos comprovar isso pois obtivemos esse mesmo tráfego entre o sw4 e o sw1) e por fim chegam à e0/0 do sw2.</w:t>
-      </w:r>
-    </w:p>
-    <w:p>
-      <w:r>
-        <w:t>Quando é efetuada uma falha na interface e0/1 do SW1, conseguimos ver que a primeira captura</w:t>
-      </w:r>
-      <w:r>
-        <w:t xml:space="preserve"> </w:t>
-      </w:r>
       <w:r>
         <w:t>(a da esquerda) deixa de detetar tráfego ICMP e passado algum tempo, é a captura sobre a ligação entre o SW4 e o SW3 que interceta tráfego</w:t>
       </w:r>
       <w:r>
-        <w:t xml:space="preserve">, visto que o SW4 muda a sua </w:t>
-      </w:r>
-      <w:proofErr w:type="spellStart"/>
-      <w:r>
-        <w:t>root</w:t>
-      </w:r>
-      <w:proofErr w:type="spellEnd"/>
-      <w:r>
-        <w:t xml:space="preserve"> </w:t>
-      </w:r>
-      <w:proofErr w:type="spellStart"/>
-      <w:r>
-        <w:t>port</w:t>
-      </w:r>
-      <w:proofErr w:type="spellEnd"/>
-      <w:r>
-        <w:t xml:space="preserve"> para a e0/0.</w:t>
+        <w:t>, visto que o SW4 muda a sua root port para a e0/0.</w:t>
       </w:r>
     </w:p>
     <w:p>
@@ -5123,8 +4408,21 @@
           </wp:inline>
         </w:drawing>
       </w:r>
-    </w:p>
-    <w:p>
+      <w:r>
+        <w:t xml:space="preserve">meter no </w:t>
+      </w:r>
+      <w:proofErr w:type="spellStart"/>
+      <w:r>
+        <w:t>ppt</w:t>
+      </w:r>
+      <w:proofErr w:type="spellEnd"/>
+      <w:r>
+        <w:t xml:space="preserve"> apenas?</w:t>
+      </w:r>
+    </w:p>
+    <w:p/>
+    <w:p>
+      <w:bookmarkStart w:id="0" w:name="_Hlk90749651"/>
       <w:r>
         <w:lastRenderedPageBreak/>
         <w:t>Na</w:t>
@@ -5187,6 +4485,7 @@
         <w:t>), que a porta que estava bloqueada no SW3 sofreu.</w:t>
       </w:r>
     </w:p>
+    <w:bookmarkEnd w:id="0"/>
     <w:p>
       <w:r>
         <w:rPr>
@@ -5282,13 +4581,8 @@
         </w:drawing>
       </w:r>
       <w:r>
-        <w:t xml:space="preserve">Depois passa para </w:t>
-      </w:r>
-      <w:proofErr w:type="spellStart"/>
-      <w:r>
-        <w:t>Listening</w:t>
-      </w:r>
-      <w:proofErr w:type="spellEnd"/>
+        <w:t>Depois passa para Listening</w:t>
+      </w:r>
     </w:p>
     <w:p>
       <w:r>
@@ -5332,21 +4626,8 @@
         </w:drawing>
       </w:r>
       <w:r>
-        <w:t xml:space="preserve">Depois de </w:t>
-      </w:r>
-      <w:proofErr w:type="spellStart"/>
-      <w:r>
-        <w:t>Listening</w:t>
-      </w:r>
-      <w:proofErr w:type="spellEnd"/>
-      <w:r>
-        <w:t xml:space="preserve"> passa para </w:t>
-      </w:r>
-      <w:proofErr w:type="spellStart"/>
-      <w:r>
-        <w:t>Learning</w:t>
-      </w:r>
-      <w:proofErr w:type="spellEnd"/>
+        <w:t>Depois de Listening passa para Learning</w:t>
+      </w:r>
     </w:p>
     <w:p>
       <w:r>
@@ -5433,7 +4714,11 @@
         <w:jc w:val="both"/>
       </w:pPr>
       <w:r>
-        <w:t xml:space="preserve">Conclui-se que o protocolo </w:t>
+        <w:t xml:space="preserve">Conclui-se que o </w:t>
+      </w:r>
+      <w:bookmarkStart w:id="1" w:name="_Hlk90749803"/>
+      <w:r>
+        <w:t xml:space="preserve">protocolo </w:t>
       </w:r>
       <w:proofErr w:type="spellStart"/>
       <w:r>
@@ -5449,24 +4734,11 @@
       </w:r>
       <w:proofErr w:type="spellEnd"/>
       <w:r>
-        <w:t xml:space="preserve"> consegue adaptar-se perante falhas na rede, mudando as configurações das portas de cada router perante a falha ocorrida. As portas que se encontravam bloqueadas, entram em ação para assumirem o papel de </w:t>
-      </w:r>
-      <w:proofErr w:type="spellStart"/>
-      <w:r>
-        <w:t>designated</w:t>
-      </w:r>
-      <w:proofErr w:type="spellEnd"/>
-      <w:r>
-        <w:t xml:space="preserve"> </w:t>
-      </w:r>
-      <w:proofErr w:type="spellStart"/>
-      <w:r>
-        <w:t>ro</w:t>
+        <w:t xml:space="preserve"> consegue adaptar-se perante falhas na rede, mudando as configurações das portas de cada router perante a falha ocorrida. As portas que se encontravam bloqueadas, entram em ação para assumirem o papel de designated ro</w:t>
       </w:r>
       <w:r>
         <w:t>ot</w:t>
       </w:r>
-      <w:proofErr w:type="spellEnd"/>
       <w:r>
         <w:t xml:space="preserve"> para assim ser possível a continuação dos serviços.</w:t>
       </w:r>
@@ -5476,17 +4748,10 @@
         <w:jc w:val="both"/>
       </w:pPr>
       <w:r>
-        <w:t xml:space="preserve">Os custos dos caminhos de cada switch até à </w:t>
-      </w:r>
-      <w:proofErr w:type="spellStart"/>
-      <w:r>
-        <w:t>root</w:t>
-      </w:r>
-      <w:proofErr w:type="spellEnd"/>
-      <w:r>
-        <w:t xml:space="preserve"> bridge acabam por mudar, visto que as portas do switches mudam para outras funções.</w:t>
-      </w:r>
-    </w:p>
+        <w:t>Os custos dos caminhos de cada switch até à root bridge acabam por mudar, visto que as portas do switches mudam para outras funções.</w:t>
+      </w:r>
+    </w:p>
+    <w:bookmarkEnd w:id="1"/>
     <w:p>
       <w:pPr>
         <w:jc w:val="both"/>
@@ -5719,47 +4984,32 @@
       <w:r>
         <w:t xml:space="preserve">: </w:t>
       </w:r>
-      <w:proofErr w:type="spellStart"/>
-      <w:r>
-        <w:t>Alternate</w:t>
-      </w:r>
-      <w:proofErr w:type="spellEnd"/>
-      <w:r>
-        <w:t xml:space="preserve"> e</w:t>
+      <w:r>
+        <w:t>Alternate e</w:t>
       </w:r>
       <w:r>
         <w:t xml:space="preserve"> Backup. A</w:t>
       </w:r>
       <w:r>
-        <w:t>s mesmas podem estar nos estados de “</w:t>
-      </w:r>
-      <w:proofErr w:type="spellStart"/>
-      <w:r>
-        <w:t>Learning</w:t>
-      </w:r>
-      <w:proofErr w:type="spellEnd"/>
+        <w:t>s mesmas podem estar nos estados de “Learning”</w:t>
+      </w:r>
+      <w:proofErr w:type="gramStart"/>
+      <w:r>
+        <w:t>,</w:t>
+      </w:r>
+      <w:r>
+        <w:t xml:space="preserve"> </w:t>
+      </w:r>
       <w:r>
         <w:t>”</w:t>
       </w:r>
-      <w:proofErr w:type="gramStart"/>
-      <w:r>
-        <w:t>,</w:t>
-      </w:r>
-      <w:r>
-        <w:t xml:space="preserve"> </w:t>
-      </w:r>
+      <w:r>
+        <w:t>Forwarding</w:t>
+      </w:r>
+      <w:proofErr w:type="gramEnd"/>
       <w:r>
         <w:t>”</w:t>
       </w:r>
-      <w:proofErr w:type="spellStart"/>
-      <w:r>
-        <w:t>Forwarding</w:t>
-      </w:r>
-      <w:proofErr w:type="spellEnd"/>
-      <w:proofErr w:type="gramEnd"/>
-      <w:r>
-        <w:t>”</w:t>
-      </w:r>
       <w:r>
         <w:t xml:space="preserve"> e “</w:t>
       </w:r>
@@ -5777,23 +5027,7 @@
       </w:r>
       <w:proofErr w:type="spellEnd"/>
       <w:r>
-        <w:t xml:space="preserve">, </w:t>
-      </w:r>
-      <w:proofErr w:type="spellStart"/>
-      <w:r>
-        <w:t>Blocking</w:t>
-      </w:r>
-      <w:proofErr w:type="spellEnd"/>
-      <w:r>
-        <w:t xml:space="preserve"> e </w:t>
-      </w:r>
-      <w:proofErr w:type="spellStart"/>
-      <w:r>
-        <w:t>Listening</w:t>
-      </w:r>
-      <w:proofErr w:type="spellEnd"/>
-      <w:r>
-        <w:t>),.</w:t>
+        <w:t>, Blocking e Listening),.</w:t>
       </w:r>
     </w:p>
     <w:p>
@@ -5830,15 +5064,7 @@
     </w:p>
     <w:p>
       <w:r>
-        <w:t xml:space="preserve">O que torna este protocolo mais rápido, é que o mesmo é capaz de confirmar rapidamente que uma porta pode passar para o estado de </w:t>
-      </w:r>
-      <w:proofErr w:type="spellStart"/>
-      <w:r>
-        <w:t>forwarding</w:t>
-      </w:r>
-      <w:proofErr w:type="spellEnd"/>
-      <w:r>
-        <w:t xml:space="preserve"> sem depender de qualquer temporizador. Além disso, </w:t>
+        <w:t xml:space="preserve">O que torna este protocolo mais rápido, é que o mesmo é capaz de confirmar rapidamente que uma porta pode passar para o estado de forwarding sem depender de qualquer temporizador. Além disso, </w:t>
       </w:r>
       <w:r>
         <w:t xml:space="preserve">para ser alcançada uma convergência mais rápida numa porta, existem as </w:t>
@@ -6125,16 +5351,9 @@
         <w:rPr>
           <w:b/>
           <w:bCs/>
-        </w:rPr>
-        <w:tab/>
-      </w:r>
-      <w:r>
-        <w:rPr>
-          <w:b/>
-          <w:bCs/>
           <w:highlight w:val="red"/>
         </w:rPr>
-        <w:t xml:space="preserve">Se calhar meter do </w:t>
+        <w:t xml:space="preserve">Isto é só para o </w:t>
       </w:r>
       <w:proofErr w:type="spellStart"/>
       <w:r>
@@ -6143,7 +5362,7 @@
           <w:bCs/>
           <w:highlight w:val="red"/>
         </w:rPr>
-        <w:t>wireshark</w:t>
+        <w:t>ppt</w:t>
       </w:r>
       <w:proofErr w:type="spellEnd"/>
       <w:r>
@@ -6152,14 +5371,6 @@
           <w:bCs/>
           <w:highlight w:val="red"/>
         </w:rPr>
-        <w:t xml:space="preserve"> o BPDU PARA VER COMO É</w:t>
-      </w:r>
-      <w:r>
-        <w:rPr>
-          <w:b/>
-          <w:bCs/>
-          <w:highlight w:val="red"/>
-        </w:rPr>
         <w:t>?</w:t>
       </w:r>
     </w:p>
@@ -6201,15 +5412,7 @@
         <w:t>-time</w:t>
       </w:r>
       <w:r>
-        <w:t xml:space="preserve"> mesmo se não receber nenhuma da </w:t>
-      </w:r>
-      <w:proofErr w:type="spellStart"/>
-      <w:r>
-        <w:t>Root</w:t>
-      </w:r>
-      <w:proofErr w:type="spellEnd"/>
-      <w:r>
-        <w:t xml:space="preserve"> Bridge.</w:t>
+        <w:t xml:space="preserve"> mesmo se não receber nenhuma da Root Bridge.</w:t>
       </w:r>
       <w:r>
         <w:t xml:space="preserve"> Com isto, um switch consegue perceber se o seu vizinho entrou em falência se o mesmo não lhe enviar nenhuma BPDU. </w:t>
@@ -6225,23 +5428,7 @@
       </w:r>
       <w:proofErr w:type="spellEnd"/>
       <w:r>
-        <w:t xml:space="preserve"> partem da </w:t>
-      </w:r>
-      <w:proofErr w:type="spellStart"/>
-      <w:r>
-        <w:t>Root</w:t>
-      </w:r>
-      <w:proofErr w:type="spellEnd"/>
-      <w:r>
-        <w:t xml:space="preserve"> Bridge, pode ter existido uma falha numa ligação desde a </w:t>
-      </w:r>
-      <w:proofErr w:type="spellStart"/>
-      <w:r>
-        <w:t>Root</w:t>
-      </w:r>
-      <w:proofErr w:type="spellEnd"/>
-      <w:r>
-        <w:t xml:space="preserve"> Bridge até ao switch vizinho em causa e este ainda se encontrar ativo.</w:t>
+        <w:t xml:space="preserve"> partem da Root Bridge, pode ter existido uma falha numa ligação desde a Root Bridge até ao switch vizinho em causa e este ainda se encontrar ativo.</w:t>
       </w:r>
     </w:p>
     <w:p/>
@@ -6262,215 +5449,69 @@
     </w:p>
     <w:p>
       <w:r>
-        <w:t xml:space="preserve">As portas com o papel de </w:t>
-      </w:r>
-      <w:proofErr w:type="spellStart"/>
-      <w:r>
-        <w:t>designated</w:t>
-      </w:r>
-      <w:proofErr w:type="spellEnd"/>
+        <w:t xml:space="preserve">As portas com o papel de designated port e root port continuam a desempenhar a mesma função que no STP. No entanto, a </w:t>
+      </w:r>
+      <w:r>
+        <w:t>alternate</w:t>
+      </w:r>
+      <w:r>
+        <w:t xml:space="preserve"> port que tínhamos no protocolo anterior, </w:t>
+      </w:r>
+      <w:r>
+        <w:t>pode ser backup port ou</w:t>
+      </w:r>
+      <w:r>
+        <w:t xml:space="preserve"> alternate port.</w:t>
+      </w:r>
+      <w:r>
+        <w:t xml:space="preserve"> Estas funções, tal como o STP, são determinadas perante o conteúdo trocado nas </w:t>
+      </w:r>
+      <w:proofErr w:type="spellStart"/>
+      <w:r>
+        <w:t>BPDUs</w:t>
+      </w:r>
+      <w:proofErr w:type="spellEnd"/>
+      <w:r>
+        <w:t>, entre os switchs.</w:t>
+      </w:r>
+    </w:p>
+    <w:p>
+      <w:pPr>
+        <w:rPr>
+          <w:b/>
+          <w:bCs/>
+        </w:rPr>
+      </w:pPr>
+      <w:r>
+        <w:tab/>
+      </w:r>
+      <w:r>
+        <w:tab/>
+      </w:r>
+      <w:r>
+        <w:rPr>
+          <w:rStyle w:val="Ttulo2Carter"/>
+        </w:rPr>
+        <w:t>Alternate</w:t>
+      </w:r>
+      <w:r>
+        <w:rPr>
+          <w:b/>
+          <w:bCs/>
+        </w:rPr>
+        <w:t xml:space="preserve"> Port</w:t>
+      </w:r>
+    </w:p>
+    <w:p>
+      <w:r>
+        <w:t>Porta alternativa à Root Port, ou seja,</w:t>
+      </w:r>
       <w:r>
         <w:t xml:space="preserve"> </w:t>
       </w:r>
-      <w:proofErr w:type="spellStart"/>
-      <w:r>
-        <w:t>port</w:t>
-      </w:r>
-      <w:proofErr w:type="spellEnd"/>
-      <w:r>
-        <w:t xml:space="preserve"> e </w:t>
-      </w:r>
-      <w:proofErr w:type="spellStart"/>
-      <w:r>
-        <w:t>root</w:t>
-      </w:r>
-      <w:proofErr w:type="spellEnd"/>
-      <w:r>
-        <w:t xml:space="preserve"> </w:t>
-      </w:r>
-      <w:proofErr w:type="spellStart"/>
-      <w:r>
-        <w:t>port</w:t>
-      </w:r>
-      <w:proofErr w:type="spellEnd"/>
-      <w:r>
-        <w:t xml:space="preserve"> continuam a desempenhar a mesma função que no STP. No entanto, a </w:t>
-      </w:r>
-      <w:proofErr w:type="spellStart"/>
-      <w:r>
-        <w:t>alternate</w:t>
-      </w:r>
-      <w:proofErr w:type="spellEnd"/>
-      <w:r>
-        <w:t xml:space="preserve"> </w:t>
-      </w:r>
-      <w:proofErr w:type="spellStart"/>
-      <w:r>
-        <w:t>port</w:t>
-      </w:r>
-      <w:proofErr w:type="spellEnd"/>
-      <w:r>
-        <w:t xml:space="preserve"> que tínhamos no protocolo anterior, </w:t>
-      </w:r>
-      <w:r>
-        <w:t xml:space="preserve">pode ser backup </w:t>
-      </w:r>
-      <w:proofErr w:type="spellStart"/>
-      <w:r>
-        <w:t>port</w:t>
-      </w:r>
-      <w:proofErr w:type="spellEnd"/>
-      <w:r>
-        <w:t xml:space="preserve"> ou</w:t>
-      </w:r>
-      <w:r>
-        <w:t xml:space="preserve"> </w:t>
-      </w:r>
-      <w:proofErr w:type="spellStart"/>
-      <w:r>
-        <w:t>alternate</w:t>
-      </w:r>
-      <w:proofErr w:type="spellEnd"/>
-      <w:r>
-        <w:t xml:space="preserve"> </w:t>
-      </w:r>
-      <w:proofErr w:type="spellStart"/>
-      <w:r>
-        <w:t>port</w:t>
-      </w:r>
-      <w:proofErr w:type="spellEnd"/>
-      <w:r>
-        <w:t>.</w:t>
-      </w:r>
-      <w:r>
-        <w:t xml:space="preserve"> Estas funções, tal como o STP, são determinadas perante o conteúdo trocado nas </w:t>
-      </w:r>
-      <w:proofErr w:type="spellStart"/>
-      <w:r>
-        <w:t>BPDUs</w:t>
-      </w:r>
-      <w:proofErr w:type="spellEnd"/>
-      <w:r>
-        <w:t xml:space="preserve">, entre os </w:t>
-      </w:r>
-      <w:proofErr w:type="spellStart"/>
-      <w:r>
-        <w:t>switchs</w:t>
-      </w:r>
-      <w:proofErr w:type="spellEnd"/>
-      <w:r>
-        <w:t>.</w:t>
-      </w:r>
-    </w:p>
-    <w:p>
-      <w:pPr>
-        <w:rPr>
-          <w:b/>
-          <w:bCs/>
-        </w:rPr>
-      </w:pPr>
-      <w:r>
-        <w:tab/>
-      </w:r>
-      <w:r>
-        <w:tab/>
-      </w:r>
-      <w:proofErr w:type="spellStart"/>
-      <w:r>
-        <w:rPr>
-          <w:rStyle w:val="Ttulo2Carter"/>
-        </w:rPr>
-        <w:t>Alternate</w:t>
-      </w:r>
-      <w:proofErr w:type="spellEnd"/>
-      <w:r>
-        <w:rPr>
-          <w:b/>
-          <w:bCs/>
-        </w:rPr>
-        <w:t xml:space="preserve"> </w:t>
-      </w:r>
-      <w:proofErr w:type="spellStart"/>
-      <w:r>
-        <w:rPr>
-          <w:b/>
-          <w:bCs/>
-        </w:rPr>
-        <w:t>Port</w:t>
-      </w:r>
-      <w:proofErr w:type="spellEnd"/>
-    </w:p>
-    <w:p>
-      <w:r>
-        <w:t xml:space="preserve">Porta alternativa à </w:t>
-      </w:r>
-      <w:proofErr w:type="spellStart"/>
-      <w:r>
-        <w:t>Root</w:t>
-      </w:r>
-      <w:proofErr w:type="spellEnd"/>
-      <w:r>
-        <w:t xml:space="preserve"> </w:t>
-      </w:r>
-      <w:proofErr w:type="spellStart"/>
-      <w:r>
-        <w:t>Port</w:t>
-      </w:r>
-      <w:proofErr w:type="spellEnd"/>
-      <w:r>
-        <w:t>, ou seja,</w:t>
-      </w:r>
-      <w:r>
-        <w:t xml:space="preserve"> </w:t>
-      </w:r>
-      <w:r>
-        <w:t xml:space="preserve">fica de backup num switch para caso a </w:t>
-      </w:r>
-      <w:proofErr w:type="spellStart"/>
-      <w:r>
-        <w:t>Root</w:t>
-      </w:r>
-      <w:proofErr w:type="spellEnd"/>
-      <w:r>
-        <w:t xml:space="preserve"> </w:t>
-      </w:r>
-      <w:proofErr w:type="spellStart"/>
-      <w:r>
-        <w:t>Port</w:t>
-      </w:r>
-      <w:proofErr w:type="spellEnd"/>
-      <w:r>
-        <w:t xml:space="preserve"> desse mesmo switch entrar em falência. Se isto acontecer, a </w:t>
-      </w:r>
-      <w:proofErr w:type="spellStart"/>
-      <w:r>
-        <w:t>Alternate</w:t>
-      </w:r>
-      <w:proofErr w:type="spellEnd"/>
-      <w:r>
-        <w:t xml:space="preserve"> </w:t>
-      </w:r>
-      <w:proofErr w:type="spellStart"/>
-      <w:r>
-        <w:t>Port</w:t>
-      </w:r>
-      <w:proofErr w:type="spellEnd"/>
-      <w:r>
-        <w:t xml:space="preserve"> passa a </w:t>
-      </w:r>
-      <w:proofErr w:type="spellStart"/>
-      <w:r>
-        <w:t>Root</w:t>
-      </w:r>
-      <w:proofErr w:type="spellEnd"/>
-      <w:r>
-        <w:t xml:space="preserve"> </w:t>
-      </w:r>
-      <w:proofErr w:type="spellStart"/>
-      <w:r>
-        <w:t>Port</w:t>
-      </w:r>
-      <w:proofErr w:type="spellEnd"/>
+      <w:r>
+        <w:t>fica de backup num switch para caso a Root Port desse mesmo switch entrar em falência. Se isto acontecer, a Alternate Port passa a Root Port</w:t>
+      </w:r>
       <w:r>
         <w:t xml:space="preserve"> e oferece </w:t>
       </w:r>
@@ -6481,15 +5522,7 @@
         <w:t>outro</w:t>
       </w:r>
       <w:r>
-        <w:t xml:space="preserve"> caminho para a </w:t>
-      </w:r>
-      <w:proofErr w:type="spellStart"/>
-      <w:r>
-        <w:t>Root</w:t>
-      </w:r>
-      <w:proofErr w:type="spellEnd"/>
-      <w:r>
-        <w:t xml:space="preserve"> Bridge.</w:t>
+        <w:t xml:space="preserve"> caminho para a Root Bridge.</w:t>
       </w:r>
     </w:p>
     <w:p>
@@ -6553,45 +5586,12 @@
           <w:b/>
           <w:bCs/>
         </w:rPr>
-        <w:t xml:space="preserve">Backup </w:t>
-      </w:r>
-      <w:proofErr w:type="spellStart"/>
-      <w:r>
-        <w:rPr>
-          <w:b/>
-          <w:bCs/>
-        </w:rPr>
-        <w:t>Port</w:t>
-      </w:r>
-      <w:proofErr w:type="spellEnd"/>
-    </w:p>
-    <w:p>
-      <w:r>
-        <w:t xml:space="preserve">Porta que fica de backup à </w:t>
-      </w:r>
-      <w:proofErr w:type="spellStart"/>
-      <w:r>
-        <w:t>Designated</w:t>
-      </w:r>
-      <w:proofErr w:type="spellEnd"/>
-      <w:r>
-        <w:t xml:space="preserve"> </w:t>
-      </w:r>
-      <w:proofErr w:type="spellStart"/>
-      <w:r>
-        <w:t>Port</w:t>
-      </w:r>
-      <w:proofErr w:type="spellEnd"/>
-      <w:r>
-        <w:t xml:space="preserve">. Se a porta </w:t>
-      </w:r>
-      <w:proofErr w:type="spellStart"/>
-      <w:r>
-        <w:t>Designated</w:t>
-      </w:r>
-      <w:proofErr w:type="spellEnd"/>
-      <w:r>
-        <w:t xml:space="preserve"> falhar, esta assume esse papel</w:t>
+        <w:t>Backup Port</w:t>
+      </w:r>
+    </w:p>
+    <w:p>
+      <w:r>
+        <w:t>Porta que fica de backup à Designated Port. Se a porta Designated falhar, esta assume esse papel</w:t>
       </w:r>
       <w:r>
         <w:t xml:space="preserve"> e oferece redundância na conectividade.</w:t>
@@ -6677,15 +5677,7 @@
         <w:jc w:val="both"/>
       </w:pPr>
       <w:r>
-        <w:t xml:space="preserve">As portas deste tipo não são usadas em ligações para com </w:t>
-      </w:r>
-      <w:proofErr w:type="spellStart"/>
-      <w:r>
-        <w:t>switchs</w:t>
-      </w:r>
-      <w:proofErr w:type="spellEnd"/>
-      <w:r>
-        <w:t>, mas sim para por exemplo switch-</w:t>
+        <w:t>As portas deste tipo não são usadas em ligações para com switchs, mas sim para por exemplo switch-</w:t>
       </w:r>
       <w:proofErr w:type="spellStart"/>
       <w:r>
@@ -6701,34 +5693,10 @@
       </w:r>
       <w:proofErr w:type="spellEnd"/>
       <w:r>
-        <w:t xml:space="preserve">. A porta que fica com esta característica consegue passar imediatamente para o estado de </w:t>
-      </w:r>
-      <w:proofErr w:type="spellStart"/>
-      <w:r>
-        <w:t>forwarding</w:t>
-      </w:r>
-      <w:proofErr w:type="spellEnd"/>
-      <w:r>
-        <w:t xml:space="preserve">, saltando o de </w:t>
-      </w:r>
-      <w:proofErr w:type="spellStart"/>
-      <w:r>
-        <w:t>listening</w:t>
-      </w:r>
-      <w:proofErr w:type="spellEnd"/>
-      <w:r>
-        <w:t xml:space="preserve"> e </w:t>
-      </w:r>
-      <w:proofErr w:type="spellStart"/>
-      <w:r>
-        <w:t>learnin</w:t>
-      </w:r>
-      <w:r>
-        <w:t>g</w:t>
-      </w:r>
-      <w:proofErr w:type="spellEnd"/>
-      <w:r>
-        <w:t xml:space="preserve">. Para serem configuradas: </w:t>
+        <w:t>. A porta que fica com esta característica consegue passar imediatamente para o estado de forwarding, saltando o de listening e learnin</w:t>
+      </w:r>
+      <w:r>
+        <w:t xml:space="preserve">g. Para serem configuradas: </w:t>
       </w:r>
       <w:proofErr w:type="spellStart"/>
       <w:r>
@@ -6823,26 +5791,10 @@
       </w:r>
       <w:proofErr w:type="spellEnd"/>
       <w:r>
-        <w:t xml:space="preserve"> </w:t>
-      </w:r>
-      <w:proofErr w:type="spellStart"/>
-      <w:r>
-        <w:t>port</w:t>
-      </w:r>
-      <w:proofErr w:type="spellEnd"/>
-      <w:r>
-        <w:t>.</w:t>
-      </w:r>
-      <w:r>
-        <w:t xml:space="preserve"> Hoje em dia, nas redes entre </w:t>
-      </w:r>
-      <w:proofErr w:type="spellStart"/>
-      <w:r>
-        <w:t>switchs</w:t>
-      </w:r>
-      <w:proofErr w:type="spellEnd"/>
-      <w:r>
-        <w:t xml:space="preserve">, a maioria das ligações trabalha em </w:t>
+        <w:t xml:space="preserve"> port.</w:t>
+      </w:r>
+      <w:r>
+        <w:t xml:space="preserve"> Hoje em dia, nas redes entre switchs, a maioria das ligações trabalha em </w:t>
       </w:r>
       <w:proofErr w:type="spellStart"/>
       <w:r>
@@ -6893,23 +5845,7 @@
       </w:r>
       <w:proofErr w:type="spellEnd"/>
       <w:r>
-        <w:t xml:space="preserve">: impede o encaminho de pacotes entre o switch com a porta nesse estado e o switch vizinho. Corresponde ao estado de </w:t>
-      </w:r>
-      <w:proofErr w:type="spellStart"/>
-      <w:r>
-        <w:t>Blocking</w:t>
-      </w:r>
-      <w:proofErr w:type="spellEnd"/>
-      <w:r>
-        <w:t xml:space="preserve"> do STP e de </w:t>
-      </w:r>
-      <w:proofErr w:type="spellStart"/>
-      <w:r>
-        <w:t>Listening</w:t>
-      </w:r>
-      <w:proofErr w:type="spellEnd"/>
-      <w:r>
-        <w:t xml:space="preserve">, visto que o RSTP usa o </w:t>
+        <w:t xml:space="preserve">: impede o encaminho de pacotes entre o switch com a porta nesse estado e o switch vizinho. Corresponde ao estado de Blocking do STP e de Listening, visto que o RSTP usa o </w:t>
       </w:r>
       <w:proofErr w:type="spellStart"/>
       <w:r>
@@ -6929,13 +5865,8 @@
       </w:r>
     </w:p>
     <w:p>
-      <w:proofErr w:type="spellStart"/>
-      <w:r>
-        <w:t>Learning</w:t>
-      </w:r>
-      <w:proofErr w:type="spellEnd"/>
-      <w:r>
-        <w:t xml:space="preserve">: estado em que a interface aprende o seu MAC </w:t>
+      <w:r>
+        <w:t xml:space="preserve">Learning: estado em que a interface aprende o seu MAC </w:t>
       </w:r>
       <w:proofErr w:type="spellStart"/>
       <w:r>
@@ -6943,17 +5874,12 @@
       </w:r>
       <w:proofErr w:type="spellEnd"/>
       <w:r>
-        <w:t>.</w:t>
-      </w:r>
-    </w:p>
-    <w:p>
-      <w:proofErr w:type="spellStart"/>
-      <w:r>
-        <w:t>Forwarding</w:t>
-      </w:r>
-      <w:proofErr w:type="spellEnd"/>
-      <w:r>
-        <w:t>: estado de encaminhamento de pacotes</w:t>
+        <w:t xml:space="preserve">. </w:t>
+      </w:r>
+    </w:p>
+    <w:p>
+      <w:r>
+        <w:t>Forwarding: estado de encaminhamento de pacotes</w:t>
       </w:r>
     </w:p>
     <w:p>
@@ -7053,15 +5979,7 @@
       </w:r>
       <w:proofErr w:type="spellEnd"/>
       <w:r>
-        <w:t xml:space="preserve"> 1 </w:t>
-      </w:r>
-      <w:proofErr w:type="spellStart"/>
-      <w:r>
-        <w:t>root</w:t>
-      </w:r>
-      <w:proofErr w:type="spellEnd"/>
-      <w:r>
-        <w:t xml:space="preserve"> </w:t>
+        <w:t xml:space="preserve"> 1 root </w:t>
       </w:r>
       <w:proofErr w:type="spellStart"/>
       <w:r>
@@ -7069,15 +5987,7 @@
       </w:r>
       <w:proofErr w:type="spellEnd"/>
       <w:r>
-        <w:t xml:space="preserve">” e temos assim o SW1 como a </w:t>
-      </w:r>
-      <w:proofErr w:type="spellStart"/>
-      <w:r>
-        <w:t>Root</w:t>
-      </w:r>
-      <w:proofErr w:type="spellEnd"/>
-      <w:r>
-        <w:t xml:space="preserve"> Bridge</w:t>
+        <w:t>” e temos assim o SW1 como a Root Bridge</w:t>
       </w:r>
       <w:r>
         <w:t xml:space="preserve">.  Sem (ainda) uma ligação entre o SW2 e o SW3, não temos a possibilidade de existirem </w:t>
@@ -7096,31 +6006,7 @@
       </w:r>
       <w:proofErr w:type="gramEnd"/>
       <w:r>
-        <w:t xml:space="preserve"> na função de </w:t>
-      </w:r>
-      <w:proofErr w:type="spellStart"/>
-      <w:r>
-        <w:t>designated</w:t>
-      </w:r>
-      <w:proofErr w:type="spellEnd"/>
-      <w:r>
-        <w:t xml:space="preserve"> e as do SW2 e 3 que se ligam à </w:t>
-      </w:r>
-      <w:proofErr w:type="spellStart"/>
-      <w:r>
-        <w:t>Root</w:t>
-      </w:r>
-      <w:proofErr w:type="spellEnd"/>
-      <w:r>
-        <w:t xml:space="preserve"> Bridge, encontram-se em </w:t>
-      </w:r>
-      <w:proofErr w:type="spellStart"/>
-      <w:r>
-        <w:t>root</w:t>
-      </w:r>
-      <w:proofErr w:type="spellEnd"/>
-      <w:r>
-        <w:t xml:space="preserve"> </w:t>
+        <w:t xml:space="preserve"> na função de designated e as do SW2 e 3 que se ligam à Root Bridge, encontram-se em root </w:t>
       </w:r>
     </w:p>
     <w:p>
@@ -7160,15 +6046,7 @@
       </w:r>
       <w:proofErr w:type="spellEnd"/>
       <w:r>
-        <w:t xml:space="preserve">” nos 3 </w:t>
-      </w:r>
-      <w:proofErr w:type="spellStart"/>
-      <w:r>
-        <w:t>switchs</w:t>
-      </w:r>
-      <w:proofErr w:type="spellEnd"/>
-      <w:r>
-        <w:t>, logo no momento da criação da nova ligação.</w:t>
+        <w:t>” nos 3 switchs, logo no momento da criação da nova ligação.</w:t>
       </w:r>
     </w:p>
     <w:p>
@@ -7215,15 +6093,7 @@
     </w:p>
     <w:p>
       <w:r>
-        <w:t xml:space="preserve">Na captura realizada entre o SW2 e o SW1, conseguimos ver que o SW2 envia uma TCN para o SW1, visto que foi o switch 2 que detetou a mudança na rede e avisa então a </w:t>
-      </w:r>
-      <w:proofErr w:type="spellStart"/>
-      <w:r>
-        <w:t>Root</w:t>
-      </w:r>
-      <w:proofErr w:type="spellEnd"/>
-      <w:r>
-        <w:t xml:space="preserve"> Bridge.</w:t>
+        <w:t>Na captura realizada entre o SW2 e o SW1, conseguimos ver que o SW2 envia uma TCN para o SW1, visto que foi o switch 2 que detetou a mudança na rede e avisa então a Root Bridge.</w:t>
       </w:r>
     </w:p>
     <w:p>
@@ -7270,15 +6140,7 @@
     </w:p>
     <w:p>
       <w:r>
-        <w:t xml:space="preserve">A </w:t>
-      </w:r>
-      <w:proofErr w:type="spellStart"/>
-      <w:r>
-        <w:t>Root</w:t>
-      </w:r>
-      <w:proofErr w:type="spellEnd"/>
-      <w:r>
-        <w:t xml:space="preserve"> Bridge recebe este TCN</w:t>
+        <w:t>A Root Bridge recebe este TCN</w:t>
       </w:r>
       <w:r>
         <w:t xml:space="preserve"> e</w:t>
@@ -7327,15 +6189,7 @@
         <w:t xml:space="preserve">, </w:t>
       </w:r>
       <w:r>
-        <w:t xml:space="preserve">para quem enviou o avisou de que a rede mudou, saber que a </w:t>
-      </w:r>
-      <w:proofErr w:type="spellStart"/>
-      <w:r>
-        <w:t>Root</w:t>
-      </w:r>
-      <w:proofErr w:type="spellEnd"/>
-      <w:r>
-        <w:t xml:space="preserve"> Bridge já tem conhecimento disso.</w:t>
+        <w:t>para quem enviou o avisou de que a rede mudou, saber que a Root Bridge já tem conhecimento disso.</w:t>
       </w:r>
     </w:p>
     <w:p>
@@ -7383,23 +6237,7 @@
     <w:p>
       <w:r>
         <w:lastRenderedPageBreak/>
-        <w:t xml:space="preserve">A porta e0/1 do SW3 ficou como </w:t>
-      </w:r>
-      <w:proofErr w:type="spellStart"/>
-      <w:r>
-        <w:t>designated</w:t>
-      </w:r>
-      <w:proofErr w:type="spellEnd"/>
-      <w:r>
-        <w:t xml:space="preserve"> e a e0/1 do SW2 ficou como </w:t>
-      </w:r>
-      <w:proofErr w:type="spellStart"/>
-      <w:r>
-        <w:t>alternate</w:t>
-      </w:r>
-      <w:proofErr w:type="spellEnd"/>
-      <w:r>
-        <w:t xml:space="preserve">, ou seja, bloqueada. Isto aconteceu porque o SW3 mandou </w:t>
+        <w:t xml:space="preserve">A porta e0/1 do SW3 ficou como designated e a e0/1 do SW2 ficou como alternate, ou seja, bloqueada. Isto aconteceu porque o SW3 mandou </w:t>
       </w:r>
       <w:proofErr w:type="spellStart"/>
       <w:r>
@@ -7551,23 +6389,7 @@
     <w:p/>
     <w:p>
       <w:r>
-        <w:t xml:space="preserve">Considerando uma topologia como a da imagem anterior, temos 3 </w:t>
-      </w:r>
-      <w:proofErr w:type="spellStart"/>
-      <w:r>
-        <w:t>switchs</w:t>
-      </w:r>
-      <w:proofErr w:type="spellEnd"/>
-      <w:r>
-        <w:t xml:space="preserve"> onde o SW1 é considerado a </w:t>
-      </w:r>
-      <w:proofErr w:type="spellStart"/>
-      <w:r>
-        <w:t>Root</w:t>
-      </w:r>
-      <w:proofErr w:type="spellEnd"/>
-      <w:r>
-        <w:t xml:space="preserve"> Bridge. As portas de cada switch têm as funções tal como é sugerido na imagem.</w:t>
+        <w:t>Considerando uma topologia como a da imagem anterior, temos 3 switchs onde o SW1 é considerado a Root Bridge. As portas de cada switch têm as funções tal como é sugerido na imagem.</w:t>
       </w:r>
     </w:p>
     <w:p>
@@ -7629,7 +6451,13 @@
     <w:p/>
     <w:p>
       <w:r>
-        <w:t xml:space="preserve">É aqui que o processo de negociação entre o SW1 e o SW2 começa, o </w:t>
+        <w:t>É aqui que o processo de negociação entre o SW1 e o SW</w:t>
+      </w:r>
+      <w:r>
+        <w:t>4</w:t>
+      </w:r>
+      <w:r>
+        <w:t xml:space="preserve"> começa, o </w:t>
       </w:r>
       <w:proofErr w:type="spellStart"/>
       <w:r>
@@ -7645,15 +6473,11 @@
       </w:r>
       <w:proofErr w:type="spellEnd"/>
       <w:r>
-        <w:t xml:space="preserve">. No entanto, antes disso, ambos os </w:t>
-      </w:r>
-      <w:proofErr w:type="spellStart"/>
-      <w:r>
-        <w:t>switchs</w:t>
-      </w:r>
-      <w:proofErr w:type="spellEnd"/>
-      <w:r>
-        <w:t xml:space="preserve"> colocam as portas que fazem parte dessa nova ligação no estado de “</w:t>
+        <w:t xml:space="preserve">. </w:t>
+      </w:r>
+      <w:bookmarkStart w:id="2" w:name="_Hlk90820837"/>
+      <w:r>
+        <w:t>No entanto, antes disso, ambos os switchs colocam as portas que fazem parte dessa nova ligação no estado de “</w:t>
       </w:r>
       <w:proofErr w:type="spellStart"/>
       <w:r>
@@ -7665,6 +6489,8 @@
       </w:r>
     </w:p>
     <w:p>
+      <w:bookmarkStart w:id="3" w:name="_Hlk90820859"/>
+      <w:bookmarkEnd w:id="2"/>
       <w:r>
         <w:t xml:space="preserve">De seguida, o </w:t>
       </w:r>
@@ -7727,33 +6553,10 @@
       </w:r>
       <w:proofErr w:type="spellEnd"/>
       <w:r>
-        <w:t xml:space="preserve"> tem como intuito o SW1 mostrar que é a </w:t>
-      </w:r>
-      <w:proofErr w:type="spellStart"/>
-      <w:r>
-        <w:t>Root</w:t>
-      </w:r>
-      <w:proofErr w:type="spellEnd"/>
-      <w:r>
-        <w:t xml:space="preserve"> Bridge e propor colocar a sua porta no modo </w:t>
-      </w:r>
-      <w:proofErr w:type="spellStart"/>
-      <w:r>
-        <w:t>Designated</w:t>
-      </w:r>
-      <w:proofErr w:type="spellEnd"/>
-      <w:r>
-        <w:t xml:space="preserve"> e ainda e indica ao SW4 que deve colocar a sua no modo </w:t>
-      </w:r>
-      <w:proofErr w:type="spellStart"/>
-      <w:r>
-        <w:t>Root</w:t>
-      </w:r>
-      <w:proofErr w:type="spellEnd"/>
-      <w:r>
-        <w:t xml:space="preserve">. </w:t>
-      </w:r>
-    </w:p>
+        <w:t xml:space="preserve"> tem como intuito o SW1 mostrar que é a Root Bridge e propor colocar a sua porta no modo Designated e ainda e indica ao SW4 que deve colocar a sua no modo Root. </w:t>
+      </w:r>
+    </w:p>
+    <w:bookmarkEnd w:id="3"/>
     <w:p>
       <w:r>
         <w:rPr>
@@ -7807,16 +6610,9 @@
     <w:p/>
     <w:p/>
     <w:p>
-      <w:r>
-        <w:t xml:space="preserve">Quando o SW4 recebe esta BPDU, percebe que é melhor do que aquela que ele poderia oferecer. No entanto, antes de aceitar a proposta vinda da </w:t>
-      </w:r>
-      <w:proofErr w:type="spellStart"/>
-      <w:r>
-        <w:t>Root</w:t>
-      </w:r>
-      <w:proofErr w:type="spellEnd"/>
-      <w:r>
-        <w:t xml:space="preserve"> Bridge, o SW4 passa primeiro pelo processo de </w:t>
+      <w:bookmarkStart w:id="4" w:name="_Hlk90820932"/>
+      <w:r>
+        <w:t xml:space="preserve">Quando o SW4 recebe esta BPDU, percebe que é melhor do que aquela que ele poderia oferecer. No entanto, antes de aceitar a proposta vinda da Root Bridge, o SW4 passa primeiro pelo processo de </w:t>
       </w:r>
       <w:proofErr w:type="spellStart"/>
       <w:r>
@@ -7848,15 +6644,7 @@
       </w:r>
       <w:proofErr w:type="spellEnd"/>
       <w:r>
-        <w:t xml:space="preserve"> seja criado durante a negociação entre os </w:t>
-      </w:r>
-      <w:proofErr w:type="spellStart"/>
-      <w:r>
-        <w:t>switchs</w:t>
-      </w:r>
-      <w:proofErr w:type="spellEnd"/>
-      <w:r>
-        <w:t xml:space="preserve">, ou seja, durante o processo de </w:t>
+        <w:t xml:space="preserve"> seja criado durante a negociação entre os switchs, ou seja, durante o processo de </w:t>
       </w:r>
       <w:proofErr w:type="spellStart"/>
       <w:r>
@@ -7875,6 +6663,7 @@
         <w:t xml:space="preserve">. </w:t>
       </w:r>
     </w:p>
+    <w:bookmarkEnd w:id="4"/>
     <w:p/>
     <w:p>
       <w:r>
@@ -7926,6 +6715,7 @@
     </w:p>
     <w:p/>
     <w:p>
+      <w:bookmarkStart w:id="5" w:name="_Hlk90821024"/>
       <w:r>
         <w:t>Depois de feita a sincronização, o SW4 vai então aceitar a proposta que foi feita pelo SW1</w:t>
       </w:r>
@@ -7941,41 +6731,10 @@
         <w:t xml:space="preserve"> ao SW1 e quando o mesmo a receber, </w:t>
       </w:r>
       <w:r>
-        <w:t xml:space="preserve">a nova ligação fica estabelecida com as decisões que foram concordas entre ambos: </w:t>
-      </w:r>
-      <w:proofErr w:type="spellStart"/>
-      <w:r>
-        <w:t>designated</w:t>
-      </w:r>
-      <w:proofErr w:type="spellEnd"/>
-      <w:r>
-        <w:t xml:space="preserve"> </w:t>
-      </w:r>
-      <w:proofErr w:type="spellStart"/>
-      <w:r>
-        <w:t>port</w:t>
-      </w:r>
-      <w:proofErr w:type="spellEnd"/>
-      <w:r>
-        <w:t xml:space="preserve"> do lado do SW1 e </w:t>
-      </w:r>
-      <w:proofErr w:type="spellStart"/>
-      <w:r>
-        <w:t>Root</w:t>
-      </w:r>
-      <w:proofErr w:type="spellEnd"/>
-      <w:r>
-        <w:t xml:space="preserve"> </w:t>
-      </w:r>
-      <w:proofErr w:type="spellStart"/>
-      <w:r>
-        <w:t>Port</w:t>
-      </w:r>
-      <w:proofErr w:type="spellEnd"/>
-      <w:r>
-        <w:t xml:space="preserve"> do lado do SW4.</w:t>
-      </w:r>
-    </w:p>
+        <w:t>a nova ligação fica estabelecida com as decisões que foram concordas entre ambos: designated port do lado do SW1 e Root Port do lado do SW4.</w:t>
+      </w:r>
+    </w:p>
+    <w:bookmarkEnd w:id="5"/>
     <w:p>
       <w:r>
         <w:rPr>
@@ -8115,31 +6874,7 @@
     <w:p/>
     <w:p>
       <w:r>
-        <w:t xml:space="preserve">O SW2, ao receber isto, percebe que tem uma BPDU melhor e que não pode ser do lado do SW3 que ficará a </w:t>
-      </w:r>
-      <w:proofErr w:type="spellStart"/>
-      <w:r>
-        <w:t>Designated</w:t>
-      </w:r>
-      <w:proofErr w:type="spellEnd"/>
-      <w:r>
-        <w:t xml:space="preserve"> </w:t>
-      </w:r>
-      <w:proofErr w:type="spellStart"/>
-      <w:r>
-        <w:t>Port</w:t>
-      </w:r>
-      <w:proofErr w:type="spellEnd"/>
-      <w:r>
-        <w:t xml:space="preserve">, não aceitando assim a proposta que lhe foi enviada. Com isto, os </w:t>
-      </w:r>
-      <w:proofErr w:type="spellStart"/>
-      <w:r>
-        <w:t>switchs</w:t>
-      </w:r>
-      <w:proofErr w:type="spellEnd"/>
-      <w:r>
-        <w:t xml:space="preserve"> percebem imediatamente que o SW3 tem de bloquear a sua porta, evitando assim a criação de </w:t>
+        <w:t xml:space="preserve">O SW2, ao receber isto, percebe que tem uma BPDU melhor e que não pode ser do lado do SW3 que ficará a Designated Port, não aceitando assim a proposta que lhe foi enviada. Com isto, os switchs percebem imediatamente que o SW3 tem de bloquear a sua porta, evitando assim a criação de </w:t>
       </w:r>
       <w:proofErr w:type="spellStart"/>
       <w:r>
@@ -8150,39 +6885,7 @@
         <w:t>.</w:t>
       </w:r>
       <w:r>
-        <w:t xml:space="preserve"> Assim, do lado do SW2 fica uma </w:t>
-      </w:r>
-      <w:proofErr w:type="spellStart"/>
-      <w:r>
-        <w:t>Designated</w:t>
-      </w:r>
-      <w:proofErr w:type="spellEnd"/>
-      <w:r>
-        <w:t xml:space="preserve"> </w:t>
-      </w:r>
-      <w:proofErr w:type="spellStart"/>
-      <w:r>
-        <w:t>Port</w:t>
-      </w:r>
-      <w:proofErr w:type="spellEnd"/>
-      <w:r>
-        <w:t xml:space="preserve"> e do lado do SW3 fica uma </w:t>
-      </w:r>
-      <w:proofErr w:type="spellStart"/>
-      <w:r>
-        <w:t>Alternate</w:t>
-      </w:r>
-      <w:proofErr w:type="spellEnd"/>
-      <w:r>
-        <w:t xml:space="preserve"> </w:t>
-      </w:r>
-      <w:proofErr w:type="spellStart"/>
-      <w:r>
-        <w:t>Port</w:t>
-      </w:r>
-      <w:proofErr w:type="spellEnd"/>
-      <w:r>
-        <w:t>.</w:t>
+        <w:t xml:space="preserve"> Assim, do lado do SW2 fica uma Designated Port e do lado do SW3 fica uma Alternate Port.</w:t>
       </w:r>
       <w:r>
         <w:t xml:space="preserve"> Sendo assim, a topologia adapta-se rapidamente às novas alterações implementadas, sem o uso de timers para estes processos, resultando no que a imagem seguinte apresenta.</w:t>
@@ -8337,13 +7040,8 @@
         <w:t>Capturando</w:t>
       </w:r>
       <w:r>
-        <w:t xml:space="preserve"> tráfego entre os </w:t>
-      </w:r>
-      <w:proofErr w:type="spellStart"/>
-      <w:r>
-        <w:t>switchs</w:t>
-      </w:r>
-      <w:proofErr w:type="spellEnd"/>
+        <w:t xml:space="preserve"> tráfego entre os switchs</w:t>
+      </w:r>
     </w:p>
     <w:p>
       <w:r>
@@ -8401,7 +7099,11 @@
         <w:t>o</w:t>
       </w:r>
       <w:r>
-        <w:t xml:space="preserve"> a imagem anterior conseguimos ver que são enviados de cada vez, dois pacotes STP ao mesmo tempo. Um deles continua com o mesmo destino que o protocolo normal de </w:t>
+        <w:t xml:space="preserve"> a imagem anterior conseguimos ver que </w:t>
+      </w:r>
+      <w:bookmarkStart w:id="6" w:name="_Hlk90824285"/>
+      <w:r>
+        <w:t xml:space="preserve">são enviados de cada vez, dois pacotes STP ao mesmo tempo. Um deles continua com o mesmo destino que o protocolo normal de </w:t>
       </w:r>
       <w:proofErr w:type="spellStart"/>
       <w:r>
@@ -8441,8 +7143,10 @@
       <w:r>
         <w:t>A mensagem teve origem na e0/1 do SW2.</w:t>
       </w:r>
-    </w:p>
-    <w:p>
+      <w:bookmarkEnd w:id="6"/>
+    </w:p>
+    <w:p>
+      <w:bookmarkStart w:id="7" w:name="_Hlk90824362"/>
       <w:r>
         <w:t xml:space="preserve">Estes dois pacotes apresentam o mesmo conteúdo. </w:t>
       </w:r>
@@ -8528,15 +7232,7 @@
       </w:r>
       <w:proofErr w:type="spellEnd"/>
       <w:r>
-        <w:t xml:space="preserve"> que indica a função da porta por onde foi enviada a mensagem, encontra-se em </w:t>
-      </w:r>
-      <w:proofErr w:type="spellStart"/>
-      <w:r>
-        <w:t>designated</w:t>
-      </w:r>
-      <w:proofErr w:type="spellEnd"/>
-      <w:r>
-        <w:t xml:space="preserve">, visto ser esta a função da </w:t>
+        <w:t xml:space="preserve"> que indica a função da porta por onde foi enviada a mensagem, encontra-se em designated, visto ser esta a função da </w:t>
       </w:r>
       <w:r>
         <w:t>e0/1 do switch que enviou o pacote.</w:t>
@@ -8553,23 +7249,7 @@
       </w:r>
       <w:proofErr w:type="spellEnd"/>
       <w:r>
-        <w:t xml:space="preserve"> de </w:t>
-      </w:r>
-      <w:proofErr w:type="spellStart"/>
-      <w:r>
-        <w:t>Learning</w:t>
-      </w:r>
-      <w:proofErr w:type="spellEnd"/>
-      <w:r>
-        <w:t xml:space="preserve"> e </w:t>
-      </w:r>
-      <w:proofErr w:type="spellStart"/>
-      <w:r>
-        <w:t>Forwarding</w:t>
-      </w:r>
-      <w:proofErr w:type="spellEnd"/>
-      <w:r>
-        <w:t xml:space="preserve"> encontram-se a “</w:t>
+        <w:t xml:space="preserve"> de Learning e Forwarding encontram-se a “</w:t>
       </w:r>
       <w:proofErr w:type="spellStart"/>
       <w:r>
@@ -8580,6 +7260,7 @@
         <w:t>” e assim se mantiveram enquanto não houve uma alteração à rede.</w:t>
       </w:r>
     </w:p>
+    <w:bookmarkEnd w:id="7"/>
     <w:p>
       <w:r>
         <w:t xml:space="preserve">Na imagem seguinte conseguimos ver </w:t>
@@ -8634,16 +7315,9 @@
       </w:r>
     </w:p>
     <w:p>
-      <w:r>
-        <w:t xml:space="preserve">Continuando a analisar o pacote, conseguimos ver a identificação da </w:t>
-      </w:r>
-      <w:proofErr w:type="spellStart"/>
-      <w:r>
-        <w:t>Root</w:t>
-      </w:r>
-      <w:proofErr w:type="spellEnd"/>
-      <w:r>
-        <w:t xml:space="preserve"> Bridge</w:t>
+      <w:bookmarkStart w:id="8" w:name="_Hlk90824491"/>
+      <w:r>
+        <w:t>Continuando a analisar o pacote, conseguimos ver a identificação da Root Bridge</w:t>
       </w:r>
       <w:r>
         <w:t xml:space="preserve"> e </w:t>
@@ -8682,6 +7356,7 @@
         <w:t xml:space="preserve"> Time que é igual ao protocolo estudado anteriormente. </w:t>
       </w:r>
     </w:p>
+    <w:bookmarkEnd w:id="8"/>
     <w:p>
       <w:pPr>
         <w:pStyle w:val="Ttulo2"/>
@@ -8692,16 +7367,9 @@
       </w:r>
     </w:p>
     <w:p>
-      <w:r>
-        <w:t xml:space="preserve">O SW1 é a </w:t>
-      </w:r>
-      <w:proofErr w:type="spellStart"/>
-      <w:r>
-        <w:t>Root</w:t>
-      </w:r>
-      <w:proofErr w:type="spellEnd"/>
-      <w:r>
-        <w:t xml:space="preserve"> Bridge. </w:t>
+      <w:bookmarkStart w:id="9" w:name="_Hlk90824555"/>
+      <w:r>
+        <w:t xml:space="preserve">O SW1 é a Root Bridge. </w:t>
       </w:r>
       <w:r>
         <w:t xml:space="preserve">Como ainda não estabelecemos ligações do SW4 para o SW1 e SW3, ainda não temos a possibilidade existirem </w:t>
@@ -8712,25 +7380,10 @@
       </w:r>
       <w:proofErr w:type="spellEnd"/>
       <w:r>
-        <w:t xml:space="preserve">. Assim, a interface do SW1 encontra-se na função de </w:t>
-      </w:r>
-      <w:proofErr w:type="spellStart"/>
-      <w:r>
-        <w:t>designated</w:t>
-      </w:r>
-      <w:proofErr w:type="spellEnd"/>
-      <w:r>
-        <w:t xml:space="preserve">, tal como a e0/1 do SW2. Já a e0/0 do 2º switch está em </w:t>
-      </w:r>
-      <w:proofErr w:type="spellStart"/>
-      <w:r>
-        <w:t>root</w:t>
-      </w:r>
-      <w:proofErr w:type="spellEnd"/>
-      <w:r>
-        <w:t xml:space="preserve"> e a do SW3 também. </w:t>
-      </w:r>
-    </w:p>
+        <w:t xml:space="preserve">. Assim, a interface do SW1 encontra-se na função de designated, tal como a e0/1 do SW2. Já a e0/0 do 2º switch está em root e a do SW3 também. </w:t>
+      </w:r>
+    </w:p>
+    <w:bookmarkEnd w:id="9"/>
     <w:p>
       <w:pPr>
         <w:pStyle w:val="Ttulo2"/>
@@ -8753,6 +7406,7 @@
       </w:r>
     </w:p>
     <w:p>
+      <w:bookmarkStart w:id="10" w:name="_Hlk90824721"/>
       <w:r>
         <w:t xml:space="preserve">Foi </w:t>
       </w:r>
@@ -8778,16 +7432,11 @@
       </w:r>
       <w:proofErr w:type="spellEnd"/>
       <w:r>
-        <w:t xml:space="preserve">” em todos os </w:t>
-      </w:r>
-      <w:proofErr w:type="spellStart"/>
-      <w:r>
-        <w:t>switch</w:t>
+        <w:t>” em todos os switch</w:t>
       </w:r>
       <w:r>
         <w:t>s</w:t>
       </w:r>
-      <w:proofErr w:type="spellEnd"/>
       <w:r>
         <w:t xml:space="preserve"> e </w:t>
       </w:r>
@@ -8801,6 +7450,7 @@
         <w:t>STP em todas as ligações.</w:t>
       </w:r>
     </w:p>
+    <w:bookmarkEnd w:id="10"/>
     <w:p>
       <w:pPr>
         <w:pStyle w:val="Ttulo2"/>
@@ -8814,6 +7464,7 @@
       </w:r>
     </w:p>
     <w:p>
+      <w:bookmarkStart w:id="11" w:name="_Hlk90824768"/>
       <w:r>
         <w:t>A</w:t>
       </w:r>
@@ -8821,39 +7472,16 @@
         <w:t>nalisando o sw3 conseguimos ver que</w:t>
       </w:r>
       <w:r>
-        <w:t xml:space="preserve">, inicialmente, como a interface e0/0 ainda não se encontrava com uma ligação estabelecida, a mesma passa para um estado de </w:t>
-      </w:r>
-      <w:proofErr w:type="spellStart"/>
-      <w:r>
-        <w:t>blocking</w:t>
-      </w:r>
-      <w:proofErr w:type="spellEnd"/>
-      <w:r>
-        <w:t xml:space="preserve">, </w:t>
+        <w:t xml:space="preserve">, inicialmente, como a interface e0/0 ainda não se encontrava com uma ligação estabelecida, a mesma passa para um estado de blocking, </w:t>
       </w:r>
       <w:r>
         <w:t>enquanto</w:t>
       </w:r>
       <w:r>
-        <w:t xml:space="preserve"> a </w:t>
-      </w:r>
-      <w:proofErr w:type="spellStart"/>
-      <w:r>
-        <w:t>Root</w:t>
-      </w:r>
-      <w:proofErr w:type="spellEnd"/>
-      <w:r>
-        <w:t xml:space="preserve"> </w:t>
-      </w:r>
-      <w:proofErr w:type="spellStart"/>
-      <w:r>
-        <w:t>port</w:t>
-      </w:r>
-      <w:proofErr w:type="spellEnd"/>
-      <w:r>
-        <w:t xml:space="preserve"> ainda se mantinha do lado da e0/1.</w:t>
-      </w:r>
-    </w:p>
+        <w:t xml:space="preserve"> a Root port ainda se mantinha do lado da e0/1.</w:t>
+      </w:r>
+    </w:p>
+    <w:bookmarkEnd w:id="11"/>
     <w:p>
       <w:r>
         <w:rPr>
@@ -8900,6 +7528,7 @@
       </w:r>
     </w:p>
     <w:p>
+      <w:bookmarkStart w:id="12" w:name="_Hlk90824840"/>
       <w:r>
         <w:t xml:space="preserve">Seguidamente, a negociação </w:t>
       </w:r>
@@ -8930,12 +7559,78 @@
       <w:r>
         <w:t xml:space="preserve"> </w:t>
       </w:r>
-      <w:proofErr w:type="spellStart"/>
       <w:r>
         <w:t>R</w:t>
       </w:r>
       <w:r>
-        <w:t>oot</w:t>
+        <w:t>oot po</w:t>
+      </w:r>
+      <w:r>
+        <w:t>r</w:t>
+      </w:r>
+      <w:r>
+        <w:t>t</w:t>
+      </w:r>
+      <w:r>
+        <w:t>.</w:t>
+      </w:r>
+    </w:p>
+    <w:p>
+      <w:r>
+        <w:t xml:space="preserve">Como o SW3 também teve de fazer o </w:t>
+      </w:r>
+      <w:proofErr w:type="spellStart"/>
+      <w:r>
+        <w:t>proposal</w:t>
+      </w:r>
+      <w:proofErr w:type="spellEnd"/>
+      <w:r>
+        <w:t>/</w:t>
+      </w:r>
+      <w:proofErr w:type="spellStart"/>
+      <w:r>
+        <w:t>agreemente</w:t>
+      </w:r>
+      <w:proofErr w:type="spellEnd"/>
+      <w:r>
+        <w:t xml:space="preserve"> com o </w:t>
+      </w:r>
+      <w:r>
+        <w:t>SW</w:t>
+      </w:r>
+      <w:r>
+        <w:t>2</w:t>
+      </w:r>
+      <w:r>
+        <w:t>,</w:t>
+      </w:r>
+      <w:r>
+        <w:t xml:space="preserve"> conseguimos ver</w:t>
+      </w:r>
+      <w:r>
+        <w:t xml:space="preserve"> que o </w:t>
+      </w:r>
+      <w:r>
+        <w:t>switch 3 fez</w:t>
+      </w:r>
+      <w:r>
+        <w:t xml:space="preserve"> a sincronização durante </w:t>
+      </w:r>
+      <w:r>
+        <w:t>a negociação</w:t>
+      </w:r>
+      <w:r>
+        <w:t>.</w:t>
+      </w:r>
+      <w:r>
+        <w:t xml:space="preserve"> Com isto,</w:t>
+      </w:r>
+      <w:r>
+        <w:t xml:space="preserve"> bloqueou todas as portas que não fossem </w:t>
+      </w:r>
+      <w:proofErr w:type="spellStart"/>
+      <w:r>
+        <w:t>edge</w:t>
       </w:r>
       <w:proofErr w:type="spellEnd"/>
       <w:r>
@@ -8943,122 +7638,39 @@
       </w:r>
       <w:proofErr w:type="spellStart"/>
       <w:r>
-        <w:t>po</w:t>
-      </w:r>
-      <w:r>
-        <w:t>r</w:t>
-      </w:r>
-      <w:r>
-        <w:t>t</w:t>
-      </w:r>
-      <w:proofErr w:type="spellEnd"/>
+        <w:t>ports</w:t>
+      </w:r>
+      <w:proofErr w:type="spellEnd"/>
+      <w:r>
+        <w:t xml:space="preserve"> (e0/2-3)</w:t>
+      </w:r>
       <w:r>
         <w:t>.</w:t>
       </w:r>
     </w:p>
     <w:p>
       <w:r>
-        <w:t xml:space="preserve">Como o SW3 também teve de fazer o </w:t>
-      </w:r>
-      <w:proofErr w:type="spellStart"/>
-      <w:r>
-        <w:t>proposal</w:t>
-      </w:r>
-      <w:proofErr w:type="spellEnd"/>
-      <w:r>
-        <w:t>/</w:t>
-      </w:r>
-      <w:proofErr w:type="spellStart"/>
-      <w:r>
-        <w:t>agreemente</w:t>
-      </w:r>
-      <w:proofErr w:type="spellEnd"/>
-      <w:r>
-        <w:t xml:space="preserve"> com o </w:t>
-      </w:r>
-      <w:r>
-        <w:t>SW</w:t>
-      </w:r>
-      <w:r>
-        <w:t>2</w:t>
-      </w:r>
-      <w:r>
-        <w:t>,</w:t>
-      </w:r>
-      <w:r>
-        <w:t xml:space="preserve"> conseguimos ver</w:t>
-      </w:r>
-      <w:r>
-        <w:t xml:space="preserve"> que o </w:t>
-      </w:r>
-      <w:r>
-        <w:t>switch 3 fez</w:t>
-      </w:r>
-      <w:r>
-        <w:t xml:space="preserve"> a sincronização durante </w:t>
-      </w:r>
-      <w:r>
-        <w:t>a negociação</w:t>
-      </w:r>
+        <w:t>Com isto, visto que</w:t>
+      </w:r>
+      <w:r>
+        <w:t xml:space="preserve"> o sw2 apresentava uma BPDU melhor, ficou então decidido que a DP ficaria do lado desse switch e a porta alternate ficaria do lado do sw3, </w:t>
+      </w:r>
+      <w:r>
+        <w:t>para impedir a criação d</w:t>
+      </w:r>
+      <w:r>
+        <w:t xml:space="preserve">e </w:t>
+      </w:r>
+      <w:proofErr w:type="spellStart"/>
+      <w:r>
+        <w:t>loops</w:t>
+      </w:r>
+      <w:proofErr w:type="spellEnd"/>
       <w:r>
         <w:t>.</w:t>
       </w:r>
-      <w:r>
-        <w:t xml:space="preserve"> Com isto,</w:t>
-      </w:r>
-      <w:r>
-        <w:t xml:space="preserve"> bloqueou todas as portas que não fossem </w:t>
-      </w:r>
-      <w:proofErr w:type="spellStart"/>
-      <w:r>
-        <w:t>edge</w:t>
-      </w:r>
-      <w:proofErr w:type="spellEnd"/>
-      <w:r>
-        <w:t xml:space="preserve"> </w:t>
-      </w:r>
-      <w:proofErr w:type="spellStart"/>
-      <w:r>
-        <w:t>ports</w:t>
-      </w:r>
-      <w:proofErr w:type="spellEnd"/>
-      <w:r>
-        <w:t xml:space="preserve"> (e0/2-3)</w:t>
-      </w:r>
-      <w:r>
-        <w:t>.</w:t>
-      </w:r>
-    </w:p>
-    <w:p>
-      <w:r>
-        <w:t>Com isto, visto que</w:t>
-      </w:r>
-      <w:r>
-        <w:t xml:space="preserve"> o sw2 apresentava uma BPDU melhor, ficou então decidido que a DP ficaria do lado desse switch e a porta </w:t>
-      </w:r>
-      <w:proofErr w:type="spellStart"/>
-      <w:r>
-        <w:t>alternate</w:t>
-      </w:r>
-      <w:proofErr w:type="spellEnd"/>
-      <w:r>
-        <w:t xml:space="preserve"> ficaria do lado do sw3, </w:t>
-      </w:r>
-      <w:r>
-        <w:t>para impedir a criação d</w:t>
-      </w:r>
-      <w:r>
-        <w:t xml:space="preserve">e </w:t>
-      </w:r>
-      <w:proofErr w:type="spellStart"/>
-      <w:r>
-        <w:t>loops</w:t>
-      </w:r>
-      <w:proofErr w:type="spellEnd"/>
-      <w:r>
-        <w:t>.</w:t>
-      </w:r>
-    </w:p>
+    </w:p>
+    <w:bookmarkEnd w:id="12"/>
     <w:p>
       <w:pPr>
         <w:rPr>
@@ -9207,6 +7819,7 @@
       </w:r>
     </w:p>
     <w:p>
+      <w:bookmarkStart w:id="13" w:name="_Hlk90825348"/>
       <w:r>
         <w:t xml:space="preserve">Aquando da introdução do novo switch nada rede, conseguimos ver a presença de pacotes STP do tipo </w:t>
       </w:r>
@@ -9244,25 +7857,10 @@
         <w:t xml:space="preserve"> </w:t>
       </w:r>
       <w:r>
-        <w:t xml:space="preserve">são enviados para a </w:t>
-      </w:r>
-      <w:proofErr w:type="spellStart"/>
-      <w:r>
-        <w:t>Root</w:t>
-      </w:r>
-      <w:proofErr w:type="spellEnd"/>
-      <w:r>
-        <w:t xml:space="preserve"> Bridge por quem deteta a alteração na rede. Neste caso, foi o SW3 primeiramente a detetar essa mudança e enviou a TCN para o SW4 que posteriormente enviou para a </w:t>
-      </w:r>
-      <w:proofErr w:type="spellStart"/>
-      <w:r>
-        <w:t>Root</w:t>
-      </w:r>
-      <w:proofErr w:type="spellEnd"/>
-      <w:r>
-        <w:t xml:space="preserve"> Bridge.</w:t>
-      </w:r>
-    </w:p>
+        <w:t>são enviados para a Root Bridge por quem deteta a alteração na rede. Neste caso, foi o SW3 primeiramente a detetar essa mudança e enviou a TCN para o SW4 que posteriormente enviou para a Root Bridge.</w:t>
+      </w:r>
+    </w:p>
+    <w:bookmarkEnd w:id="13"/>
     <w:p>
       <w:r>
         <w:rPr>
@@ -9309,17 +7907,10 @@
       </w:r>
     </w:p>
     <w:p>
+      <w:bookmarkStart w:id="14" w:name="_Hlk90825467"/>
       <w:r>
         <w:lastRenderedPageBreak/>
-        <w:t xml:space="preserve">Analisando o pacote imediatamente a seguir ao TCN no link SW1-4, vemos que o mesmo já é enviado pela </w:t>
-      </w:r>
-      <w:proofErr w:type="spellStart"/>
-      <w:r>
-        <w:t>Root</w:t>
-      </w:r>
-      <w:proofErr w:type="spellEnd"/>
-      <w:r>
-        <w:t xml:space="preserve"> Bridge. Esta BPDU serve para o SW1 avisar quem detetou a mudança que já sabe da alteração na rede. </w:t>
+        <w:t xml:space="preserve">Analisando o pacote imediatamente a seguir ao TCN no link SW1-4, vemos que o mesmo já é enviado pela Root Bridge. Esta BPDU serve para o SW1 avisar quem detetou a mudança que já sabe da alteração na rede. </w:t>
       </w:r>
       <w:r>
         <w:t xml:space="preserve">Assim, esta mensagem vem com a </w:t>
@@ -9381,6 +7972,7 @@
         <w:t>”.</w:t>
       </w:r>
     </w:p>
+    <w:bookmarkEnd w:id="14"/>
     <w:p>
       <w:r>
         <w:rPr>
@@ -9424,18 +8016,12 @@
       </w:r>
     </w:p>
     <w:p>
-      <w:r>
-        <w:t xml:space="preserve">Olhando para a ligação entre o SW4 e o SW3 percebemos que o 4º switch, depois de receber pela </w:t>
-      </w:r>
-      <w:proofErr w:type="spellStart"/>
-      <w:r>
-        <w:t>Root</w:t>
-      </w:r>
-      <w:proofErr w:type="spellEnd"/>
-      <w:r>
-        <w:t xml:space="preserve"> Bridge a BPDU referida anteriormente, vai enviar também uma BPDU com as mesmas características para o SW3, visto que foi este a detetar a alteração na rede.</w:t>
-      </w:r>
-    </w:p>
+      <w:bookmarkStart w:id="15" w:name="_Hlk90825709"/>
+      <w:r>
+        <w:t>Olhando para a ligação entre o SW4 e o SW3 percebemos que o 4º switch, depois de receber pela Root Bridge a BPDU referida anteriormente, vai enviar também uma BPDU com as mesmas características para o SW3, visto que foi este a detetar a alteração na rede.</w:t>
+      </w:r>
+    </w:p>
+    <w:bookmarkEnd w:id="15"/>
     <w:p>
       <w:r>
         <w:rPr>
@@ -9500,6 +8086,7 @@
       </w:r>
     </w:p>
     <w:p>
+      <w:bookmarkStart w:id="16" w:name="_Hlk90825795"/>
       <w:r>
         <w:t xml:space="preserve">No tráfego entre o SW1 e o SW4, antes da mensagem TCN, é possível ver que o SW1 envia uma BPDU ao SW4 com a </w:t>
       </w:r>
@@ -9533,25 +8120,10 @@
       </w:r>
       <w:proofErr w:type="spellEnd"/>
       <w:r>
-        <w:t xml:space="preserve"> entre estes dois </w:t>
-      </w:r>
-      <w:proofErr w:type="spellStart"/>
-      <w:r>
-        <w:t>switchs</w:t>
-      </w:r>
-      <w:proofErr w:type="spellEnd"/>
-      <w:r>
-        <w:t xml:space="preserve">. Neste caso, é o SW1 que está a propor ao switch 4 que a porta </w:t>
-      </w:r>
-      <w:proofErr w:type="spellStart"/>
-      <w:r>
-        <w:t>designated</w:t>
-      </w:r>
-      <w:proofErr w:type="spellEnd"/>
-      <w:r>
-        <w:t xml:space="preserve"> fique do lado do switch 1.</w:t>
-      </w:r>
-    </w:p>
+        <w:t xml:space="preserve"> entre estes dois switchs. Neste caso, é o SW1 que está a propor ao switch 4 que a porta designated fique do lado do switch 1.</w:t>
+      </w:r>
+    </w:p>
+    <w:bookmarkEnd w:id="16"/>
     <w:p>
       <w:r>
         <w:rPr>
@@ -9608,6 +8180,7 @@
       </w:r>
     </w:p>
     <w:p>
+      <w:bookmarkStart w:id="17" w:name="_Hlk90825962"/>
       <w:r>
         <w:t xml:space="preserve">Foi realizado um </w:t>
       </w:r>
@@ -9620,23 +8193,7 @@
         <w:t xml:space="preserve"> do PC1 para o PC3 e, de seguida, foi injetada uma falha</w:t>
       </w:r>
       <w:r>
-        <w:t xml:space="preserve"> na interface e0/0 do SW3, visto ser esta a </w:t>
-      </w:r>
-      <w:proofErr w:type="spellStart"/>
-      <w:r>
-        <w:t>Root</w:t>
-      </w:r>
-      <w:proofErr w:type="spellEnd"/>
-      <w:r>
-        <w:t xml:space="preserve"> </w:t>
-      </w:r>
-      <w:proofErr w:type="spellStart"/>
-      <w:r>
-        <w:t>port</w:t>
-      </w:r>
-      <w:proofErr w:type="spellEnd"/>
-      <w:r>
-        <w:t xml:space="preserve"> do switch a que o PC1 se encontra ligado.</w:t>
+        <w:t xml:space="preserve"> na interface e0/0 do SW3, visto ser esta a Root port do switch a que o PC1 se encontra ligado.</w:t>
       </w:r>
     </w:p>
     <w:p>
@@ -9660,6 +8217,7 @@
         <w:t>.</w:t>
       </w:r>
     </w:p>
+    <w:bookmarkEnd w:id="17"/>
     <w:p>
       <w:r>
         <w:rPr>
@@ -9703,45 +8261,15 @@
       </w:r>
     </w:p>
     <w:p>
+      <w:bookmarkStart w:id="18" w:name="_Hlk90826037"/>
       <w:r>
         <w:t xml:space="preserve">O SW3 rapidamente muda </w:t>
       </w:r>
       <w:r>
-        <w:t xml:space="preserve">a sua porta </w:t>
-      </w:r>
-      <w:proofErr w:type="spellStart"/>
-      <w:r>
-        <w:t>root</w:t>
-      </w:r>
-      <w:proofErr w:type="spellEnd"/>
-      <w:r>
-        <w:t xml:space="preserve"> para porta que estava como backup, com o papel de </w:t>
-      </w:r>
-      <w:proofErr w:type="spellStart"/>
-      <w:r>
-        <w:t>Alternate</w:t>
-      </w:r>
-      <w:proofErr w:type="spellEnd"/>
-      <w:r>
-        <w:t xml:space="preserve">. Assim, a e0/1 passa para </w:t>
-      </w:r>
-      <w:proofErr w:type="spellStart"/>
-      <w:r>
-        <w:t>Root</w:t>
-      </w:r>
-      <w:proofErr w:type="spellEnd"/>
-      <w:r>
-        <w:t xml:space="preserve"> </w:t>
-      </w:r>
-      <w:proofErr w:type="spellStart"/>
-      <w:r>
-        <w:t>Port</w:t>
-      </w:r>
-      <w:proofErr w:type="spellEnd"/>
-      <w:r>
-        <w:t>.</w:t>
-      </w:r>
-    </w:p>
+        <w:t>a sua porta root para porta que estava como backup, com o papel de Alternate. Assim, a e0/1 passa para Root Port.</w:t>
+      </w:r>
+    </w:p>
+    <w:bookmarkEnd w:id="18"/>
     <w:p>
       <w:r>
         <w:rPr>
@@ -9923,77 +8451,81 @@
         <w:t xml:space="preserve"> 6 até à 10. </w:t>
       </w:r>
       <w:r>
-        <w:t xml:space="preserve">Com várias instâncias, não é obrigatório que seja apenas um switch a ser a </w:t>
-      </w:r>
-      <w:proofErr w:type="spellStart"/>
-      <w:r>
-        <w:t>Root</w:t>
-      </w:r>
-      <w:proofErr w:type="spellEnd"/>
-      <w:r>
-        <w:t xml:space="preserve"> Bridge de cada uma das instâncias. Diferentes instâncias podem ter diferentes </w:t>
-      </w:r>
-      <w:proofErr w:type="spellStart"/>
-      <w:r>
-        <w:t>switchs</w:t>
+        <w:t xml:space="preserve">Com várias instâncias, não é obrigatório que seja apenas um switch a ser a Root Bridge de cada uma das instâncias. Diferentes instâncias podem ter diferentes switchs root. Este protocolo, </w:t>
+      </w:r>
+      <w:r>
+        <w:t>causa um impacto meno</w:t>
+      </w:r>
+      <w:r>
+        <w:t>s prejudicial à computação dos equipamentos.</w:t>
+      </w:r>
+    </w:p>
+    <w:p/>
+    <w:p>
+      <w:pPr>
+        <w:pStyle w:val="Ttulo1"/>
+      </w:pPr>
+      <w:r>
+        <w:t xml:space="preserve">MST </w:t>
+      </w:r>
+      <w:proofErr w:type="spellStart"/>
+      <w:r>
+        <w:t>Region</w:t>
       </w:r>
       <w:proofErr w:type="spellEnd"/>
       <w:r>
         <w:t xml:space="preserve"> </w:t>
       </w:r>
-      <w:proofErr w:type="spellStart"/>
-      <w:r>
-        <w:t>root</w:t>
-      </w:r>
-      <w:proofErr w:type="spellEnd"/>
-      <w:r>
-        <w:t xml:space="preserve">. Este protocolo, </w:t>
-      </w:r>
-      <w:r>
-        <w:t>causa um impacto meno</w:t>
-      </w:r>
-      <w:r>
-        <w:t>s prejudicial à computação dos equipamentos.</w:t>
-      </w:r>
-    </w:p>
-    <w:p/>
-    <w:p>
-      <w:pPr>
-        <w:pStyle w:val="Ttulo1"/>
-      </w:pPr>
-      <w:r>
-        <w:t xml:space="preserve">MST </w:t>
-      </w:r>
-      <w:proofErr w:type="spellStart"/>
-      <w:r>
-        <w:t>Region</w:t>
+    </w:p>
+    <w:p>
+      <w:r>
+        <w:t>O protocolo MST opera em regiões. Estas, são grupos de switchs que partilham a mesma configuração que consiste num nome</w:t>
+      </w:r>
+      <w:r>
+        <w:t>,</w:t>
+      </w:r>
+      <w:r>
+        <w:t xml:space="preserve"> num </w:t>
+      </w:r>
+      <w:proofErr w:type="spellStart"/>
+      <w:r>
+        <w:t>revision</w:t>
       </w:r>
       <w:proofErr w:type="spellEnd"/>
       <w:r>
         <w:t xml:space="preserve"> </w:t>
       </w:r>
-    </w:p>
-    <w:p>
-      <w:r>
-        <w:t xml:space="preserve">O protocolo MST opera em regiões. Estas, são grupos de </w:t>
-      </w:r>
-      <w:proofErr w:type="spellStart"/>
-      <w:r>
-        <w:t>switchs</w:t>
-      </w:r>
-      <w:proofErr w:type="spellEnd"/>
-      <w:r>
-        <w:t xml:space="preserve"> que partilham a mesma configuração que consiste num nome</w:t>
-      </w:r>
-      <w:r>
-        <w:t>,</w:t>
-      </w:r>
-      <w:r>
-        <w:t xml:space="preserve"> num </w:t>
-      </w:r>
-      <w:proofErr w:type="spellStart"/>
-      <w:r>
-        <w:t>revision</w:t>
+      <w:proofErr w:type="spellStart"/>
+      <w:r>
+        <w:t>number</w:t>
+      </w:r>
+      <w:proofErr w:type="spellEnd"/>
+      <w:r>
+        <w:t xml:space="preserve"> que é um número administrativo escolhido pelo gestor</w:t>
+      </w:r>
+      <w:r>
+        <w:t xml:space="preserve"> e na </w:t>
+      </w:r>
+      <w:r>
+        <w:t xml:space="preserve">criação das instâncias dessa região e respetiva atribuição das </w:t>
+      </w:r>
+      <w:proofErr w:type="spellStart"/>
+      <w:r>
+        <w:t>vlans</w:t>
+      </w:r>
+      <w:proofErr w:type="spellEnd"/>
+      <w:r>
+        <w:t xml:space="preserve"> a essas instâncias. </w:t>
+      </w:r>
+      <w:r>
+        <w:t xml:space="preserve">Por defeito, a região atribui a instância número 0 com a </w:t>
+      </w:r>
+      <w:proofErr w:type="spellStart"/>
+      <w:r>
+        <w:t>re</w:t>
+      </w:r>
+      <w:r>
+        <w:t>vision</w:t>
       </w:r>
       <w:proofErr w:type="spellEnd"/>
       <w:r>
@@ -10005,54 +8537,10 @@
       </w:r>
       <w:proofErr w:type="spellEnd"/>
       <w:r>
-        <w:t xml:space="preserve"> que é um número administrativo escolhido pelo gestor</w:t>
-      </w:r>
-      <w:r>
-        <w:t xml:space="preserve"> e na </w:t>
-      </w:r>
-      <w:r>
-        <w:t xml:space="preserve">criação das instâncias dessa região e respetiva atribuição das </w:t>
-      </w:r>
-      <w:proofErr w:type="spellStart"/>
-      <w:r>
-        <w:t>vlans</w:t>
-      </w:r>
-      <w:proofErr w:type="spellEnd"/>
-      <w:r>
-        <w:t xml:space="preserve"> a essas instâncias. </w:t>
-      </w:r>
-      <w:r>
-        <w:t xml:space="preserve">Por defeito, a região atribui a instância número 0 com a </w:t>
-      </w:r>
-      <w:proofErr w:type="spellStart"/>
-      <w:r>
-        <w:t>re</w:t>
-      </w:r>
-      <w:r>
-        <w:t>vision</w:t>
-      </w:r>
-      <w:proofErr w:type="spellEnd"/>
-      <w:r>
-        <w:t xml:space="preserve"> </w:t>
-      </w:r>
-      <w:proofErr w:type="spellStart"/>
-      <w:r>
-        <w:t>number</w:t>
-      </w:r>
-      <w:proofErr w:type="spellEnd"/>
-      <w:r>
         <w:t xml:space="preserve"> igual a 0. </w:t>
       </w:r>
       <w:r>
-        <w:t xml:space="preserve">Se um conjunto de </w:t>
-      </w:r>
-      <w:proofErr w:type="spellStart"/>
-      <w:r>
-        <w:t>switchs</w:t>
-      </w:r>
-      <w:proofErr w:type="spellEnd"/>
-      <w:r>
-        <w:t xml:space="preserve"> tiver esta</w:t>
+        <w:t>Se um conjunto de switchs tiver esta</w:t>
       </w:r>
       <w:r>
         <w:t>s</w:t>
@@ -10242,6 +8730,37 @@
     <w:p>
       <w:pPr>
         <w:ind w:firstLine="720"/>
+      </w:pPr>
+      <w:r>
+        <w:t xml:space="preserve">-&gt; </w:t>
+      </w:r>
+      <w:proofErr w:type="spellStart"/>
+      <w:r>
+        <w:t>name</w:t>
+      </w:r>
+      <w:proofErr w:type="spellEnd"/>
+      <w:r>
+        <w:t xml:space="preserve"> regiao1, </w:t>
+      </w:r>
+      <w:proofErr w:type="spellStart"/>
+      <w:r>
+        <w:t>revision</w:t>
+      </w:r>
+      <w:proofErr w:type="spellEnd"/>
+      <w:r>
+        <w:t xml:space="preserve"> 1</w:t>
+      </w:r>
+    </w:p>
+    <w:p>
+      <w:r>
+        <w:t>-» as configurações só são a</w:t>
+      </w:r>
+      <w:r>
+        <w:t>plicadas quando fazemos exit</w:t>
+      </w:r>
+    </w:p>
+    <w:p>
+      <w:pPr>
         <w:rPr>
           <w:lang w:val="en-GB"/>
         </w:rPr>
@@ -10250,50 +8769,33 @@
         <w:rPr>
           <w:lang w:val="en-GB"/>
         </w:rPr>
-        <w:t>-&gt; name regiao1, revision 1</w:t>
-      </w:r>
-    </w:p>
-    <w:p>
-      <w:r>
-        <w:t>-» as configurações só são a</w:t>
-      </w:r>
-      <w:r>
-        <w:t>plicadas quando fazemos exit</w:t>
-      </w:r>
-    </w:p>
-    <w:p>
-      <w:r>
-        <w:t xml:space="preserve">-» configurar </w:t>
-      </w:r>
-      <w:proofErr w:type="spellStart"/>
-      <w:r>
-        <w:t>mode</w:t>
-      </w:r>
-      <w:proofErr w:type="spellEnd"/>
-      <w:r>
-        <w:t xml:space="preserve"> </w:t>
-      </w:r>
-      <w:proofErr w:type="spellStart"/>
-      <w:r>
-        <w:t>trunk</w:t>
-      </w:r>
-      <w:proofErr w:type="spellEnd"/>
-      <w:r>
-        <w:t xml:space="preserve"> e </w:t>
-      </w:r>
-      <w:proofErr w:type="spellStart"/>
-      <w:r>
-        <w:t>access</w:t>
-      </w:r>
-      <w:proofErr w:type="spellEnd"/>
-    </w:p>
-    <w:p>
-      <w:pPr>
+        <w:t xml:space="preserve">-» </w:t>
+      </w:r>
+      <w:proofErr w:type="spellStart"/>
+      <w:r>
         <w:rPr>
           <w:lang w:val="en-GB"/>
         </w:rPr>
-      </w:pPr>
-      <w:r>
+        <w:t>configurar</w:t>
+      </w:r>
+      <w:proofErr w:type="spellEnd"/>
+      <w:r>
+        <w:rPr>
+          <w:lang w:val="en-GB"/>
+        </w:rPr>
+        <w:t xml:space="preserve"> mode trunk e access</w:t>
+      </w:r>
+    </w:p>
+    <w:p>
+      <w:pPr>
+        <w:rPr>
+          <w:lang w:val="en-GB"/>
+        </w:rPr>
+      </w:pPr>
+      <w:r>
+        <w:rPr>
+          <w:lang w:val="en-GB"/>
+        </w:rPr>
         <w:tab/>
       </w:r>
       <w:r>
@@ -10333,23 +8835,7 @@
     </w:p>
     <w:p>
       <w:r>
-        <w:t xml:space="preserve">-» ao começar por se configurar apenas um switch, sendo que o mesmo estabelece ligações a outros </w:t>
-      </w:r>
-      <w:proofErr w:type="spellStart"/>
-      <w:r>
-        <w:t>switchs</w:t>
-      </w:r>
-      <w:proofErr w:type="spellEnd"/>
-      <w:r>
-        <w:t>, as portas começam no estado de “</w:t>
-      </w:r>
-      <w:proofErr w:type="spellStart"/>
-      <w:r>
-        <w:t>learning</w:t>
-      </w:r>
-      <w:proofErr w:type="spellEnd"/>
-      <w:r>
-        <w:t>”</w:t>
+        <w:t>-» ao começar por se configurar apenas um switch, sendo que o mesmo estabelece ligações a outros switchs, as portas começam no estado de “learning”</w:t>
       </w:r>
       <w:r>
         <w:t xml:space="preserve"> e com a designação de </w:t>
@@ -10428,10 +8914,7 @@
     </w:p>
     <w:p>
       <w:r>
-        <w:t>NO SW</w:t>
-      </w:r>
-      <w:r>
-        <w:t>2</w:t>
+        <w:t>NO SW2</w:t>
       </w:r>
     </w:p>
     <w:p/>
@@ -11184,30 +9667,29 @@
       </w:r>
     </w:p>
     <w:p>
-      <w:pPr>
+      <w:r>
         <w:rPr>
           <w:lang w:val="en-GB"/>
         </w:rPr>
-      </w:pPr>
-      <w:r>
-        <w:rPr>
-          <w:lang w:val="en-GB"/>
-        </w:rPr>
         <w:tab/>
-        <w:t xml:space="preserve">-&gt; instance 1 </w:t>
-      </w:r>
-      <w:proofErr w:type="spellStart"/>
-      <w:r>
-        <w:rPr>
-          <w:lang w:val="en-GB"/>
-        </w:rPr>
+      </w:r>
+      <w:r>
+        <w:t xml:space="preserve">-&gt; </w:t>
+      </w:r>
+      <w:proofErr w:type="spellStart"/>
+      <w:r>
+        <w:t>instance</w:t>
+      </w:r>
+      <w:proofErr w:type="spellEnd"/>
+      <w:r>
+        <w:t xml:space="preserve"> 1 </w:t>
+      </w:r>
+      <w:proofErr w:type="spellStart"/>
+      <w:r>
         <w:t>vlan</w:t>
       </w:r>
       <w:proofErr w:type="spellEnd"/>
       <w:r>
-        <w:rPr>
-          <w:lang w:val="en-GB"/>
-        </w:rPr>
         <w:t xml:space="preserve"> 10</w:t>
       </w:r>
     </w:p>
@@ -11351,34 +9833,18 @@
         <w:t xml:space="preserve"> </w:t>
       </w:r>
       <w:r>
-        <w:t xml:space="preserve">usando apenas uma ligação como </w:t>
-      </w:r>
-      <w:proofErr w:type="spellStart"/>
-      <w:r>
-        <w:t>forwarding</w:t>
-      </w:r>
-      <w:proofErr w:type="spellEnd"/>
-      <w:r>
-        <w:t xml:space="preserve"> entre SW1-SW2</w:t>
-      </w:r>
-    </w:p>
-    <w:p>
-      <w:pPr>
-        <w:rPr>
-          <w:b/>
-          <w:bCs/>
-        </w:rPr>
-      </w:pPr>
-      <w:r>
-        <w:t xml:space="preserve">Como na presente topologia, temos duas ligações entre o SW1 e o SW2, podemos usar apenas uma para encaminhar o tráfego das duas instâncias entre os dois </w:t>
-      </w:r>
-      <w:proofErr w:type="spellStart"/>
-      <w:r>
-        <w:t>switchs</w:t>
-      </w:r>
-      <w:proofErr w:type="spellEnd"/>
-      <w:r>
-        <w:t xml:space="preserve">. </w:t>
+        <w:t>usando apenas uma ligação como forwarding entre SW1-SW2</w:t>
+      </w:r>
+    </w:p>
+    <w:p>
+      <w:pPr>
+        <w:rPr>
+          <w:b/>
+          <w:bCs/>
+        </w:rPr>
+      </w:pPr>
+      <w:r>
+        <w:t xml:space="preserve">Como na presente topologia, temos duas ligações entre o SW1 e o SW2, podemos usar apenas uma para encaminhar o tráfego das duas instâncias entre os dois switchs. </w:t>
       </w:r>
       <w:r>
         <w:rPr>
@@ -11441,10 +9907,7 @@
       </w:r>
       <w:proofErr w:type="spellEnd"/>
       <w:r>
-        <w:t xml:space="preserve"> na mesma região</w:t>
-      </w:r>
-      <w:r>
-        <w:t xml:space="preserve"> que o SW2 com 2 </w:t>
+        <w:t xml:space="preserve"> na mesma região que o SW2 com 2 </w:t>
       </w:r>
       <w:proofErr w:type="gramStart"/>
       <w:r>
@@ -11495,108 +9958,110 @@
     <w:p>
       <w:pPr>
         <w:ind w:firstLine="720"/>
-      </w:pPr>
-      <w:r>
-        <w:t xml:space="preserve">-&gt; </w:t>
-      </w:r>
-      <w:proofErr w:type="spellStart"/>
-      <w:r>
-        <w:t>name</w:t>
-      </w:r>
-      <w:proofErr w:type="spellEnd"/>
-      <w:r>
-        <w:t xml:space="preserve"> regiao1, </w:t>
-      </w:r>
-      <w:proofErr w:type="spellStart"/>
-      <w:r>
-        <w:t>revision</w:t>
-      </w:r>
-      <w:proofErr w:type="spellEnd"/>
-      <w:r>
-        <w:t xml:space="preserve"> 1</w:t>
+        <w:rPr>
+          <w:lang w:val="en-GB"/>
+        </w:rPr>
+      </w:pPr>
+      <w:r>
+        <w:rPr>
+          <w:lang w:val="en-GB"/>
+        </w:rPr>
+        <w:t>-&gt; name regiao1, revision 1</w:t>
       </w:r>
     </w:p>
     <w:p>
       <w:pPr>
         <w:ind w:firstLine="720"/>
-      </w:pPr>
-      <w:r>
-        <w:t xml:space="preserve">-&gt; </w:t>
-      </w:r>
-      <w:proofErr w:type="spellStart"/>
-      <w:r>
-        <w:t>instance</w:t>
-      </w:r>
-      <w:proofErr w:type="spellEnd"/>
-      <w:r>
-        <w:t xml:space="preserve"> 0 </w:t>
-      </w:r>
-      <w:proofErr w:type="spellStart"/>
-      <w:r>
+        <w:rPr>
+          <w:lang w:val="en-GB"/>
+        </w:rPr>
+      </w:pPr>
+      <w:r>
+        <w:rPr>
+          <w:lang w:val="en-GB"/>
+        </w:rPr>
+        <w:t xml:space="preserve">-&gt; instance 0 </w:t>
+      </w:r>
+      <w:proofErr w:type="spellStart"/>
+      <w:r>
+        <w:rPr>
+          <w:lang w:val="en-GB"/>
+        </w:rPr>
         <w:t>vlan</w:t>
       </w:r>
       <w:proofErr w:type="spellEnd"/>
       <w:r>
+        <w:rPr>
+          <w:lang w:val="en-GB"/>
+        </w:rPr>
         <w:t xml:space="preserve"> 1-5,11-4094</w:t>
       </w:r>
     </w:p>
     <w:p>
       <w:pPr>
         <w:ind w:firstLine="720"/>
-      </w:pPr>
-      <w:r>
-        <w:t xml:space="preserve">-&gt; </w:t>
-      </w:r>
-      <w:proofErr w:type="spellStart"/>
-      <w:r>
-        <w:t>instance</w:t>
-      </w:r>
-      <w:proofErr w:type="spellEnd"/>
-      <w:r>
-        <w:t xml:space="preserve"> 1 </w:t>
-      </w:r>
-      <w:proofErr w:type="spellStart"/>
-      <w:r>
+        <w:rPr>
+          <w:lang w:val="en-GB"/>
+        </w:rPr>
+      </w:pPr>
+      <w:r>
+        <w:rPr>
+          <w:lang w:val="en-GB"/>
+        </w:rPr>
+        <w:t xml:space="preserve">-&gt; instance 1 </w:t>
+      </w:r>
+      <w:proofErr w:type="spellStart"/>
+      <w:r>
+        <w:rPr>
+          <w:lang w:val="en-GB"/>
+        </w:rPr>
         <w:t>vlan</w:t>
       </w:r>
       <w:proofErr w:type="spellEnd"/>
       <w:r>
+        <w:rPr>
+          <w:lang w:val="en-GB"/>
+        </w:rPr>
         <w:t xml:space="preserve"> 6-10</w:t>
       </w:r>
     </w:p>
     <w:p>
-      <w:r>
-        <w:t xml:space="preserve">-» configurar </w:t>
-      </w:r>
-      <w:proofErr w:type="spellStart"/>
-      <w:r>
-        <w:t>mode</w:t>
-      </w:r>
-      <w:proofErr w:type="spellEnd"/>
-      <w:r>
-        <w:t xml:space="preserve"> </w:t>
-      </w:r>
-      <w:proofErr w:type="spellStart"/>
-      <w:r>
-        <w:t>trunk</w:t>
-      </w:r>
-      <w:proofErr w:type="spellEnd"/>
-      <w:r>
-        <w:t xml:space="preserve"> e </w:t>
-      </w:r>
-      <w:proofErr w:type="spellStart"/>
-      <w:r>
-        <w:t>access</w:t>
-      </w:r>
-      <w:proofErr w:type="spellEnd"/>
-    </w:p>
-    <w:p>
       <w:pPr>
         <w:rPr>
           <w:lang w:val="en-GB"/>
         </w:rPr>
       </w:pPr>
       <w:r>
+        <w:rPr>
+          <w:lang w:val="en-GB"/>
+        </w:rPr>
+        <w:t xml:space="preserve">-» </w:t>
+      </w:r>
+      <w:proofErr w:type="spellStart"/>
+      <w:r>
+        <w:rPr>
+          <w:lang w:val="en-GB"/>
+        </w:rPr>
+        <w:t>configurar</w:t>
+      </w:r>
+      <w:proofErr w:type="spellEnd"/>
+      <w:r>
+        <w:rPr>
+          <w:lang w:val="en-GB"/>
+        </w:rPr>
+        <w:t xml:space="preserve"> mode trunk e access</w:t>
+      </w:r>
+    </w:p>
+    <w:p>
+      <w:pPr>
+        <w:rPr>
+          <w:lang w:val="en-GB"/>
+        </w:rPr>
+      </w:pPr>
+      <w:r>
+        <w:rPr>
+          <w:lang w:val="en-GB"/>
+        </w:rPr>
         <w:tab/>
       </w:r>
       <w:r>
@@ -11653,14 +10118,7 @@
           <w:b/>
           <w:bCs/>
         </w:rPr>
-        <w:t>NO SW</w:t>
-      </w:r>
-      <w:r>
-        <w:rPr>
-          <w:b/>
-          <w:bCs/>
-        </w:rPr>
-        <w:t>2</w:t>
+        <w:t>NO SW2</w:t>
       </w:r>
     </w:p>
     <w:p>
@@ -11716,13 +10174,7 @@
       </w:r>
       <w:proofErr w:type="spellEnd"/>
       <w:r>
-        <w:t xml:space="preserve"> na mesma região que o SW</w:t>
-      </w:r>
-      <w:r>
-        <w:t>1</w:t>
-      </w:r>
-      <w:r>
-        <w:t xml:space="preserve"> com 2 </w:t>
+        <w:t xml:space="preserve"> na mesma região que o SW1 com 2 </w:t>
       </w:r>
       <w:proofErr w:type="gramStart"/>
       <w:r>
@@ -11989,23 +10441,7 @@
           <w:b/>
           <w:bCs/>
         </w:rPr>
-        <w:t xml:space="preserve">onseguimos ver que o SW1 é a </w:t>
-      </w:r>
-      <w:proofErr w:type="spellStart"/>
-      <w:r>
-        <w:rPr>
-          <w:b/>
-          <w:bCs/>
-        </w:rPr>
-        <w:t>Root</w:t>
-      </w:r>
-      <w:proofErr w:type="spellEnd"/>
-      <w:r>
-        <w:rPr>
-          <w:b/>
-          <w:bCs/>
-        </w:rPr>
-        <w:t xml:space="preserve"> Bridge de ambas a instâncias.</w:t>
+        <w:t>onseguimos ver que o SW1 é a Root Bridge de ambas a instâncias.</w:t>
       </w:r>
     </w:p>
     <w:p>
@@ -12069,39 +10505,7 @@
           <w:b/>
           <w:bCs/>
         </w:rPr>
-        <w:t xml:space="preserve">Já pela imagem anterior, conseguimos ver que a porta e0/1 é a </w:t>
-      </w:r>
-      <w:proofErr w:type="spellStart"/>
-      <w:r>
-        <w:rPr>
-          <w:b/>
-          <w:bCs/>
-        </w:rPr>
-        <w:t>Root</w:t>
-      </w:r>
-      <w:proofErr w:type="spellEnd"/>
-      <w:r>
-        <w:rPr>
-          <w:b/>
-          <w:bCs/>
-        </w:rPr>
-        <w:t xml:space="preserve"> </w:t>
-      </w:r>
-      <w:proofErr w:type="spellStart"/>
-      <w:r>
-        <w:rPr>
-          <w:b/>
-          <w:bCs/>
-        </w:rPr>
-        <w:t>port</w:t>
-      </w:r>
-      <w:proofErr w:type="spellEnd"/>
-      <w:r>
-        <w:rPr>
-          <w:b/>
-          <w:bCs/>
-        </w:rPr>
-        <w:t xml:space="preserve"> do SW2 para ambas as instâncias. Ou seja, está a ser usada apenas uma ligação para duas diferentes. No entanto isto pode ser alterado.</w:t>
+        <w:t>Já pela imagem anterior, conseguimos ver que a porta e0/1 é a Root port do SW2 para ambas as instâncias. Ou seja, está a ser usada apenas uma ligação para duas diferentes. No entanto isto pode ser alterado.</w:t>
       </w:r>
     </w:p>
     <w:p>
@@ -12122,10 +10526,7 @@
       </w:r>
       <w:proofErr w:type="gramEnd"/>
       <w:r>
-        <w:t xml:space="preserve"> usando apenas </w:t>
-      </w:r>
-      <w:r>
-        <w:t>uma ligação para cada instâncias</w:t>
+        <w:t xml:space="preserve"> usando apenas uma ligação para cada instâncias</w:t>
       </w:r>
     </w:p>
     <w:p>
@@ -12203,46 +10604,14 @@
           <w:b/>
           <w:bCs/>
         </w:rPr>
-        <w:t xml:space="preserve">(porta </w:t>
-      </w:r>
-      <w:proofErr w:type="spellStart"/>
-      <w:r>
-        <w:rPr>
-          <w:b/>
-          <w:bCs/>
-        </w:rPr>
-        <w:t>root</w:t>
-      </w:r>
-      <w:proofErr w:type="spellEnd"/>
-      <w:r>
-        <w:rPr>
-          <w:b/>
-          <w:bCs/>
-        </w:rPr>
-        <w:t xml:space="preserve">) </w:t>
-      </w:r>
-      <w:r>
-        <w:rPr>
-          <w:b/>
-          <w:bCs/>
-        </w:rPr>
-        <w:t xml:space="preserve">numa das instâncias (por exemplo MTS1) e assim, passará a ser a e0/2 que encaminha o tráfego para a </w:t>
-      </w:r>
-      <w:proofErr w:type="spellStart"/>
-      <w:r>
-        <w:rPr>
-          <w:b/>
-          <w:bCs/>
-        </w:rPr>
-        <w:t>Root</w:t>
-      </w:r>
-      <w:proofErr w:type="spellEnd"/>
-      <w:r>
-        <w:rPr>
-          <w:b/>
-          <w:bCs/>
-        </w:rPr>
-        <w:t xml:space="preserve"> Bridg</w:t>
+        <w:t xml:space="preserve">(porta root) </w:t>
+      </w:r>
+      <w:r>
+        <w:rPr>
+          <w:b/>
+          <w:bCs/>
+        </w:rPr>
+        <w:t>numa das instâncias (por exemplo MTS1) e assim, passará a ser a e0/2 que encaminha o tráfego para a Root Bridg</w:t>
       </w:r>
       <w:r>
         <w:rPr>
@@ -12423,23 +10792,7 @@
           <w:b/>
           <w:bCs/>
         </w:rPr>
-        <w:t xml:space="preserve"> da instância 1 pela e0/2. Com isto, estamos a tirar proveito das duas ligações que existem entre os dois </w:t>
-      </w:r>
-      <w:proofErr w:type="spellStart"/>
-      <w:r>
-        <w:rPr>
-          <w:b/>
-          <w:bCs/>
-        </w:rPr>
-        <w:t>switchs</w:t>
-      </w:r>
-      <w:proofErr w:type="spellEnd"/>
-      <w:r>
-        <w:rPr>
-          <w:b/>
-          <w:bCs/>
-        </w:rPr>
-        <w:t xml:space="preserve">. </w:t>
+        <w:t xml:space="preserve"> da instância 1 pela e0/2. Com isto, estamos a tirar proveito das duas ligações que existem entre os dois switchs. </w:t>
       </w:r>
     </w:p>
     <w:p>
@@ -12513,15 +10866,7 @@
       </w:r>
       <w:proofErr w:type="spellEnd"/>
       <w:r>
-        <w:t xml:space="preserve"> entre o PC1 e o PC2. Durante o mesmo, foi injetada uma falha na porta </w:t>
-      </w:r>
-      <w:proofErr w:type="spellStart"/>
-      <w:r>
-        <w:t>Root</w:t>
-      </w:r>
-      <w:proofErr w:type="spellEnd"/>
-      <w:r>
-        <w:t xml:space="preserve"> do SW2 da primeira experiência, a e0/1.</w:t>
+        <w:t xml:space="preserve"> entre o PC1 e o PC2. Durante o mesmo, foi injetada uma falha na porta Root do SW2 da primeira experiência, a e0/1.</w:t>
       </w:r>
     </w:p>
     <w:p>
@@ -13063,6 +11408,433 @@
           </w14:textFill>
         </w:rPr>
         <w:t>NO FIM FALAR NO RELATÓRIO/APRESENTAÇÃO DO QUE O VIDEO DO HOMEM FALA NO FIM</w:t>
+      </w:r>
+    </w:p>
+    <w:p>
+      <w:pPr>
+        <w:rPr>
+          <w:b/>
+          <w:bCs/>
+          <w:color w:val="FFC000" w:themeColor="accent4"/>
+          <w:highlight w:val="magenta"/>
+          <w14:textOutline w14:w="12700" w14:cap="flat" w14:cmpd="sng" w14:algn="ctr">
+            <w14:solidFill>
+              <w14:schemeClr w14:val="accent4"/>
+            </w14:solidFill>
+            <w14:prstDash w14:val="solid"/>
+            <w14:round/>
+          </w14:textOutline>
+          <w14:textFill>
+            <w14:gradFill>
+              <w14:gsLst>
+                <w14:gs w14:pos="0">
+                  <w14:schemeClr w14:val="accent4"/>
+                </w14:gs>
+                <w14:gs w14:pos="4000">
+                  <w14:schemeClr w14:val="accent4">
+                    <w14:lumMod w14:val="60000"/>
+                    <w14:lumOff w14:val="40000"/>
+                  </w14:schemeClr>
+                </w14:gs>
+                <w14:gs w14:pos="87000">
+                  <w14:schemeClr w14:val="accent4">
+                    <w14:lumMod w14:val="20000"/>
+                    <w14:lumOff w14:val="80000"/>
+                  </w14:schemeClr>
+                </w14:gs>
+              </w14:gsLst>
+              <w14:lin w14:ang="5400000" w14:scaled="0"/>
+            </w14:gradFill>
+          </w14:textFill>
+        </w:rPr>
+      </w:pPr>
+      <w:r>
+        <w:rPr>
+          <w:b/>
+          <w:bCs/>
+          <w:color w:val="FFC000" w:themeColor="accent4"/>
+          <w:highlight w:val="magenta"/>
+          <w14:textOutline w14:w="12700" w14:cap="flat" w14:cmpd="sng" w14:algn="ctr">
+            <w14:solidFill>
+              <w14:schemeClr w14:val="accent4"/>
+            </w14:solidFill>
+            <w14:prstDash w14:val="solid"/>
+            <w14:round/>
+          </w14:textOutline>
+          <w14:textFill>
+            <w14:gradFill>
+              <w14:gsLst>
+                <w14:gs w14:pos="0">
+                  <w14:schemeClr w14:val="accent4"/>
+                </w14:gs>
+                <w14:gs w14:pos="4000">
+                  <w14:schemeClr w14:val="accent4">
+                    <w14:lumMod w14:val="60000"/>
+                    <w14:lumOff w14:val="40000"/>
+                  </w14:schemeClr>
+                </w14:gs>
+                <w14:gs w14:pos="87000">
+                  <w14:schemeClr w14:val="accent4">
+                    <w14:lumMod w14:val="20000"/>
+                    <w14:lumOff w14:val="80000"/>
+                  </w14:schemeClr>
+                </w14:gs>
+              </w14:gsLst>
+              <w14:lin w14:ang="5400000" w14:scaled="0"/>
+            </w14:gradFill>
+          </w14:textFill>
+        </w:rPr>
+        <w:t>No relatório final ir metendo mais imagens de quando se adicionam ligações e assim</w:t>
+      </w:r>
+    </w:p>
+    <w:p>
+      <w:pPr>
+        <w:rPr>
+          <w:b/>
+          <w:bCs/>
+          <w:color w:val="FFC000" w:themeColor="accent4"/>
+          <w:highlight w:val="magenta"/>
+          <w14:textOutline w14:w="12700" w14:cap="flat" w14:cmpd="sng" w14:algn="ctr">
+            <w14:solidFill>
+              <w14:schemeClr w14:val="accent4"/>
+            </w14:solidFill>
+            <w14:prstDash w14:val="solid"/>
+            <w14:round/>
+          </w14:textOutline>
+          <w14:textFill>
+            <w14:gradFill>
+              <w14:gsLst>
+                <w14:gs w14:pos="0">
+                  <w14:schemeClr w14:val="accent4"/>
+                </w14:gs>
+                <w14:gs w14:pos="4000">
+                  <w14:schemeClr w14:val="accent4">
+                    <w14:lumMod w14:val="60000"/>
+                    <w14:lumOff w14:val="40000"/>
+                  </w14:schemeClr>
+                </w14:gs>
+                <w14:gs w14:pos="87000">
+                  <w14:schemeClr w14:val="accent4">
+                    <w14:lumMod w14:val="20000"/>
+                    <w14:lumOff w14:val="80000"/>
+                  </w14:schemeClr>
+                </w14:gs>
+              </w14:gsLst>
+              <w14:lin w14:ang="5400000" w14:scaled="0"/>
+            </w14:gradFill>
+          </w14:textFill>
+        </w:rPr>
+      </w:pPr>
+      <w:proofErr w:type="gramStart"/>
+      <w:r>
+        <w:rPr>
+          <w:b/>
+          <w:bCs/>
+          <w:color w:val="FFC000" w:themeColor="accent4"/>
+          <w:highlight w:val="magenta"/>
+          <w14:textOutline w14:w="12700" w14:cap="flat" w14:cmpd="sng" w14:algn="ctr">
+            <w14:solidFill>
+              <w14:schemeClr w14:val="accent4"/>
+            </w14:solidFill>
+            <w14:prstDash w14:val="solid"/>
+            <w14:round/>
+          </w14:textOutline>
+          <w14:textFill>
+            <w14:gradFill>
+              <w14:gsLst>
+                <w14:gs w14:pos="0">
+                  <w14:schemeClr w14:val="accent4"/>
+                </w14:gs>
+                <w14:gs w14:pos="4000">
+                  <w14:schemeClr w14:val="accent4">
+                    <w14:lumMod w14:val="60000"/>
+                    <w14:lumOff w14:val="40000"/>
+                  </w14:schemeClr>
+                </w14:gs>
+                <w14:gs w14:pos="87000">
+                  <w14:schemeClr w14:val="accent4">
+                    <w14:lumMod w14:val="20000"/>
+                    <w14:lumOff w14:val="80000"/>
+                  </w14:schemeClr>
+                </w14:gs>
+              </w14:gsLst>
+              <w14:lin w14:ang="5400000" w14:scaled="0"/>
+            </w14:gradFill>
+          </w14:textFill>
+        </w:rPr>
+        <w:t>Ver  introdução</w:t>
+      </w:r>
+      <w:proofErr w:type="gramEnd"/>
+      <w:r>
+        <w:rPr>
+          <w:b/>
+          <w:bCs/>
+          <w:color w:val="FFC000" w:themeColor="accent4"/>
+          <w:highlight w:val="magenta"/>
+          <w14:textOutline w14:w="12700" w14:cap="flat" w14:cmpd="sng" w14:algn="ctr">
+            <w14:solidFill>
+              <w14:schemeClr w14:val="accent4"/>
+            </w14:solidFill>
+            <w14:prstDash w14:val="solid"/>
+            <w14:round/>
+          </w14:textOutline>
+          <w14:textFill>
+            <w14:gradFill>
+              <w14:gsLst>
+                <w14:gs w14:pos="0">
+                  <w14:schemeClr w14:val="accent4"/>
+                </w14:gs>
+                <w14:gs w14:pos="4000">
+                  <w14:schemeClr w14:val="accent4">
+                    <w14:lumMod w14:val="60000"/>
+                    <w14:lumOff w14:val="40000"/>
+                  </w14:schemeClr>
+                </w14:gs>
+                <w14:gs w14:pos="87000">
+                  <w14:schemeClr w14:val="accent4">
+                    <w14:lumMod w14:val="20000"/>
+                    <w14:lumOff w14:val="80000"/>
+                  </w14:schemeClr>
+                </w14:gs>
+              </w14:gsLst>
+              <w14:lin w14:ang="5400000" w14:scaled="0"/>
+            </w14:gradFill>
+          </w14:textFill>
+        </w:rPr>
+        <w:t xml:space="preserve"> do guião de dezembro</w:t>
+      </w:r>
+    </w:p>
+    <w:p>
+      <w:pPr>
+        <w:rPr>
+          <w:b/>
+          <w:bCs/>
+          <w:color w:val="FFC000" w:themeColor="accent4"/>
+          <w:highlight w:val="magenta"/>
+          <w14:textOutline w14:w="12700" w14:cap="flat" w14:cmpd="sng" w14:algn="ctr">
+            <w14:solidFill>
+              <w14:schemeClr w14:val="accent4"/>
+            </w14:solidFill>
+            <w14:prstDash w14:val="solid"/>
+            <w14:round/>
+          </w14:textOutline>
+          <w14:textFill>
+            <w14:gradFill>
+              <w14:gsLst>
+                <w14:gs w14:pos="0">
+                  <w14:schemeClr w14:val="accent4"/>
+                </w14:gs>
+                <w14:gs w14:pos="4000">
+                  <w14:schemeClr w14:val="accent4">
+                    <w14:lumMod w14:val="60000"/>
+                    <w14:lumOff w14:val="40000"/>
+                  </w14:schemeClr>
+                </w14:gs>
+                <w14:gs w14:pos="87000">
+                  <w14:schemeClr w14:val="accent4">
+                    <w14:lumMod w14:val="20000"/>
+                    <w14:lumOff w14:val="80000"/>
+                  </w14:schemeClr>
+                </w14:gs>
+              </w14:gsLst>
+              <w14:lin w14:ang="5400000" w14:scaled="0"/>
+            </w14:gradFill>
+          </w14:textFill>
+        </w:rPr>
+      </w:pPr>
+      <w:r>
+        <w:rPr>
+          <w:b/>
+          <w:bCs/>
+          <w:color w:val="FFC000" w:themeColor="accent4"/>
+          <w:highlight w:val="magenta"/>
+          <w14:textOutline w14:w="12700" w14:cap="flat" w14:cmpd="sng" w14:algn="ctr">
+            <w14:solidFill>
+              <w14:schemeClr w14:val="accent4"/>
+            </w14:solidFill>
+            <w14:prstDash w14:val="solid"/>
+            <w14:round/>
+          </w14:textOutline>
+          <w14:textFill>
+            <w14:gradFill>
+              <w14:gsLst>
+                <w14:gs w14:pos="0">
+                  <w14:schemeClr w14:val="accent4"/>
+                </w14:gs>
+                <w14:gs w14:pos="4000">
+                  <w14:schemeClr w14:val="accent4">
+                    <w14:lumMod w14:val="60000"/>
+                    <w14:lumOff w14:val="40000"/>
+                  </w14:schemeClr>
+                </w14:gs>
+                <w14:gs w14:pos="87000">
+                  <w14:schemeClr w14:val="accent4">
+                    <w14:lumMod w14:val="20000"/>
+                    <w14:lumOff w14:val="80000"/>
+                  </w14:schemeClr>
+                </w14:gs>
+              </w14:gsLst>
+              <w14:lin w14:ang="5400000" w14:scaled="0"/>
+            </w14:gradFill>
+          </w14:textFill>
+        </w:rPr>
+        <w:t xml:space="preserve">No guião de </w:t>
+      </w:r>
+      <w:proofErr w:type="spellStart"/>
+      <w:r>
+        <w:rPr>
+          <w:b/>
+          <w:bCs/>
+          <w:color w:val="FFC000" w:themeColor="accent4"/>
+          <w:highlight w:val="magenta"/>
+          <w14:textOutline w14:w="12700" w14:cap="flat" w14:cmpd="sng" w14:algn="ctr">
+            <w14:solidFill>
+              <w14:schemeClr w14:val="accent4"/>
+            </w14:solidFill>
+            <w14:prstDash w14:val="solid"/>
+            <w14:round/>
+          </w14:textOutline>
+          <w14:textFill>
+            <w14:gradFill>
+              <w14:gsLst>
+                <w14:gs w14:pos="0">
+                  <w14:schemeClr w14:val="accent4"/>
+                </w14:gs>
+                <w14:gs w14:pos="4000">
+                  <w14:schemeClr w14:val="accent4">
+                    <w14:lumMod w14:val="60000"/>
+                    <w14:lumOff w14:val="40000"/>
+                  </w14:schemeClr>
+                </w14:gs>
+                <w14:gs w14:pos="87000">
+                  <w14:schemeClr w14:val="accent4">
+                    <w14:lumMod w14:val="20000"/>
+                    <w14:lumOff w14:val="80000"/>
+                  </w14:schemeClr>
+                </w14:gs>
+              </w14:gsLst>
+              <w14:lin w14:ang="5400000" w14:scaled="0"/>
+            </w14:gradFill>
+          </w14:textFill>
+        </w:rPr>
+        <w:t>dexembro</w:t>
+      </w:r>
+      <w:proofErr w:type="spellEnd"/>
+      <w:r>
+        <w:rPr>
+          <w:b/>
+          <w:bCs/>
+          <w:color w:val="FFC000" w:themeColor="accent4"/>
+          <w:highlight w:val="magenta"/>
+          <w14:textOutline w14:w="12700" w14:cap="flat" w14:cmpd="sng" w14:algn="ctr">
+            <w14:solidFill>
+              <w14:schemeClr w14:val="accent4"/>
+            </w14:solidFill>
+            <w14:prstDash w14:val="solid"/>
+            <w14:round/>
+          </w14:textOutline>
+          <w14:textFill>
+            <w14:gradFill>
+              <w14:gsLst>
+                <w14:gs w14:pos="0">
+                  <w14:schemeClr w14:val="accent4"/>
+                </w14:gs>
+                <w14:gs w14:pos="4000">
+                  <w14:schemeClr w14:val="accent4">
+                    <w14:lumMod w14:val="60000"/>
+                    <w14:lumOff w14:val="40000"/>
+                  </w14:schemeClr>
+                </w14:gs>
+                <w14:gs w14:pos="87000">
+                  <w14:schemeClr w14:val="accent4">
+                    <w14:lumMod w14:val="20000"/>
+                    <w14:lumOff w14:val="80000"/>
+                  </w14:schemeClr>
+                </w14:gs>
+              </w14:gsLst>
+              <w14:lin w14:ang="5400000" w14:scaled="0"/>
+            </w14:gradFill>
+          </w14:textFill>
+        </w:rPr>
+        <w:t xml:space="preserve"> substituir fotos por fotos onde tenham o </w:t>
+      </w:r>
+      <w:proofErr w:type="spellStart"/>
+      <w:r>
+        <w:rPr>
+          <w:b/>
+          <w:bCs/>
+          <w:color w:val="FFC000" w:themeColor="accent4"/>
+          <w:highlight w:val="magenta"/>
+          <w14:textOutline w14:w="12700" w14:cap="flat" w14:cmpd="sng" w14:algn="ctr">
+            <w14:solidFill>
+              <w14:schemeClr w14:val="accent4"/>
+            </w14:solidFill>
+            <w14:prstDash w14:val="solid"/>
+            <w14:round/>
+          </w14:textOutline>
+          <w14:textFill>
+            <w14:gradFill>
+              <w14:gsLst>
+                <w14:gs w14:pos="0">
+                  <w14:schemeClr w14:val="accent4"/>
+                </w14:gs>
+                <w14:gs w14:pos="4000">
+                  <w14:schemeClr w14:val="accent4">
+                    <w14:lumMod w14:val="60000"/>
+                    <w14:lumOff w14:val="40000"/>
+                  </w14:schemeClr>
+                </w14:gs>
+                <w14:gs w14:pos="87000">
+                  <w14:schemeClr w14:val="accent4">
+                    <w14:lumMod w14:val="20000"/>
+                    <w14:lumOff w14:val="80000"/>
+                  </w14:schemeClr>
+                </w14:gs>
+              </w14:gsLst>
+              <w14:lin w14:ang="5400000" w14:scaled="0"/>
+            </w14:gradFill>
+          </w14:textFill>
+        </w:rPr>
+        <w:t>simbolo</w:t>
+      </w:r>
+      <w:proofErr w:type="spellEnd"/>
+      <w:r>
+        <w:rPr>
+          <w:b/>
+          <w:bCs/>
+          <w:color w:val="FFC000" w:themeColor="accent4"/>
+          <w:highlight w:val="magenta"/>
+          <w14:textOutline w14:w="12700" w14:cap="flat" w14:cmpd="sng" w14:algn="ctr">
+            <w14:solidFill>
+              <w14:schemeClr w14:val="accent4"/>
+            </w14:solidFill>
+            <w14:prstDash w14:val="solid"/>
+            <w14:round/>
+          </w14:textOutline>
+          <w14:textFill>
+            <w14:gradFill>
+              <w14:gsLst>
+                <w14:gs w14:pos="0">
+                  <w14:schemeClr w14:val="accent4"/>
+                </w14:gs>
+                <w14:gs w14:pos="4000">
+                  <w14:schemeClr w14:val="accent4">
+                    <w14:lumMod w14:val="60000"/>
+                    <w14:lumOff w14:val="40000"/>
+                  </w14:schemeClr>
+                </w14:gs>
+                <w14:gs w14:pos="87000">
+                  <w14:schemeClr w14:val="accent4">
+                    <w14:lumMod w14:val="20000"/>
+                    <w14:lumOff w14:val="80000"/>
+                  </w14:schemeClr>
+                </w14:gs>
+              </w14:gsLst>
+              <w14:lin w14:ang="5400000" w14:scaled="0"/>
+            </w14:gradFill>
+          </w14:textFill>
+        </w:rPr>
+        <w:t xml:space="preserve"> da root bridge e assim</w:t>
       </w:r>
       <w:r>
         <w:rPr>
@@ -14890,6 +13662,7 @@
   <w:style w:type="character" w:default="1" w:styleId="Tipodeletrapredefinidodopargrafo">
     <w:name w:val="Default Paragraph Font"/>
     <w:uiPriority w:val="1"/>
+    <w:semiHidden/>
     <w:unhideWhenUsed/>
   </w:style>
   <w:style w:type="table" w:default="1" w:styleId="Tabelanormal">

</xml_diff>

<commit_message>
relatório melhorado e ppt quase terminado
</commit_message>
<xml_diff>
--- a/Trabalho/rascunho_TPDD.docx
+++ b/Trabalho/rascunho_TPDD.docx
@@ -256,6 +256,7 @@
     </w:p>
     <w:p>
       <w:pPr>
+        <w:ind w:left="720" w:hanging="720"/>
         <w:jc w:val="both"/>
       </w:pPr>
       <w:r>
@@ -8322,6 +8323,7 @@
       </w:r>
     </w:p>
     <w:p>
+      <w:bookmarkStart w:id="19" w:name="_Hlk90906716"/>
       <w:r>
         <w:t xml:space="preserve">O protocolo </w:t>
       </w:r>
@@ -8460,9 +8462,516 @@
         <w:t>s prejudicial à computação dos equipamentos.</w:t>
       </w:r>
     </w:p>
+    <w:bookmarkEnd w:id="19"/>
     <w:p/>
     <w:p>
       <w:pPr>
+        <w:pStyle w:val="NormalWeb"/>
+        <w:rPr>
+          <w:rFonts w:asciiTheme="minorHAnsi" w:hAnsiTheme="minorHAnsi" w:cstheme="minorHAnsi"/>
+          <w:color w:val="000000"/>
+          <w:sz w:val="22"/>
+          <w:szCs w:val="22"/>
+        </w:rPr>
+      </w:pPr>
+      <w:r>
+        <w:rPr>
+          <w:rFonts w:asciiTheme="minorHAnsi" w:hAnsiTheme="minorHAnsi" w:cstheme="minorHAnsi"/>
+          <w:color w:val="000000"/>
+          <w:sz w:val="22"/>
+          <w:szCs w:val="22"/>
+        </w:rPr>
+        <w:t>O </w:t>
+      </w:r>
+      <w:proofErr w:type="spellStart"/>
+      <w:r>
+        <w:rPr>
+          <w:rStyle w:val="nfase"/>
+          <w:rFonts w:asciiTheme="minorHAnsi" w:hAnsiTheme="minorHAnsi" w:cstheme="minorHAnsi"/>
+          <w:color w:val="000000"/>
+          <w:sz w:val="22"/>
+          <w:szCs w:val="22"/>
+        </w:rPr>
+        <w:t>Multiple</w:t>
+      </w:r>
+      <w:proofErr w:type="spellEnd"/>
+      <w:r>
+        <w:rPr>
+          <w:rStyle w:val="nfase"/>
+          <w:rFonts w:asciiTheme="minorHAnsi" w:hAnsiTheme="minorHAnsi" w:cstheme="minorHAnsi"/>
+          <w:color w:val="000000"/>
+          <w:sz w:val="22"/>
+          <w:szCs w:val="22"/>
+        </w:rPr>
+        <w:t xml:space="preserve"> </w:t>
+      </w:r>
+      <w:proofErr w:type="spellStart"/>
+      <w:r>
+        <w:rPr>
+          <w:rStyle w:val="nfase"/>
+          <w:rFonts w:asciiTheme="minorHAnsi" w:hAnsiTheme="minorHAnsi" w:cstheme="minorHAnsi"/>
+          <w:color w:val="000000"/>
+          <w:sz w:val="22"/>
+          <w:szCs w:val="22"/>
+        </w:rPr>
+        <w:t>Spanning</w:t>
+      </w:r>
+      <w:proofErr w:type="spellEnd"/>
+      <w:r>
+        <w:rPr>
+          <w:rStyle w:val="nfase"/>
+          <w:rFonts w:asciiTheme="minorHAnsi" w:hAnsiTheme="minorHAnsi" w:cstheme="minorHAnsi"/>
+          <w:color w:val="000000"/>
+          <w:sz w:val="22"/>
+          <w:szCs w:val="22"/>
+        </w:rPr>
+        <w:t xml:space="preserve"> </w:t>
+      </w:r>
+      <w:proofErr w:type="spellStart"/>
+      <w:r>
+        <w:rPr>
+          <w:rStyle w:val="nfase"/>
+          <w:rFonts w:asciiTheme="minorHAnsi" w:hAnsiTheme="minorHAnsi" w:cstheme="minorHAnsi"/>
+          <w:color w:val="000000"/>
+          <w:sz w:val="22"/>
+          <w:szCs w:val="22"/>
+        </w:rPr>
+        <w:t>Tree</w:t>
+      </w:r>
+      <w:proofErr w:type="spellEnd"/>
+      <w:r>
+        <w:rPr>
+          <w:rStyle w:val="nfase"/>
+          <w:rFonts w:asciiTheme="minorHAnsi" w:hAnsiTheme="minorHAnsi" w:cstheme="minorHAnsi"/>
+          <w:color w:val="000000"/>
+          <w:sz w:val="22"/>
+          <w:szCs w:val="22"/>
+        </w:rPr>
+        <w:t xml:space="preserve"> </w:t>
+      </w:r>
+      <w:proofErr w:type="spellStart"/>
+      <w:r>
+        <w:rPr>
+          <w:rStyle w:val="nfase"/>
+          <w:rFonts w:asciiTheme="minorHAnsi" w:hAnsiTheme="minorHAnsi" w:cstheme="minorHAnsi"/>
+          <w:color w:val="000000"/>
+          <w:sz w:val="22"/>
+          <w:szCs w:val="22"/>
+        </w:rPr>
+        <w:t>Protocol</w:t>
+      </w:r>
+      <w:proofErr w:type="spellEnd"/>
+      <w:r>
+        <w:rPr>
+          <w:rFonts w:asciiTheme="minorHAnsi" w:hAnsiTheme="minorHAnsi" w:cstheme="minorHAnsi"/>
+          <w:color w:val="000000"/>
+          <w:sz w:val="22"/>
+          <w:szCs w:val="22"/>
+        </w:rPr>
+        <w:t> (IEEE 802.1s) é uma evolução do RSTP, tendo como objetivo principal permitir múltiplas instâncias RSTP e assim reduzir o tempo de convergência da </w:t>
+      </w:r>
+      <w:proofErr w:type="spellStart"/>
+      <w:r>
+        <w:rPr>
+          <w:rStyle w:val="nfase"/>
+          <w:rFonts w:asciiTheme="minorHAnsi" w:hAnsiTheme="minorHAnsi" w:cstheme="minorHAnsi"/>
+          <w:color w:val="000000"/>
+          <w:sz w:val="22"/>
+          <w:szCs w:val="22"/>
+        </w:rPr>
+        <w:t>spanning</w:t>
+      </w:r>
+      <w:proofErr w:type="spellEnd"/>
+      <w:r>
+        <w:rPr>
+          <w:rStyle w:val="nfase"/>
+          <w:rFonts w:asciiTheme="minorHAnsi" w:hAnsiTheme="minorHAnsi" w:cstheme="minorHAnsi"/>
+          <w:color w:val="000000"/>
+          <w:sz w:val="22"/>
+          <w:szCs w:val="22"/>
+        </w:rPr>
+        <w:t xml:space="preserve"> </w:t>
+      </w:r>
+      <w:proofErr w:type="spellStart"/>
+      <w:r>
+        <w:rPr>
+          <w:rStyle w:val="nfase"/>
+          <w:rFonts w:asciiTheme="minorHAnsi" w:hAnsiTheme="minorHAnsi" w:cstheme="minorHAnsi"/>
+          <w:color w:val="000000"/>
+          <w:sz w:val="22"/>
+          <w:szCs w:val="22"/>
+        </w:rPr>
+        <w:t>tree</w:t>
+      </w:r>
+      <w:proofErr w:type="spellEnd"/>
+      <w:r>
+        <w:rPr>
+          <w:rFonts w:asciiTheme="minorHAnsi" w:hAnsiTheme="minorHAnsi" w:cstheme="minorHAnsi"/>
+          <w:color w:val="000000"/>
+          <w:sz w:val="22"/>
+          <w:szCs w:val="22"/>
+        </w:rPr>
+        <w:t xml:space="preserve">. O padrão foi lançado visando a utilização do RSTP em ambientes com múltiplas </w:t>
+      </w:r>
+      <w:proofErr w:type="spellStart"/>
+      <w:r>
+        <w:rPr>
+          <w:rFonts w:asciiTheme="minorHAnsi" w:hAnsiTheme="minorHAnsi" w:cstheme="minorHAnsi"/>
+          <w:color w:val="000000"/>
+          <w:sz w:val="22"/>
+          <w:szCs w:val="22"/>
+        </w:rPr>
+        <w:t>VLANs</w:t>
+      </w:r>
+      <w:proofErr w:type="spellEnd"/>
+      <w:r>
+        <w:rPr>
+          <w:rFonts w:asciiTheme="minorHAnsi" w:hAnsiTheme="minorHAnsi" w:cstheme="minorHAnsi"/>
+          <w:color w:val="000000"/>
+          <w:sz w:val="22"/>
+          <w:szCs w:val="22"/>
+        </w:rPr>
+        <w:t>. Ao invés de calcular uma instância para cada VLAN, o MSTP reduz o total de instâncias RSTP.</w:t>
+      </w:r>
+    </w:p>
+    <w:p>
+      <w:pPr>
+        <w:pStyle w:val="NormalWeb"/>
+        <w:rPr>
+          <w:rFonts w:asciiTheme="minorHAnsi" w:hAnsiTheme="minorHAnsi" w:cstheme="minorHAnsi"/>
+          <w:color w:val="000000"/>
+          <w:sz w:val="22"/>
+          <w:szCs w:val="22"/>
+        </w:rPr>
+      </w:pPr>
+      <w:bookmarkStart w:id="20" w:name="_Hlk90906835"/>
+      <w:r>
+        <w:rPr>
+          <w:rFonts w:asciiTheme="minorHAnsi" w:hAnsiTheme="minorHAnsi" w:cstheme="minorHAnsi"/>
+          <w:color w:val="000000"/>
+          <w:sz w:val="22"/>
+          <w:szCs w:val="22"/>
+        </w:rPr>
+        <w:t xml:space="preserve">Cada instância MSTP está associada a um conjunto de </w:t>
+      </w:r>
+      <w:proofErr w:type="spellStart"/>
+      <w:r>
+        <w:rPr>
+          <w:rFonts w:asciiTheme="minorHAnsi" w:hAnsiTheme="minorHAnsi" w:cstheme="minorHAnsi"/>
+          <w:color w:val="000000"/>
+          <w:sz w:val="22"/>
+          <w:szCs w:val="22"/>
+        </w:rPr>
+        <w:t>VLANs</w:t>
+      </w:r>
+      <w:proofErr w:type="spellEnd"/>
+      <w:r>
+        <w:rPr>
+          <w:rFonts w:asciiTheme="minorHAnsi" w:hAnsiTheme="minorHAnsi" w:cstheme="minorHAnsi"/>
+          <w:color w:val="000000"/>
+          <w:sz w:val="22"/>
+          <w:szCs w:val="22"/>
+        </w:rPr>
+        <w:t xml:space="preserve"> que compartilham a mesma topologia lógica (</w:t>
+      </w:r>
+      <w:proofErr w:type="spellStart"/>
+      <w:r>
+        <w:rPr>
+          <w:rStyle w:val="nfase"/>
+          <w:rFonts w:asciiTheme="minorHAnsi" w:hAnsiTheme="minorHAnsi" w:cstheme="minorHAnsi"/>
+          <w:color w:val="000000"/>
+          <w:sz w:val="22"/>
+          <w:szCs w:val="22"/>
+        </w:rPr>
+        <w:t>spanning</w:t>
+      </w:r>
+      <w:proofErr w:type="spellEnd"/>
+      <w:r>
+        <w:rPr>
+          <w:rStyle w:val="nfase"/>
+          <w:rFonts w:asciiTheme="minorHAnsi" w:hAnsiTheme="minorHAnsi" w:cstheme="minorHAnsi"/>
+          <w:color w:val="000000"/>
+          <w:sz w:val="22"/>
+          <w:szCs w:val="22"/>
+        </w:rPr>
+        <w:t xml:space="preserve"> </w:t>
+      </w:r>
+      <w:proofErr w:type="spellStart"/>
+      <w:r>
+        <w:rPr>
+          <w:rStyle w:val="nfase"/>
+          <w:rFonts w:asciiTheme="minorHAnsi" w:hAnsiTheme="minorHAnsi" w:cstheme="minorHAnsi"/>
+          <w:color w:val="000000"/>
+          <w:sz w:val="22"/>
+          <w:szCs w:val="22"/>
+        </w:rPr>
+        <w:t>tree</w:t>
+      </w:r>
+      <w:proofErr w:type="spellEnd"/>
+      <w:r>
+        <w:rPr>
+          <w:rFonts w:asciiTheme="minorHAnsi" w:hAnsiTheme="minorHAnsi" w:cstheme="minorHAnsi"/>
+          <w:color w:val="000000"/>
+          <w:sz w:val="22"/>
+          <w:szCs w:val="22"/>
+        </w:rPr>
+        <w:t>) e que pertencem a uma mesma </w:t>
+      </w:r>
+      <w:r>
+        <w:rPr>
+          <w:rStyle w:val="nfase"/>
+          <w:rFonts w:asciiTheme="minorHAnsi" w:hAnsiTheme="minorHAnsi" w:cstheme="minorHAnsi"/>
+          <w:color w:val="000000"/>
+          <w:sz w:val="22"/>
+          <w:szCs w:val="22"/>
+        </w:rPr>
+        <w:t>região</w:t>
+      </w:r>
+      <w:r>
+        <w:rPr>
+          <w:rFonts w:asciiTheme="minorHAnsi" w:hAnsiTheme="minorHAnsi" w:cstheme="minorHAnsi"/>
+          <w:color w:val="000000"/>
+          <w:sz w:val="22"/>
+          <w:szCs w:val="22"/>
+        </w:rPr>
+        <w:t xml:space="preserve">. </w:t>
+      </w:r>
+      <w:bookmarkEnd w:id="20"/>
+      <w:r>
+        <w:rPr>
+          <w:rFonts w:asciiTheme="minorHAnsi" w:hAnsiTheme="minorHAnsi" w:cstheme="minorHAnsi"/>
+          <w:color w:val="000000"/>
+          <w:sz w:val="22"/>
+          <w:szCs w:val="22"/>
+        </w:rPr>
+        <w:t>Uma instância é independente de outras instâncias MSTP, sendo assim, o MSTP permite distribuir a carga (de serviço) (</w:t>
+      </w:r>
+      <w:proofErr w:type="spellStart"/>
+      <w:r>
+        <w:rPr>
+          <w:rStyle w:val="nfase"/>
+          <w:rFonts w:asciiTheme="minorHAnsi" w:hAnsiTheme="minorHAnsi" w:cstheme="minorHAnsi"/>
+          <w:color w:val="000000"/>
+          <w:sz w:val="22"/>
+          <w:szCs w:val="22"/>
+        </w:rPr>
+        <w:t>load</w:t>
+      </w:r>
+      <w:proofErr w:type="spellEnd"/>
+      <w:r>
+        <w:rPr>
+          <w:rStyle w:val="nfase"/>
+          <w:rFonts w:asciiTheme="minorHAnsi" w:hAnsiTheme="minorHAnsi" w:cstheme="minorHAnsi"/>
+          <w:color w:val="000000"/>
+          <w:sz w:val="22"/>
+          <w:szCs w:val="22"/>
+        </w:rPr>
+        <w:t xml:space="preserve"> </w:t>
+      </w:r>
+      <w:proofErr w:type="spellStart"/>
+      <w:r>
+        <w:rPr>
+          <w:rStyle w:val="nfase"/>
+          <w:rFonts w:asciiTheme="minorHAnsi" w:hAnsiTheme="minorHAnsi" w:cstheme="minorHAnsi"/>
+          <w:color w:val="000000"/>
+          <w:sz w:val="22"/>
+          <w:szCs w:val="22"/>
+        </w:rPr>
+        <w:t>balancing</w:t>
+      </w:r>
+      <w:proofErr w:type="spellEnd"/>
+      <w:r>
+        <w:rPr>
+          <w:rFonts w:asciiTheme="minorHAnsi" w:hAnsiTheme="minorHAnsi" w:cstheme="minorHAnsi"/>
+          <w:color w:val="000000"/>
+          <w:sz w:val="22"/>
+          <w:szCs w:val="22"/>
+        </w:rPr>
+        <w:t xml:space="preserve">) das instâncias, de forma que o tráfego das </w:t>
+      </w:r>
+      <w:proofErr w:type="spellStart"/>
+      <w:r>
+        <w:rPr>
+          <w:rFonts w:asciiTheme="minorHAnsi" w:hAnsiTheme="minorHAnsi" w:cstheme="minorHAnsi"/>
+          <w:color w:val="000000"/>
+          <w:sz w:val="22"/>
+          <w:szCs w:val="22"/>
+        </w:rPr>
+        <w:t>VLANs</w:t>
+      </w:r>
+      <w:proofErr w:type="spellEnd"/>
+      <w:r>
+        <w:rPr>
+          <w:rFonts w:asciiTheme="minorHAnsi" w:hAnsiTheme="minorHAnsi" w:cstheme="minorHAnsi"/>
+          <w:color w:val="000000"/>
+          <w:sz w:val="22"/>
+          <w:szCs w:val="22"/>
+        </w:rPr>
+        <w:t xml:space="preserve"> contidas em uma determinada região possa fazer uso de caminhos independentes de outras regiões.</w:t>
+      </w:r>
+    </w:p>
+    <w:p>
+      <w:pPr>
+        <w:pStyle w:val="NormalWeb"/>
+        <w:rPr>
+          <w:rFonts w:asciiTheme="minorHAnsi" w:hAnsiTheme="minorHAnsi" w:cstheme="minorHAnsi"/>
+          <w:color w:val="000000"/>
+          <w:sz w:val="22"/>
+          <w:szCs w:val="22"/>
+        </w:rPr>
+      </w:pPr>
+      <w:bookmarkStart w:id="21" w:name="_Hlk90906946"/>
+      <w:r>
+        <w:rPr>
+          <w:rFonts w:asciiTheme="minorHAnsi" w:hAnsiTheme="minorHAnsi" w:cstheme="minorHAnsi"/>
+          <w:color w:val="000000"/>
+          <w:sz w:val="22"/>
+          <w:szCs w:val="22"/>
+        </w:rPr>
+        <w:lastRenderedPageBreak/>
+        <w:t xml:space="preserve">As instâncias, pertencentes a suas </w:t>
+      </w:r>
+      <w:proofErr w:type="spellStart"/>
+      <w:r>
+        <w:rPr>
+          <w:rFonts w:asciiTheme="minorHAnsi" w:hAnsiTheme="minorHAnsi" w:cstheme="minorHAnsi"/>
+          <w:color w:val="000000"/>
+          <w:sz w:val="22"/>
+          <w:szCs w:val="22"/>
+        </w:rPr>
+        <w:t>respectivas</w:t>
+      </w:r>
+      <w:proofErr w:type="spellEnd"/>
+      <w:r>
+        <w:rPr>
+          <w:rFonts w:asciiTheme="minorHAnsi" w:hAnsiTheme="minorHAnsi" w:cstheme="minorHAnsi"/>
+          <w:color w:val="000000"/>
+          <w:sz w:val="22"/>
+          <w:szCs w:val="22"/>
+        </w:rPr>
+        <w:t xml:space="preserve"> regiões, são conectadas por uma </w:t>
+      </w:r>
+      <w:proofErr w:type="spellStart"/>
+      <w:r>
+        <w:rPr>
+          <w:rStyle w:val="nfase"/>
+          <w:rFonts w:asciiTheme="minorHAnsi" w:hAnsiTheme="minorHAnsi" w:cstheme="minorHAnsi"/>
+          <w:color w:val="000000"/>
+          <w:sz w:val="22"/>
+          <w:szCs w:val="22"/>
+        </w:rPr>
+        <w:t>spanning</w:t>
+      </w:r>
+      <w:proofErr w:type="spellEnd"/>
+      <w:r>
+        <w:rPr>
+          <w:rStyle w:val="nfase"/>
+          <w:rFonts w:asciiTheme="minorHAnsi" w:hAnsiTheme="minorHAnsi" w:cstheme="minorHAnsi"/>
+          <w:color w:val="000000"/>
+          <w:sz w:val="22"/>
+          <w:szCs w:val="22"/>
+        </w:rPr>
+        <w:t xml:space="preserve"> </w:t>
+      </w:r>
+      <w:proofErr w:type="spellStart"/>
+      <w:r>
+        <w:rPr>
+          <w:rStyle w:val="nfase"/>
+          <w:rFonts w:asciiTheme="minorHAnsi" w:hAnsiTheme="minorHAnsi" w:cstheme="minorHAnsi"/>
+          <w:color w:val="000000"/>
+          <w:sz w:val="22"/>
+          <w:szCs w:val="22"/>
+        </w:rPr>
+        <w:t>tree</w:t>
+      </w:r>
+      <w:proofErr w:type="spellEnd"/>
+      <w:r>
+        <w:rPr>
+          <w:rFonts w:asciiTheme="minorHAnsi" w:hAnsiTheme="minorHAnsi" w:cstheme="minorHAnsi"/>
+          <w:color w:val="000000"/>
+          <w:sz w:val="22"/>
+          <w:szCs w:val="22"/>
+        </w:rPr>
+        <w:t> comum (CST), possibilitando que diferentes regiões se comuniquem. Numa visão macroscópica, as regiões podem ser vistas como </w:t>
+      </w:r>
+      <w:r>
+        <w:rPr>
+          <w:rStyle w:val="nfase"/>
+          <w:rFonts w:asciiTheme="minorHAnsi" w:hAnsiTheme="minorHAnsi" w:cstheme="minorHAnsi"/>
+          <w:color w:val="000000"/>
+          <w:sz w:val="22"/>
+          <w:szCs w:val="22"/>
+        </w:rPr>
+        <w:t>bridges</w:t>
+      </w:r>
+      <w:r>
+        <w:rPr>
+          <w:rFonts w:asciiTheme="minorHAnsi" w:hAnsiTheme="minorHAnsi" w:cstheme="minorHAnsi"/>
+          <w:color w:val="000000"/>
+          <w:sz w:val="22"/>
+          <w:szCs w:val="22"/>
+        </w:rPr>
+        <w:t> que fazem parte de uma </w:t>
+      </w:r>
+      <w:proofErr w:type="spellStart"/>
+      <w:r>
+        <w:rPr>
+          <w:rStyle w:val="nfase"/>
+          <w:rFonts w:asciiTheme="minorHAnsi" w:hAnsiTheme="minorHAnsi" w:cstheme="minorHAnsi"/>
+          <w:color w:val="000000"/>
+          <w:sz w:val="22"/>
+          <w:szCs w:val="22"/>
+        </w:rPr>
+        <w:t>spanning</w:t>
+      </w:r>
+      <w:proofErr w:type="spellEnd"/>
+      <w:r>
+        <w:rPr>
+          <w:rStyle w:val="nfase"/>
+          <w:rFonts w:asciiTheme="minorHAnsi" w:hAnsiTheme="minorHAnsi" w:cstheme="minorHAnsi"/>
+          <w:color w:val="000000"/>
+          <w:sz w:val="22"/>
+          <w:szCs w:val="22"/>
+        </w:rPr>
+        <w:t xml:space="preserve"> </w:t>
+      </w:r>
+      <w:proofErr w:type="spellStart"/>
+      <w:r>
+        <w:rPr>
+          <w:rStyle w:val="nfase"/>
+          <w:rFonts w:asciiTheme="minorHAnsi" w:hAnsiTheme="minorHAnsi" w:cstheme="minorHAnsi"/>
+          <w:color w:val="000000"/>
+          <w:sz w:val="22"/>
+          <w:szCs w:val="22"/>
+        </w:rPr>
+        <w:t>tree</w:t>
+      </w:r>
+      <w:proofErr w:type="spellEnd"/>
+      <w:r>
+        <w:rPr>
+          <w:rStyle w:val="nfase"/>
+          <w:rFonts w:asciiTheme="minorHAnsi" w:hAnsiTheme="minorHAnsi" w:cstheme="minorHAnsi"/>
+          <w:color w:val="000000"/>
+          <w:sz w:val="22"/>
+          <w:szCs w:val="22"/>
+        </w:rPr>
+        <w:t> </w:t>
+      </w:r>
+      <w:r>
+        <w:rPr>
+          <w:rFonts w:asciiTheme="minorHAnsi" w:hAnsiTheme="minorHAnsi" w:cstheme="minorHAnsi"/>
+          <w:color w:val="000000"/>
+          <w:sz w:val="22"/>
+          <w:szCs w:val="22"/>
+        </w:rPr>
+        <w:t>(comum).</w:t>
+      </w:r>
+    </w:p>
+    <w:bookmarkEnd w:id="21"/>
+    <w:p/>
+    <w:p/>
+    <w:p>
+      <w:pPr>
         <w:pStyle w:val="Ttulo1"/>
       </w:pPr>
       <w:r>
@@ -8565,7 +9074,6 @@
         <w:pStyle w:val="Ttulo1"/>
       </w:pPr>
       <w:r>
-        <w:lastRenderedPageBreak/>
         <w:t>Topologia MSTP</w:t>
       </w:r>
       <w:r>
@@ -8581,7 +9089,7 @@
           <w:noProof/>
         </w:rPr>
         <w:drawing>
-          <wp:inline distT="0" distB="0" distL="0" distR="0" wp14:anchorId="25C8F5AD" wp14:editId="43CDBF2E">
+          <wp:inline distT="0" distB="0" distL="0" distR="0" wp14:anchorId="25C8F5AD" wp14:editId="0D4C0129">
             <wp:extent cx="7020560" cy="1737360"/>
             <wp:effectExtent l="0" t="0" r="8890" b="0"/>
             <wp:docPr id="67" name="Imagem 67" descr="Uma imagem com texto&#10;&#10;Descrição gerada automaticamente"/>
@@ -8835,7 +9343,11 @@
     </w:p>
     <w:p>
       <w:r>
-        <w:t>-» ao começar por se configurar apenas um switch, sendo que o mesmo estabelece ligações a outros switchs, as portas começam no estado de “learning”</w:t>
+        <w:t xml:space="preserve">-» </w:t>
+      </w:r>
+      <w:bookmarkStart w:id="22" w:name="_Hlk90911511"/>
+      <w:r>
+        <w:t>ao começar por se configurar apenas um switch, sendo que o mesmo estabelece ligações a outros switchs, as portas começam no estado de “learning”</w:t>
       </w:r>
       <w:r>
         <w:t xml:space="preserve"> e com a designação de </w:t>
@@ -8870,11 +9382,13 @@
         <w:t>STP).</w:t>
       </w:r>
     </w:p>
+    <w:bookmarkEnd w:id="22"/>
     <w:p>
       <w:r>
         <w:rPr>
           <w:noProof/>
         </w:rPr>
+        <w:lastRenderedPageBreak/>
         <w:drawing>
           <wp:inline distT="0" distB="0" distL="0" distR="0" wp14:anchorId="182939EF" wp14:editId="30C49351">
             <wp:extent cx="4339470" cy="2524125"/>
@@ -9030,7 +9544,6 @@
         <w:ind w:firstLine="720"/>
       </w:pPr>
       <w:r>
-        <w:lastRenderedPageBreak/>
         <w:t xml:space="preserve">-&gt; </w:t>
       </w:r>
       <w:proofErr w:type="spellStart"/>
@@ -9052,7 +9565,11 @@
     </w:p>
     <w:p>
       <w:r>
-        <w:t xml:space="preserve">-» Agora, se formos ver como está a porta do SW1 (e0/0) que se liga ao SW2, já conseguimos ver que </w:t>
+        <w:t xml:space="preserve">-» </w:t>
+      </w:r>
+      <w:bookmarkStart w:id="23" w:name="_Hlk90911675"/>
+      <w:r>
+        <w:t xml:space="preserve">Agora, se formos ver como está a porta do SW1 (e0/0) que se liga ao SW2, já conseguimos ver que </w:t>
       </w:r>
       <w:r>
         <w:t xml:space="preserve">a mesma se encontra </w:t>
@@ -9073,6 +9590,7 @@
       <w:r>
         <w:t>STP), visto que ambos os lados operem o protocolo MST.</w:t>
       </w:r>
+      <w:bookmarkEnd w:id="23"/>
     </w:p>
     <w:p>
       <w:r>
@@ -9130,6 +9648,7 @@
       </w:r>
     </w:p>
     <w:p>
+      <w:bookmarkStart w:id="24" w:name="_Hlk90911962"/>
       <w:r>
         <w:t xml:space="preserve">Analisando tráfego entre o Switch 1 e 2, conseguimos perceber como são as </w:t>
       </w:r>
@@ -9247,11 +9766,13 @@
         <w:t xml:space="preserve">, como podemos ver na imagem seguinte. </w:t>
       </w:r>
     </w:p>
+    <w:bookmarkEnd w:id="24"/>
     <w:p>
       <w:r>
         <w:rPr>
           <w:noProof/>
         </w:rPr>
+        <w:lastRenderedPageBreak/>
         <w:drawing>
           <wp:inline distT="0" distB="0" distL="0" distR="0" wp14:anchorId="25F058D5" wp14:editId="3CAD7B1A">
             <wp:extent cx="4492602" cy="3676650"/>
@@ -9290,6 +9811,7 @@
       </w:r>
     </w:p>
     <w:p>
+      <w:bookmarkStart w:id="25" w:name="_Hlk90912130"/>
       <w:r>
         <w:t>No entanto</w:t>
       </w:r>
@@ -9372,12 +9894,12 @@
         <w:t xml:space="preserve"> que é definida na BPDU a região onde se enquadra o switch que enviou esta mensagem.</w:t>
       </w:r>
     </w:p>
+    <w:bookmarkEnd w:id="25"/>
     <w:p>
       <w:r>
         <w:rPr>
           <w:noProof/>
         </w:rPr>
-        <w:lastRenderedPageBreak/>
         <w:drawing>
           <wp:inline distT="0" distB="0" distL="0" distR="0" wp14:anchorId="275580A8" wp14:editId="36A43BDF">
             <wp:extent cx="4724400" cy="2988906"/>
@@ -9416,6 +9938,7 @@
       </w:r>
     </w:p>
     <w:p>
+      <w:bookmarkStart w:id="26" w:name="_Hlk90912254"/>
       <w:r>
         <w:t xml:space="preserve">Se </w:t>
       </w:r>
@@ -9487,11 +10010,13 @@
         <w:t xml:space="preserve"> e o nome para REGIAO1.</w:t>
       </w:r>
     </w:p>
+    <w:bookmarkEnd w:id="26"/>
     <w:p>
       <w:r>
         <w:rPr>
           <w:noProof/>
         </w:rPr>
+        <w:lastRenderedPageBreak/>
         <w:drawing>
           <wp:inline distT="0" distB="0" distL="0" distR="0" wp14:anchorId="7600AFC7" wp14:editId="0145CF67">
             <wp:extent cx="6200775" cy="2111046"/>
@@ -9572,6 +10097,7 @@
       </w:r>
     </w:p>
     <w:p>
+      <w:bookmarkStart w:id="27" w:name="_Hlk90912382"/>
       <w:r>
         <w:t xml:space="preserve">Este valor não é alterado </w:t>
       </w:r>
@@ -9625,6 +10151,7 @@
         <w:t xml:space="preserve"> muda de valor.</w:t>
       </w:r>
     </w:p>
+    <w:bookmarkEnd w:id="27"/>
     <w:p>
       <w:r>
         <w:t>-» criar uma instância no SW1 e mapear a vlan10</w:t>
@@ -9695,7 +10222,11 @@
     </w:p>
     <w:p>
       <w:r>
-        <w:t xml:space="preserve">-» de notar que a </w:t>
+        <w:t xml:space="preserve">-» </w:t>
+      </w:r>
+      <w:bookmarkStart w:id="28" w:name="_Hlk90912562"/>
+      <w:r>
+        <w:t xml:space="preserve">de notar que a </w:t>
       </w:r>
       <w:proofErr w:type="spellStart"/>
       <w:r>
@@ -9716,10 +10247,10 @@
       <w:r>
         <w:t xml:space="preserve"> caso a mesma seja criada.</w:t>
       </w:r>
-    </w:p>
-    <w:p>
-      <w:r>
-        <w:lastRenderedPageBreak/>
+      <w:bookmarkEnd w:id="28"/>
+    </w:p>
+    <w:p>
+      <w:r>
         <w:t xml:space="preserve">Nas imagens seguintes, conseguimos ver criação da nova instância e a diferença de valores no MST </w:t>
       </w:r>
       <w:proofErr w:type="spellStart"/>
@@ -9775,6 +10306,7 @@
         <w:rPr>
           <w:noProof/>
         </w:rPr>
+        <w:lastRenderedPageBreak/>
         <w:drawing>
           <wp:inline distT="0" distB="0" distL="0" distR="0" wp14:anchorId="49D741EE" wp14:editId="57F9B8E4">
             <wp:extent cx="7020560" cy="2444115"/>
@@ -9844,7 +10376,15 @@
         </w:rPr>
       </w:pPr>
       <w:r>
-        <w:t xml:space="preserve">Como na presente topologia, temos duas ligações entre o SW1 e o SW2, podemos usar apenas uma para encaminhar o tráfego das duas instâncias entre os dois switchs. </w:t>
+        <w:t xml:space="preserve">Como na presente topologia, temos </w:t>
+      </w:r>
+      <w:bookmarkStart w:id="29" w:name="_Hlk90912778"/>
+      <w:r>
+        <w:t>duas ligações entre o SW1 e o SW2, podemos usar apenas uma para encaminhar o tráfego das duas instâncias entre os dois switchs</w:t>
+      </w:r>
+      <w:bookmarkEnd w:id="29"/>
+      <w:r>
+        <w:t xml:space="preserve">. </w:t>
       </w:r>
       <w:r>
         <w:rPr>
@@ -10275,7 +10815,6 @@
         <w:rPr>
           <w:lang w:val="en-GB"/>
         </w:rPr>
-        <w:lastRenderedPageBreak/>
         <w:t xml:space="preserve">-&gt; instance 1 </w:t>
       </w:r>
       <w:proofErr w:type="spellStart"/>
@@ -10385,6 +10924,7 @@
         <w:rPr>
           <w:noProof/>
         </w:rPr>
+        <w:lastRenderedPageBreak/>
         <w:drawing>
           <wp:inline distT="0" distB="0" distL="0" distR="0" wp14:anchorId="4955D4D6" wp14:editId="54178F86">
             <wp:extent cx="5240894" cy="5886450"/>
@@ -10500,6 +11040,7 @@
           <w:bCs/>
         </w:rPr>
       </w:pPr>
+      <w:bookmarkStart w:id="30" w:name="_Hlk90913206"/>
       <w:r>
         <w:rPr>
           <w:b/>
@@ -10508,6 +11049,7 @@
         <w:t>Já pela imagem anterior, conseguimos ver que a porta e0/1 é a Root port do SW2 para ambas as instâncias. Ou seja, está a ser usada apenas uma ligação para duas diferentes. No entanto isto pode ser alterado.</w:t>
       </w:r>
     </w:p>
+    <w:bookmarkEnd w:id="30"/>
     <w:p>
       <w:pPr>
         <w:rPr>
@@ -10526,7 +11068,7 @@
       </w:r>
       <w:proofErr w:type="gramEnd"/>
       <w:r>
-        <w:t xml:space="preserve"> usando apenas uma ligação para cada instâncias</w:t>
+        <w:t xml:space="preserve"> usando uma ligação para cada instância</w:t>
       </w:r>
     </w:p>
     <w:p>
@@ -10572,229 +11114,121 @@
       </w:r>
     </w:p>
     <w:p>
-      <w:pPr>
-        <w:rPr>
-          <w:b/>
-          <w:bCs/>
-        </w:rPr>
-      </w:pPr>
-      <w:r>
-        <w:rPr>
-          <w:b/>
-          <w:bCs/>
-        </w:rPr>
+      <w:bookmarkStart w:id="31" w:name="_Hlk90913665"/>
+      <w:r>
         <w:t>Podemos aproveitar quando temos ligações redundantes numa topologia para dividir as instâncias pelas diferentes ligações, não colocando tanto tráfego numa ligação</w:t>
       </w:r>
       <w:r>
-        <w:rPr>
-          <w:b/>
-          <w:bCs/>
-        </w:rPr>
         <w:t>. Para isso, podemos</w:t>
       </w:r>
       <w:r>
-        <w:rPr>
-          <w:b/>
-          <w:bCs/>
-        </w:rPr>
         <w:t xml:space="preserve"> por exemplo aumentar o custo da e0/1 </w:t>
       </w:r>
       <w:r>
-        <w:rPr>
-          <w:b/>
-          <w:bCs/>
-        </w:rPr>
         <w:t xml:space="preserve">(porta root) </w:t>
       </w:r>
       <w:r>
-        <w:rPr>
-          <w:b/>
-          <w:bCs/>
-        </w:rPr>
         <w:t>numa das instâncias (por exemplo MTS1) e assim, passará a ser a e0/2 que encaminha o tráfego para a Root Bridg</w:t>
       </w:r>
       <w:r>
-        <w:rPr>
-          <w:b/>
-          <w:bCs/>
-        </w:rPr>
         <w:t>e</w:t>
       </w:r>
     </w:p>
-    <w:p>
-      <w:pPr>
-        <w:rPr>
-          <w:b/>
-          <w:bCs/>
-        </w:rPr>
-      </w:pPr>
-      <w:r>
-        <w:rPr>
-          <w:b/>
-          <w:bCs/>
-        </w:rPr>
+    <w:bookmarkEnd w:id="31"/>
+    <w:p>
+      <w:r>
         <w:t>-</w:t>
       </w:r>
       <w:proofErr w:type="gramStart"/>
       <w:r>
-        <w:rPr>
-          <w:b/>
-          <w:bCs/>
-        </w:rPr>
         <w:t>» Aumentar</w:t>
       </w:r>
       <w:proofErr w:type="gramEnd"/>
       <w:r>
-        <w:rPr>
-          <w:b/>
-          <w:bCs/>
-        </w:rPr>
         <w:t xml:space="preserve"> custo na e0/</w:t>
       </w:r>
       <w:r>
-        <w:rPr>
-          <w:b/>
-          <w:bCs/>
-        </w:rPr>
         <w:t>1 do SW2</w:t>
       </w:r>
     </w:p>
     <w:p>
       <w:pPr>
         <w:rPr>
-          <w:b/>
-          <w:bCs/>
           <w:lang w:val="en-GB"/>
         </w:rPr>
       </w:pPr>
       <w:r>
-        <w:rPr>
-          <w:b/>
-          <w:bCs/>
-        </w:rPr>
         <w:tab/>
       </w:r>
       <w:r>
         <w:rPr>
-          <w:b/>
-          <w:bCs/>
           <w:lang w:val="en-GB"/>
         </w:rPr>
         <w:t>-&gt; conf t, int e0/</w:t>
       </w:r>
       <w:r>
         <w:rPr>
-          <w:b/>
-          <w:bCs/>
           <w:lang w:val="en-GB"/>
         </w:rPr>
         <w:t>1</w:t>
       </w:r>
       <w:r>
         <w:rPr>
-          <w:b/>
-          <w:bCs/>
           <w:lang w:val="en-GB"/>
         </w:rPr>
-        <w:t>, sp</w:t>
-      </w:r>
-      <w:r>
-        <w:rPr>
-          <w:b/>
-          <w:bCs/>
+        <w:t xml:space="preserve">, spanning-tree </w:t>
+      </w:r>
+      <w:proofErr w:type="spellStart"/>
+      <w:r>
+        <w:rPr>
           <w:lang w:val="en-GB"/>
         </w:rPr>
-        <w:t xml:space="preserve">anning-tree </w:t>
-      </w:r>
-      <w:proofErr w:type="spellStart"/>
-      <w:r>
-        <w:rPr>
-          <w:b/>
-          <w:bCs/>
+        <w:t>mst</w:t>
+      </w:r>
+      <w:proofErr w:type="spellEnd"/>
+      <w:r>
+        <w:rPr>
           <w:lang w:val="en-GB"/>
         </w:rPr>
-        <w:t>mst</w:t>
-      </w:r>
-      <w:proofErr w:type="spellEnd"/>
-      <w:r>
-        <w:rPr>
-          <w:b/>
-          <w:bCs/>
+        <w:t xml:space="preserve"> 1 cost 450000</w:t>
+      </w:r>
+      <w:r>
+        <w:rPr>
           <w:lang w:val="en-GB"/>
         </w:rPr>
-        <w:t xml:space="preserve"> 1 cost 450000</w:t>
-      </w:r>
-      <w:r>
-        <w:rPr>
-          <w:b/>
-          <w:bCs/>
-          <w:lang w:val="en-GB"/>
-        </w:rPr>
         <w:t>0</w:t>
       </w:r>
     </w:p>
     <w:p>
-      <w:pPr>
-        <w:rPr>
-          <w:b/>
-          <w:bCs/>
-        </w:rPr>
-      </w:pPr>
-      <w:r>
-        <w:rPr>
-          <w:b/>
-          <w:bCs/>
-        </w:rPr>
+      <w:r>
         <w:lastRenderedPageBreak/>
-        <w:t>I</w:t>
-      </w:r>
-      <w:r>
-        <w:rPr>
-          <w:b/>
-          <w:bCs/>
-        </w:rPr>
-        <w:t>sto vai fazer com que a porta que tenha uma ligação que implica menos custo para a instância 1 seja a e0/1. Assim, como podemos ver segundo a imagem seguinte, o SW2 passa a encaminhar o tráfego da</w:t>
-      </w:r>
-      <w:r>
-        <w:rPr>
-          <w:b/>
-          <w:bCs/>
-        </w:rPr>
+        <w:t xml:space="preserve">Isto vai fazer com que </w:t>
+      </w:r>
+      <w:bookmarkStart w:id="32" w:name="_Hlk90913826"/>
+      <w:r>
+        <w:t>a porta que tenha uma ligação que implica menos custo para a instância 1 seja a e0/1. Assim, como podemos ver segundo a imagem seguinte, o SW2 passa a encaminhar o tráfego da</w:t>
+      </w:r>
+      <w:r>
         <w:t xml:space="preserve">s </w:t>
       </w:r>
       <w:proofErr w:type="spellStart"/>
       <w:r>
-        <w:rPr>
-          <w:b/>
-          <w:bCs/>
-        </w:rPr>
         <w:t>vlans</w:t>
       </w:r>
       <w:proofErr w:type="spellEnd"/>
       <w:r>
-        <w:rPr>
-          <w:b/>
-          <w:bCs/>
-        </w:rPr>
         <w:t xml:space="preserve"> da instância 0 pela porta e0/1 e as </w:t>
       </w:r>
       <w:proofErr w:type="spellStart"/>
       <w:r>
-        <w:rPr>
-          <w:b/>
-          <w:bCs/>
-        </w:rPr>
         <w:t>vlans</w:t>
       </w:r>
       <w:proofErr w:type="spellEnd"/>
       <w:r>
-        <w:rPr>
-          <w:b/>
-          <w:bCs/>
-        </w:rPr>
         <w:t xml:space="preserve"> da instância 1 pela e0/2. Com isto, estamos a tirar proveito das duas ligações que existem entre os dois switchs. </w:t>
       </w:r>
     </w:p>
+    <w:bookmarkEnd w:id="32"/>
     <w:p>
       <w:pPr>
         <w:rPr>
@@ -10857,6 +11291,7 @@
       </w:r>
     </w:p>
     <w:p>
+      <w:bookmarkStart w:id="33" w:name="_Hlk90914196"/>
       <w:r>
         <w:t xml:space="preserve">Para se perceber se a rapidez deste protocolo é igual à do RSTP, foi iniciado um </w:t>
       </w:r>
@@ -10869,12 +11304,12 @@
         <w:t xml:space="preserve"> entre o PC1 e o PC2. Durante o mesmo, foi injetada uma falha na porta Root do SW2 da primeira experiência, a e0/1.</w:t>
       </w:r>
     </w:p>
+    <w:bookmarkEnd w:id="33"/>
     <w:p>
       <w:r>
         <w:rPr>
           <w:noProof/>
         </w:rPr>
-        <w:lastRenderedPageBreak/>
         <w:drawing>
           <wp:inline distT="0" distB="0" distL="0" distR="0" wp14:anchorId="39132336" wp14:editId="3EBB0979">
             <wp:extent cx="3495675" cy="2236333"/>
@@ -10913,7 +11348,9 @@
       </w:r>
     </w:p>
     <w:p>
-      <w:r>
+      <w:bookmarkStart w:id="34" w:name="_Hlk90914283"/>
+      <w:r>
+        <w:lastRenderedPageBreak/>
         <w:t xml:space="preserve">Tal como o RSTP, com </w:t>
       </w:r>
       <w:proofErr w:type="spellStart"/>
@@ -10948,6 +11385,15 @@
         <w:t>quan</w:t>
       </w:r>
       <w:proofErr w:type="spellEnd"/>
+    </w:p>
+    <w:bookmarkEnd w:id="34"/>
+    <w:p>
+      <w:pPr>
+        <w:rPr>
+          <w:b/>
+          <w:bCs/>
+        </w:rPr>
+      </w:pPr>
     </w:p>
     <w:p>
       <w:pPr>
@@ -11605,6 +12051,49 @@
       </w:r>
     </w:p>
     <w:p>
+      <w:hyperlink r:id="rId80" w:history="1">
+        <w:r>
+          <w:rPr>
+            <w:rStyle w:val="Hiperligao"/>
+            <w:b/>
+            <w:bCs/>
+            <w:highlight w:val="magenta"/>
+          </w:rPr>
+          <w:t>https://weekly-geekly-es.imtqy.com/articles/pt419785/index.html</w:t>
+        </w:r>
+      </w:hyperlink>
+      <w:r>
+        <w:rPr>
+          <w:b/>
+          <w:bCs/>
+          <w:highlight w:val="magenta"/>
+        </w:rPr>
+        <w:t xml:space="preserve">  </w:t>
+      </w:r>
+      <w:r>
+        <w:rPr>
+          <w:b/>
+          <w:bCs/>
+          <w:highlight w:val="magenta"/>
+        </w:rPr>
+        <w:sym w:font="Wingdings" w:char="F0E0"/>
+      </w:r>
+      <w:r>
+        <w:rPr>
+          <w:b/>
+          <w:bCs/>
+          <w:highlight w:val="magenta"/>
+        </w:rPr>
+        <w:t xml:space="preserve"> ver melhor isto </w:t>
+      </w:r>
+      <w:r>
+        <w:rPr>
+          <w:highlight w:val="magenta"/>
+        </w:rPr>
+        <w:t>para o MSTP no relatório final</w:t>
+      </w:r>
+    </w:p>
+    <w:p>
       <w:pPr>
         <w:rPr>
           <w:b/>
@@ -11872,8 +12361,732 @@
             </w14:gradFill>
           </w14:textFill>
         </w:rPr>
+        <w:t xml:space="preserve"> </w:t>
+      </w:r>
+    </w:p>
+    <w:p>
+      <w:pPr>
+        <w:rPr>
+          <w:b/>
+          <w:bCs/>
+          <w:color w:val="FFC000" w:themeColor="accent4"/>
+          <w:highlight w:val="magenta"/>
+          <w14:textOutline w14:w="12700" w14:cap="flat" w14:cmpd="sng" w14:algn="ctr">
+            <w14:solidFill>
+              <w14:schemeClr w14:val="accent4"/>
+            </w14:solidFill>
+            <w14:prstDash w14:val="solid"/>
+            <w14:round/>
+          </w14:textOutline>
+          <w14:textFill>
+            <w14:gradFill>
+              <w14:gsLst>
+                <w14:gs w14:pos="0">
+                  <w14:schemeClr w14:val="accent4"/>
+                </w14:gs>
+                <w14:gs w14:pos="4000">
+                  <w14:schemeClr w14:val="accent4">
+                    <w14:lumMod w14:val="60000"/>
+                    <w14:lumOff w14:val="40000"/>
+                  </w14:schemeClr>
+                </w14:gs>
+                <w14:gs w14:pos="87000">
+                  <w14:schemeClr w14:val="accent4">
+                    <w14:lumMod w14:val="20000"/>
+                    <w14:lumOff w14:val="80000"/>
+                  </w14:schemeClr>
+                </w14:gs>
+              </w14:gsLst>
+              <w14:lin w14:ang="5400000" w14:scaled="0"/>
+            </w14:gradFill>
+          </w14:textFill>
+        </w:rPr>
+      </w:pPr>
+      <w:r>
+        <w:rPr>
+          <w:b/>
+          <w:bCs/>
+          <w:color w:val="FFC000" w:themeColor="accent4"/>
+          <w:highlight w:val="magenta"/>
+          <w14:textOutline w14:w="12700" w14:cap="flat" w14:cmpd="sng" w14:algn="ctr">
+            <w14:solidFill>
+              <w14:schemeClr w14:val="accent4"/>
+            </w14:solidFill>
+            <w14:prstDash w14:val="solid"/>
+            <w14:round/>
+          </w14:textOutline>
+          <w14:textFill>
+            <w14:gradFill>
+              <w14:gsLst>
+                <w14:gs w14:pos="0">
+                  <w14:schemeClr w14:val="accent4"/>
+                </w14:gs>
+                <w14:gs w14:pos="4000">
+                  <w14:schemeClr w14:val="accent4">
+                    <w14:lumMod w14:val="60000"/>
+                    <w14:lumOff w14:val="40000"/>
+                  </w14:schemeClr>
+                </w14:gs>
+                <w14:gs w14:pos="87000">
+                  <w14:schemeClr w14:val="accent4">
+                    <w14:lumMod w14:val="20000"/>
+                    <w14:lumOff w14:val="80000"/>
+                  </w14:schemeClr>
+                </w14:gs>
+              </w14:gsLst>
+              <w14:lin w14:ang="5400000" w14:scaled="0"/>
+            </w14:gradFill>
+          </w14:textFill>
+        </w:rPr>
+        <w:t xml:space="preserve">As fotos do </w:t>
+      </w:r>
+      <w:proofErr w:type="spellStart"/>
+      <w:r>
+        <w:rPr>
+          <w:b/>
+          <w:bCs/>
+          <w:color w:val="FFC000" w:themeColor="accent4"/>
+          <w:highlight w:val="magenta"/>
+          <w14:textOutline w14:w="12700" w14:cap="flat" w14:cmpd="sng" w14:algn="ctr">
+            <w14:solidFill>
+              <w14:schemeClr w14:val="accent4"/>
+            </w14:solidFill>
+            <w14:prstDash w14:val="solid"/>
+            <w14:round/>
+          </w14:textOutline>
+          <w14:textFill>
+            <w14:gradFill>
+              <w14:gsLst>
+                <w14:gs w14:pos="0">
+                  <w14:schemeClr w14:val="accent4"/>
+                </w14:gs>
+                <w14:gs w14:pos="4000">
+                  <w14:schemeClr w14:val="accent4">
+                    <w14:lumMod w14:val="60000"/>
+                    <w14:lumOff w14:val="40000"/>
+                  </w14:schemeClr>
+                </w14:gs>
+                <w14:gs w14:pos="87000">
+                  <w14:schemeClr w14:val="accent4">
+                    <w14:lumMod w14:val="20000"/>
+                    <w14:lumOff w14:val="80000"/>
+                  </w14:schemeClr>
+                </w14:gs>
+              </w14:gsLst>
+              <w14:lin w14:ang="5400000" w14:scaled="0"/>
+            </w14:gradFill>
+          </w14:textFill>
+        </w:rPr>
+        <w:t>mstp</w:t>
+      </w:r>
+      <w:proofErr w:type="spellEnd"/>
+      <w:r>
+        <w:rPr>
+          <w:b/>
+          <w:bCs/>
+          <w:color w:val="FFC000" w:themeColor="accent4"/>
+          <w:highlight w:val="magenta"/>
+          <w14:textOutline w14:w="12700" w14:cap="flat" w14:cmpd="sng" w14:algn="ctr">
+            <w14:solidFill>
+              <w14:schemeClr w14:val="accent4"/>
+            </w14:solidFill>
+            <w14:prstDash w14:val="solid"/>
+            <w14:round/>
+          </w14:textOutline>
+          <w14:textFill>
+            <w14:gradFill>
+              <w14:gsLst>
+                <w14:gs w14:pos="0">
+                  <w14:schemeClr w14:val="accent4"/>
+                </w14:gs>
+                <w14:gs w14:pos="4000">
+                  <w14:schemeClr w14:val="accent4">
+                    <w14:lumMod w14:val="60000"/>
+                    <w14:lumOff w14:val="40000"/>
+                  </w14:schemeClr>
+                </w14:gs>
+                <w14:gs w14:pos="87000">
+                  <w14:schemeClr w14:val="accent4">
+                    <w14:lumMod w14:val="20000"/>
+                    <w14:lumOff w14:val="80000"/>
+                  </w14:schemeClr>
+                </w14:gs>
+              </w14:gsLst>
+              <w14:lin w14:ang="5400000" w14:scaled="0"/>
+            </w14:gradFill>
+          </w14:textFill>
+        </w:rPr>
+        <w:t xml:space="preserve"> deviam ir com as </w:t>
+      </w:r>
+      <w:proofErr w:type="spellStart"/>
+      <w:r>
+        <w:rPr>
+          <w:b/>
+          <w:bCs/>
+          <w:color w:val="FFC000" w:themeColor="accent4"/>
+          <w:highlight w:val="magenta"/>
+          <w14:textOutline w14:w="12700" w14:cap="flat" w14:cmpd="sng" w14:algn="ctr">
+            <w14:solidFill>
+              <w14:schemeClr w14:val="accent4"/>
+            </w14:solidFill>
+            <w14:prstDash w14:val="solid"/>
+            <w14:round/>
+          </w14:textOutline>
+          <w14:textFill>
+            <w14:gradFill>
+              <w14:gsLst>
+                <w14:gs w14:pos="0">
+                  <w14:schemeClr w14:val="accent4"/>
+                </w14:gs>
+                <w14:gs w14:pos="4000">
+                  <w14:schemeClr w14:val="accent4">
+                    <w14:lumMod w14:val="60000"/>
+                    <w14:lumOff w14:val="40000"/>
+                  </w14:schemeClr>
+                </w14:gs>
+                <w14:gs w14:pos="87000">
+                  <w14:schemeClr w14:val="accent4">
+                    <w14:lumMod w14:val="20000"/>
+                    <w14:lumOff w14:val="80000"/>
+                  </w14:schemeClr>
+                </w14:gs>
+              </w14:gsLst>
+              <w14:lin w14:ang="5400000" w14:scaled="0"/>
+            </w14:gradFill>
+          </w14:textFill>
+        </w:rPr>
+        <w:t>caracteristicas</w:t>
+      </w:r>
+      <w:proofErr w:type="spellEnd"/>
+      <w:r>
+        <w:rPr>
+          <w:b/>
+          <w:bCs/>
+          <w:color w:val="FFC000" w:themeColor="accent4"/>
+          <w:highlight w:val="magenta"/>
+          <w14:textOutline w14:w="12700" w14:cap="flat" w14:cmpd="sng" w14:algn="ctr">
+            <w14:solidFill>
+              <w14:schemeClr w14:val="accent4"/>
+            </w14:solidFill>
+            <w14:prstDash w14:val="solid"/>
+            <w14:round/>
+          </w14:textOutline>
+          <w14:textFill>
+            <w14:gradFill>
+              <w14:gsLst>
+                <w14:gs w14:pos="0">
+                  <w14:schemeClr w14:val="accent4"/>
+                </w14:gs>
+                <w14:gs w14:pos="4000">
+                  <w14:schemeClr w14:val="accent4">
+                    <w14:lumMod w14:val="60000"/>
+                    <w14:lumOff w14:val="40000"/>
+                  </w14:schemeClr>
+                </w14:gs>
+                <w14:gs w14:pos="87000">
+                  <w14:schemeClr w14:val="accent4">
+                    <w14:lumMod w14:val="20000"/>
+                    <w14:lumOff w14:val="80000"/>
+                  </w14:schemeClr>
+                </w14:gs>
+              </w14:gsLst>
+              <w14:lin w14:ang="5400000" w14:scaled="0"/>
+            </w14:gradFill>
+          </w14:textFill>
+        </w:rPr>
         <w:t xml:space="preserve">  </w:t>
       </w:r>
+    </w:p>
+    <w:p>
+      <w:pPr>
+        <w:rPr>
+          <w:b/>
+          <w:bCs/>
+          <w:color w:val="FFC000" w:themeColor="accent4"/>
+          <w:highlight w:val="magenta"/>
+          <w14:textOutline w14:w="12700" w14:cap="flat" w14:cmpd="sng" w14:algn="ctr">
+            <w14:solidFill>
+              <w14:schemeClr w14:val="accent4"/>
+            </w14:solidFill>
+            <w14:prstDash w14:val="solid"/>
+            <w14:round/>
+          </w14:textOutline>
+          <w14:textFill>
+            <w14:gradFill>
+              <w14:gsLst>
+                <w14:gs w14:pos="0">
+                  <w14:schemeClr w14:val="accent4"/>
+                </w14:gs>
+                <w14:gs w14:pos="4000">
+                  <w14:schemeClr w14:val="accent4">
+                    <w14:lumMod w14:val="60000"/>
+                    <w14:lumOff w14:val="40000"/>
+                  </w14:schemeClr>
+                </w14:gs>
+                <w14:gs w14:pos="87000">
+                  <w14:schemeClr w14:val="accent4">
+                    <w14:lumMod w14:val="20000"/>
+                    <w14:lumOff w14:val="80000"/>
+                  </w14:schemeClr>
+                </w14:gs>
+              </w14:gsLst>
+              <w14:lin w14:ang="5400000" w14:scaled="0"/>
+            </w14:gradFill>
+          </w14:textFill>
+        </w:rPr>
+      </w:pPr>
+      <w:r>
+        <w:rPr>
+          <w:b/>
+          <w:bCs/>
+          <w:color w:val="FFC000" w:themeColor="accent4"/>
+          <w:highlight w:val="magenta"/>
+          <w14:textOutline w14:w="12700" w14:cap="flat" w14:cmpd="sng" w14:algn="ctr">
+            <w14:solidFill>
+              <w14:schemeClr w14:val="accent4"/>
+            </w14:solidFill>
+            <w14:prstDash w14:val="solid"/>
+            <w14:round/>
+          </w14:textOutline>
+          <w14:textFill>
+            <w14:gradFill>
+              <w14:gsLst>
+                <w14:gs w14:pos="0">
+                  <w14:schemeClr w14:val="accent4"/>
+                </w14:gs>
+                <w14:gs w14:pos="4000">
+                  <w14:schemeClr w14:val="accent4">
+                    <w14:lumMod w14:val="60000"/>
+                    <w14:lumOff w14:val="40000"/>
+                  </w14:schemeClr>
+                </w14:gs>
+                <w14:gs w14:pos="87000">
+                  <w14:schemeClr w14:val="accent4">
+                    <w14:lumMod w14:val="20000"/>
+                    <w14:lumOff w14:val="80000"/>
+                  </w14:schemeClr>
+                </w14:gs>
+              </w14:gsLst>
+              <w14:lin w14:ang="5400000" w14:scaled="0"/>
+            </w14:gradFill>
+          </w14:textFill>
+        </w:rPr>
+        <w:t>No relatório meter isto melhor</w:t>
+      </w:r>
+    </w:p>
+    <w:p>
+      <w:pPr>
+        <w:shd w:val="clear" w:color="auto" w:fill="FFFFFF"/>
+        <w:spacing w:after="360" w:line="240" w:lineRule="auto"/>
+        <w:rPr>
+          <w:rFonts w:ascii="Karla" w:eastAsia="Times New Roman" w:hAnsi="Karla" w:cs="Times New Roman"/>
+          <w:color w:val="333333"/>
+          <w:sz w:val="24"/>
+          <w:szCs w:val="24"/>
+          <w:lang w:eastAsia="pt-PT"/>
+        </w:rPr>
+      </w:pPr>
+      <w:r>
+        <w:rPr>
+          <w:rFonts w:ascii="Karla" w:eastAsia="Times New Roman" w:hAnsi="Karla" w:cs="Times New Roman"/>
+          <w:color w:val="333333"/>
+          <w:sz w:val="24"/>
+          <w:szCs w:val="24"/>
+          <w:lang w:eastAsia="pt-PT"/>
+        </w:rPr>
+        <w:t>É um </w:t>
+      </w:r>
+      <w:r>
+        <w:rPr>
+          <w:rFonts w:ascii="Karla" w:eastAsia="Times New Roman" w:hAnsi="Karla" w:cs="Times New Roman"/>
+          <w:i/>
+          <w:iCs/>
+          <w:color w:val="333333"/>
+          <w:sz w:val="24"/>
+          <w:szCs w:val="24"/>
+          <w:lang w:eastAsia="pt-PT"/>
+        </w:rPr>
+        <w:t>upgrade</w:t>
+      </w:r>
+      <w:r>
+        <w:rPr>
+          <w:rFonts w:ascii="Karla" w:eastAsia="Times New Roman" w:hAnsi="Karla" w:cs="Times New Roman"/>
+          <w:color w:val="333333"/>
+          <w:sz w:val="24"/>
+          <w:szCs w:val="24"/>
+          <w:lang w:eastAsia="pt-PT"/>
+        </w:rPr>
+        <w:t> do STP que providencia uma </w:t>
+      </w:r>
+      <w:proofErr w:type="spellStart"/>
+      <w:r>
+        <w:rPr>
+          <w:rFonts w:ascii="Karla" w:eastAsia="Times New Roman" w:hAnsi="Karla" w:cs="Times New Roman"/>
+          <w:i/>
+          <w:iCs/>
+          <w:color w:val="333333"/>
+          <w:sz w:val="24"/>
+          <w:szCs w:val="24"/>
+          <w:lang w:eastAsia="pt-PT"/>
+        </w:rPr>
+        <w:t>spanning-tree</w:t>
+      </w:r>
+      <w:proofErr w:type="spellEnd"/>
+      <w:r>
+        <w:rPr>
+          <w:rFonts w:ascii="Karla" w:eastAsia="Times New Roman" w:hAnsi="Karla" w:cs="Times New Roman"/>
+          <w:color w:val="333333"/>
+          <w:sz w:val="24"/>
+          <w:szCs w:val="24"/>
+          <w:lang w:eastAsia="pt-PT"/>
+        </w:rPr>
+        <w:t> separada para cada </w:t>
+      </w:r>
+      <w:r>
+        <w:rPr>
+          <w:rFonts w:ascii="Karla" w:eastAsia="Times New Roman" w:hAnsi="Karla" w:cs="Times New Roman"/>
+          <w:i/>
+          <w:iCs/>
+          <w:color w:val="333333"/>
+          <w:sz w:val="24"/>
+          <w:szCs w:val="24"/>
+          <w:lang w:eastAsia="pt-PT"/>
+        </w:rPr>
+        <w:t>VLAN</w:t>
+      </w:r>
+      <w:r>
+        <w:rPr>
+          <w:rFonts w:ascii="Karla" w:eastAsia="Times New Roman" w:hAnsi="Karla" w:cs="Times New Roman"/>
+          <w:color w:val="333333"/>
+          <w:sz w:val="24"/>
+          <w:szCs w:val="24"/>
+          <w:lang w:eastAsia="pt-PT"/>
+        </w:rPr>
+        <w:t>, configurada na rede. Esta instância suporta as seguintes características:</w:t>
+      </w:r>
+    </w:p>
+    <w:p>
+      <w:pPr>
+        <w:numPr>
+          <w:ilvl w:val="0"/>
+          <w:numId w:val="12"/>
+        </w:numPr>
+        <w:shd w:val="clear" w:color="auto" w:fill="FFFFFF"/>
+        <w:spacing w:before="100" w:beforeAutospacing="1" w:after="100" w:afterAutospacing="1" w:line="240" w:lineRule="auto"/>
+        <w:ind w:left="1440"/>
+        <w:rPr>
+          <w:rFonts w:ascii="Karla" w:eastAsia="Times New Roman" w:hAnsi="Karla" w:cs="Times New Roman"/>
+          <w:color w:val="333333"/>
+          <w:sz w:val="24"/>
+          <w:szCs w:val="24"/>
+          <w:lang w:eastAsia="pt-PT"/>
+        </w:rPr>
+      </w:pPr>
+      <w:proofErr w:type="spellStart"/>
+      <w:r>
+        <w:rPr>
+          <w:rFonts w:ascii="Karla" w:eastAsia="Times New Roman" w:hAnsi="Karla" w:cs="Times New Roman"/>
+          <w:i/>
+          <w:iCs/>
+          <w:color w:val="333333"/>
+          <w:sz w:val="24"/>
+          <w:szCs w:val="24"/>
+          <w:lang w:eastAsia="pt-PT"/>
+        </w:rPr>
+        <w:t>PortFast</w:t>
+      </w:r>
+      <w:proofErr w:type="spellEnd"/>
+    </w:p>
+    <w:p>
+      <w:pPr>
+        <w:numPr>
+          <w:ilvl w:val="0"/>
+          <w:numId w:val="12"/>
+        </w:numPr>
+        <w:shd w:val="clear" w:color="auto" w:fill="FFFFFF"/>
+        <w:spacing w:before="100" w:beforeAutospacing="1" w:after="100" w:afterAutospacing="1" w:line="240" w:lineRule="auto"/>
+        <w:ind w:left="1440"/>
+        <w:rPr>
+          <w:rFonts w:ascii="Karla" w:eastAsia="Times New Roman" w:hAnsi="Karla" w:cs="Times New Roman"/>
+          <w:color w:val="333333"/>
+          <w:sz w:val="24"/>
+          <w:szCs w:val="24"/>
+          <w:lang w:eastAsia="pt-PT"/>
+        </w:rPr>
+      </w:pPr>
+      <w:proofErr w:type="spellStart"/>
+      <w:r>
+        <w:rPr>
+          <w:rFonts w:ascii="Karla" w:eastAsia="Times New Roman" w:hAnsi="Karla" w:cs="Times New Roman"/>
+          <w:i/>
+          <w:iCs/>
+          <w:color w:val="333333"/>
+          <w:sz w:val="24"/>
+          <w:szCs w:val="24"/>
+          <w:lang w:eastAsia="pt-PT"/>
+        </w:rPr>
+        <w:t>UplinkFast</w:t>
+      </w:r>
+      <w:proofErr w:type="spellEnd"/>
+    </w:p>
+    <w:p>
+      <w:pPr>
+        <w:numPr>
+          <w:ilvl w:val="0"/>
+          <w:numId w:val="12"/>
+        </w:numPr>
+        <w:shd w:val="clear" w:color="auto" w:fill="FFFFFF"/>
+        <w:spacing w:before="100" w:beforeAutospacing="1" w:after="100" w:afterAutospacing="1" w:line="240" w:lineRule="auto"/>
+        <w:ind w:left="1440"/>
+        <w:rPr>
+          <w:rFonts w:ascii="Karla" w:eastAsia="Times New Roman" w:hAnsi="Karla" w:cs="Times New Roman"/>
+          <w:color w:val="333333"/>
+          <w:sz w:val="24"/>
+          <w:szCs w:val="24"/>
+          <w:lang w:eastAsia="pt-PT"/>
+        </w:rPr>
+      </w:pPr>
+      <w:proofErr w:type="spellStart"/>
+      <w:r>
+        <w:rPr>
+          <w:rFonts w:ascii="Karla" w:eastAsia="Times New Roman" w:hAnsi="Karla" w:cs="Times New Roman"/>
+          <w:i/>
+          <w:iCs/>
+          <w:color w:val="333333"/>
+          <w:sz w:val="24"/>
+          <w:szCs w:val="24"/>
+          <w:lang w:eastAsia="pt-PT"/>
+        </w:rPr>
+        <w:t>Backbone</w:t>
+      </w:r>
+      <w:proofErr w:type="spellEnd"/>
+      <w:r>
+        <w:rPr>
+          <w:rFonts w:ascii="Karla" w:eastAsia="Times New Roman" w:hAnsi="Karla" w:cs="Times New Roman"/>
+          <w:i/>
+          <w:iCs/>
+          <w:color w:val="333333"/>
+          <w:sz w:val="24"/>
+          <w:szCs w:val="24"/>
+          <w:lang w:eastAsia="pt-PT"/>
+        </w:rPr>
+        <w:t xml:space="preserve"> Fast</w:t>
+      </w:r>
+    </w:p>
+    <w:p>
+      <w:pPr>
+        <w:numPr>
+          <w:ilvl w:val="0"/>
+          <w:numId w:val="12"/>
+        </w:numPr>
+        <w:shd w:val="clear" w:color="auto" w:fill="FFFFFF"/>
+        <w:spacing w:before="100" w:beforeAutospacing="1" w:after="100" w:afterAutospacing="1" w:line="240" w:lineRule="auto"/>
+        <w:ind w:left="1440"/>
+        <w:rPr>
+          <w:rFonts w:ascii="Karla" w:eastAsia="Times New Roman" w:hAnsi="Karla" w:cs="Times New Roman"/>
+          <w:color w:val="333333"/>
+          <w:sz w:val="24"/>
+          <w:szCs w:val="24"/>
+          <w:lang w:eastAsia="pt-PT"/>
+        </w:rPr>
+      </w:pPr>
+      <w:r>
+        <w:rPr>
+          <w:rFonts w:ascii="Karla" w:eastAsia="Times New Roman" w:hAnsi="Karla" w:cs="Times New Roman"/>
+          <w:i/>
+          <w:iCs/>
+          <w:color w:val="333333"/>
+          <w:sz w:val="24"/>
+          <w:szCs w:val="24"/>
+          <w:lang w:eastAsia="pt-PT"/>
+        </w:rPr>
+        <w:t xml:space="preserve">BPDU </w:t>
+      </w:r>
+      <w:proofErr w:type="spellStart"/>
+      <w:r>
+        <w:rPr>
+          <w:rFonts w:ascii="Karla" w:eastAsia="Times New Roman" w:hAnsi="Karla" w:cs="Times New Roman"/>
+          <w:i/>
+          <w:iCs/>
+          <w:color w:val="333333"/>
+          <w:sz w:val="24"/>
+          <w:szCs w:val="24"/>
+          <w:lang w:eastAsia="pt-PT"/>
+        </w:rPr>
+        <w:t>guard</w:t>
+      </w:r>
+      <w:proofErr w:type="spellEnd"/>
+    </w:p>
+    <w:p>
+      <w:pPr>
+        <w:numPr>
+          <w:ilvl w:val="0"/>
+          <w:numId w:val="12"/>
+        </w:numPr>
+        <w:shd w:val="clear" w:color="auto" w:fill="FFFFFF"/>
+        <w:spacing w:before="100" w:beforeAutospacing="1" w:after="100" w:afterAutospacing="1" w:line="240" w:lineRule="auto"/>
+        <w:ind w:left="1440"/>
+        <w:rPr>
+          <w:rFonts w:ascii="Karla" w:eastAsia="Times New Roman" w:hAnsi="Karla" w:cs="Times New Roman"/>
+          <w:color w:val="333333"/>
+          <w:sz w:val="24"/>
+          <w:szCs w:val="24"/>
+          <w:lang w:eastAsia="pt-PT"/>
+        </w:rPr>
+      </w:pPr>
+      <w:r>
+        <w:rPr>
+          <w:rFonts w:ascii="Karla" w:eastAsia="Times New Roman" w:hAnsi="Karla" w:cs="Times New Roman"/>
+          <w:i/>
+          <w:iCs/>
+          <w:color w:val="333333"/>
+          <w:sz w:val="24"/>
+          <w:szCs w:val="24"/>
+          <w:lang w:eastAsia="pt-PT"/>
+        </w:rPr>
+        <w:t xml:space="preserve">BPDU </w:t>
+      </w:r>
+      <w:proofErr w:type="spellStart"/>
+      <w:r>
+        <w:rPr>
+          <w:rFonts w:ascii="Karla" w:eastAsia="Times New Roman" w:hAnsi="Karla" w:cs="Times New Roman"/>
+          <w:i/>
+          <w:iCs/>
+          <w:color w:val="333333"/>
+          <w:sz w:val="24"/>
+          <w:szCs w:val="24"/>
+          <w:lang w:eastAsia="pt-PT"/>
+        </w:rPr>
+        <w:t>filter</w:t>
+      </w:r>
+      <w:proofErr w:type="spellEnd"/>
+    </w:p>
+    <w:p>
+      <w:pPr>
+        <w:numPr>
+          <w:ilvl w:val="0"/>
+          <w:numId w:val="12"/>
+        </w:numPr>
+        <w:shd w:val="clear" w:color="auto" w:fill="FFFFFF"/>
+        <w:spacing w:before="100" w:beforeAutospacing="1" w:after="100" w:afterAutospacing="1" w:line="240" w:lineRule="auto"/>
+        <w:ind w:left="1440"/>
+        <w:rPr>
+          <w:rFonts w:ascii="Karla" w:eastAsia="Times New Roman" w:hAnsi="Karla" w:cs="Times New Roman"/>
+          <w:color w:val="333333"/>
+          <w:sz w:val="24"/>
+          <w:szCs w:val="24"/>
+          <w:lang w:eastAsia="pt-PT"/>
+        </w:rPr>
+      </w:pPr>
+      <w:r>
+        <w:rPr>
+          <w:rFonts w:ascii="Karla" w:eastAsia="Times New Roman" w:hAnsi="Karla" w:cs="Times New Roman"/>
+          <w:i/>
+          <w:iCs/>
+          <w:color w:val="333333"/>
+          <w:sz w:val="24"/>
+          <w:szCs w:val="24"/>
+          <w:lang w:eastAsia="pt-PT"/>
+        </w:rPr>
+        <w:t xml:space="preserve">Root </w:t>
+      </w:r>
+      <w:proofErr w:type="spellStart"/>
+      <w:r>
+        <w:rPr>
+          <w:rFonts w:ascii="Karla" w:eastAsia="Times New Roman" w:hAnsi="Karla" w:cs="Times New Roman"/>
+          <w:i/>
+          <w:iCs/>
+          <w:color w:val="333333"/>
+          <w:sz w:val="24"/>
+          <w:szCs w:val="24"/>
+          <w:lang w:eastAsia="pt-PT"/>
+        </w:rPr>
+        <w:t>Guard</w:t>
+      </w:r>
+      <w:proofErr w:type="spellEnd"/>
+    </w:p>
+    <w:p>
+      <w:pPr>
+        <w:numPr>
+          <w:ilvl w:val="0"/>
+          <w:numId w:val="12"/>
+        </w:numPr>
+        <w:shd w:val="clear" w:color="auto" w:fill="FFFFFF"/>
+        <w:spacing w:before="100" w:beforeAutospacing="1" w:after="100" w:afterAutospacing="1" w:line="240" w:lineRule="auto"/>
+        <w:ind w:left="1440"/>
+        <w:rPr>
+          <w:rFonts w:ascii="Karla" w:eastAsia="Times New Roman" w:hAnsi="Karla" w:cs="Times New Roman"/>
+          <w:color w:val="333333"/>
+          <w:sz w:val="24"/>
+          <w:szCs w:val="24"/>
+          <w:lang w:eastAsia="pt-PT"/>
+        </w:rPr>
+      </w:pPr>
+      <w:r>
+        <w:rPr>
+          <w:rFonts w:ascii="Karla" w:eastAsia="Times New Roman" w:hAnsi="Karla" w:cs="Times New Roman"/>
+          <w:i/>
+          <w:iCs/>
+          <w:color w:val="333333"/>
+          <w:sz w:val="24"/>
+          <w:szCs w:val="24"/>
+          <w:lang w:eastAsia="pt-PT"/>
+        </w:rPr>
+        <w:t xml:space="preserve">Loop </w:t>
+      </w:r>
+      <w:proofErr w:type="spellStart"/>
+      <w:r>
+        <w:rPr>
+          <w:rFonts w:ascii="Karla" w:eastAsia="Times New Roman" w:hAnsi="Karla" w:cs="Times New Roman"/>
+          <w:i/>
+          <w:iCs/>
+          <w:color w:val="333333"/>
+          <w:sz w:val="24"/>
+          <w:szCs w:val="24"/>
+          <w:lang w:eastAsia="pt-PT"/>
+        </w:rPr>
+        <w:t>Guard</w:t>
+      </w:r>
+      <w:proofErr w:type="spellEnd"/>
+    </w:p>
+    <w:p>
+      <w:pPr>
+        <w:rPr>
+          <w:b/>
+          <w:bCs/>
+          <w:color w:val="FFC000" w:themeColor="accent4"/>
+          <w:highlight w:val="magenta"/>
+          <w14:textOutline w14:w="12700" w14:cap="flat" w14:cmpd="sng" w14:algn="ctr">
+            <w14:solidFill>
+              <w14:schemeClr w14:val="accent4"/>
+            </w14:solidFill>
+            <w14:prstDash w14:val="solid"/>
+            <w14:round/>
+          </w14:textOutline>
+          <w14:textFill>
+            <w14:gradFill>
+              <w14:gsLst>
+                <w14:gs w14:pos="0">
+                  <w14:schemeClr w14:val="accent4"/>
+                </w14:gs>
+                <w14:gs w14:pos="4000">
+                  <w14:schemeClr w14:val="accent4">
+                    <w14:lumMod w14:val="60000"/>
+                    <w14:lumOff w14:val="40000"/>
+                  </w14:schemeClr>
+                </w14:gs>
+                <w14:gs w14:pos="87000">
+                  <w14:schemeClr w14:val="accent4">
+                    <w14:lumMod w14:val="20000"/>
+                    <w14:lumOff w14:val="80000"/>
+                  </w14:schemeClr>
+                </w14:gs>
+              </w14:gsLst>
+              <w14:lin w14:ang="5400000" w14:scaled="0"/>
+            </w14:gradFill>
+          </w14:textFill>
+        </w:rPr>
+      </w:pPr>
     </w:p>
     <w:sectPr>
       <w:pgSz w:w="11906" w:h="16838"/>
@@ -12277,6 +13490,155 @@
     </w:lvl>
   </w:abstractNum>
   <w:abstractNum w:abstractNumId="3" w15:restartNumberingAfterBreak="0">
+    <w:nsid w:val="1E2949D0"/>
+    <w:multiLevelType w:val="multilevel"/>
+    <w:tmpl w:val="D4BCB446"/>
+    <w:lvl w:ilvl="0">
+      <w:start w:val="1"/>
+      <w:numFmt w:val="bullet"/>
+      <w:lvlText w:val=""/>
+      <w:lvlJc w:val="left"/>
+      <w:pPr>
+        <w:tabs>
+          <w:tab w:val="num" w:pos="720"/>
+        </w:tabs>
+        <w:ind w:left="720" w:hanging="360"/>
+      </w:pPr>
+      <w:rPr>
+        <w:rFonts w:ascii="Symbol" w:hAnsi="Symbol" w:hint="default"/>
+        <w:sz w:val="20"/>
+      </w:rPr>
+    </w:lvl>
+    <w:lvl w:ilvl="1" w:tentative="1">
+      <w:start w:val="1"/>
+      <w:numFmt w:val="bullet"/>
+      <w:lvlText w:val=""/>
+      <w:lvlJc w:val="left"/>
+      <w:pPr>
+        <w:tabs>
+          <w:tab w:val="num" w:pos="1440"/>
+        </w:tabs>
+        <w:ind w:left="1440" w:hanging="360"/>
+      </w:pPr>
+      <w:rPr>
+        <w:rFonts w:ascii="Symbol" w:hAnsi="Symbol" w:hint="default"/>
+        <w:sz w:val="20"/>
+      </w:rPr>
+    </w:lvl>
+    <w:lvl w:ilvl="2" w:tentative="1">
+      <w:start w:val="1"/>
+      <w:numFmt w:val="bullet"/>
+      <w:lvlText w:val=""/>
+      <w:lvlJc w:val="left"/>
+      <w:pPr>
+        <w:tabs>
+          <w:tab w:val="num" w:pos="2160"/>
+        </w:tabs>
+        <w:ind w:left="2160" w:hanging="360"/>
+      </w:pPr>
+      <w:rPr>
+        <w:rFonts w:ascii="Symbol" w:hAnsi="Symbol" w:hint="default"/>
+        <w:sz w:val="20"/>
+      </w:rPr>
+    </w:lvl>
+    <w:lvl w:ilvl="3" w:tentative="1">
+      <w:start w:val="1"/>
+      <w:numFmt w:val="bullet"/>
+      <w:lvlText w:val=""/>
+      <w:lvlJc w:val="left"/>
+      <w:pPr>
+        <w:tabs>
+          <w:tab w:val="num" w:pos="2880"/>
+        </w:tabs>
+        <w:ind w:left="2880" w:hanging="360"/>
+      </w:pPr>
+      <w:rPr>
+        <w:rFonts w:ascii="Symbol" w:hAnsi="Symbol" w:hint="default"/>
+        <w:sz w:val="20"/>
+      </w:rPr>
+    </w:lvl>
+    <w:lvl w:ilvl="4" w:tentative="1">
+      <w:start w:val="1"/>
+      <w:numFmt w:val="bullet"/>
+      <w:lvlText w:val=""/>
+      <w:lvlJc w:val="left"/>
+      <w:pPr>
+        <w:tabs>
+          <w:tab w:val="num" w:pos="3600"/>
+        </w:tabs>
+        <w:ind w:left="3600" w:hanging="360"/>
+      </w:pPr>
+      <w:rPr>
+        <w:rFonts w:ascii="Symbol" w:hAnsi="Symbol" w:hint="default"/>
+        <w:sz w:val="20"/>
+      </w:rPr>
+    </w:lvl>
+    <w:lvl w:ilvl="5" w:tentative="1">
+      <w:start w:val="1"/>
+      <w:numFmt w:val="bullet"/>
+      <w:lvlText w:val=""/>
+      <w:lvlJc w:val="left"/>
+      <w:pPr>
+        <w:tabs>
+          <w:tab w:val="num" w:pos="4320"/>
+        </w:tabs>
+        <w:ind w:left="4320" w:hanging="360"/>
+      </w:pPr>
+      <w:rPr>
+        <w:rFonts w:ascii="Symbol" w:hAnsi="Symbol" w:hint="default"/>
+        <w:sz w:val="20"/>
+      </w:rPr>
+    </w:lvl>
+    <w:lvl w:ilvl="6" w:tentative="1">
+      <w:start w:val="1"/>
+      <w:numFmt w:val="bullet"/>
+      <w:lvlText w:val=""/>
+      <w:lvlJc w:val="left"/>
+      <w:pPr>
+        <w:tabs>
+          <w:tab w:val="num" w:pos="5040"/>
+        </w:tabs>
+        <w:ind w:left="5040" w:hanging="360"/>
+      </w:pPr>
+      <w:rPr>
+        <w:rFonts w:ascii="Symbol" w:hAnsi="Symbol" w:hint="default"/>
+        <w:sz w:val="20"/>
+      </w:rPr>
+    </w:lvl>
+    <w:lvl w:ilvl="7" w:tentative="1">
+      <w:start w:val="1"/>
+      <w:numFmt w:val="bullet"/>
+      <w:lvlText w:val=""/>
+      <w:lvlJc w:val="left"/>
+      <w:pPr>
+        <w:tabs>
+          <w:tab w:val="num" w:pos="5760"/>
+        </w:tabs>
+        <w:ind w:left="5760" w:hanging="360"/>
+      </w:pPr>
+      <w:rPr>
+        <w:rFonts w:ascii="Symbol" w:hAnsi="Symbol" w:hint="default"/>
+        <w:sz w:val="20"/>
+      </w:rPr>
+    </w:lvl>
+    <w:lvl w:ilvl="8" w:tentative="1">
+      <w:start w:val="1"/>
+      <w:numFmt w:val="bullet"/>
+      <w:lvlText w:val=""/>
+      <w:lvlJc w:val="left"/>
+      <w:pPr>
+        <w:tabs>
+          <w:tab w:val="num" w:pos="6480"/>
+        </w:tabs>
+        <w:ind w:left="6480" w:hanging="360"/>
+      </w:pPr>
+      <w:rPr>
+        <w:rFonts w:ascii="Symbol" w:hAnsi="Symbol" w:hint="default"/>
+        <w:sz w:val="20"/>
+      </w:rPr>
+    </w:lvl>
+  </w:abstractNum>
+  <w:abstractNum w:abstractNumId="4" w15:restartNumberingAfterBreak="0">
     <w:nsid w:val="2E1A5838"/>
     <w:multiLevelType w:val="hybridMultilevel"/>
     <w:tmpl w:val="38044056"/>
@@ -12390,7 +13752,7 @@
       </w:rPr>
     </w:lvl>
   </w:abstractNum>
-  <w:abstractNum w:abstractNumId="4" w15:restartNumberingAfterBreak="0">
+  <w:abstractNum w:abstractNumId="5" w15:restartNumberingAfterBreak="0">
     <w:nsid w:val="33EA613F"/>
     <w:multiLevelType w:val="hybridMultilevel"/>
     <w:tmpl w:val="9CDAD7EE"/>
@@ -12504,7 +13866,7 @@
       </w:rPr>
     </w:lvl>
   </w:abstractNum>
-  <w:abstractNum w:abstractNumId="5" w15:restartNumberingAfterBreak="0">
+  <w:abstractNum w:abstractNumId="6" w15:restartNumberingAfterBreak="0">
     <w:nsid w:val="39B051FF"/>
     <w:multiLevelType w:val="hybridMultilevel"/>
     <w:tmpl w:val="BD808C90"/>
@@ -12618,7 +13980,7 @@
       </w:rPr>
     </w:lvl>
   </w:abstractNum>
-  <w:abstractNum w:abstractNumId="6" w15:restartNumberingAfterBreak="0">
+  <w:abstractNum w:abstractNumId="7" w15:restartNumberingAfterBreak="0">
     <w:nsid w:val="3E0D3DC8"/>
     <w:multiLevelType w:val="hybridMultilevel"/>
     <w:tmpl w:val="9C6ED760"/>
@@ -12732,7 +14094,7 @@
       </w:rPr>
     </w:lvl>
   </w:abstractNum>
-  <w:abstractNum w:abstractNumId="7" w15:restartNumberingAfterBreak="0">
+  <w:abstractNum w:abstractNumId="8" w15:restartNumberingAfterBreak="0">
     <w:nsid w:val="43B82127"/>
     <w:multiLevelType w:val="hybridMultilevel"/>
     <w:tmpl w:val="1CEAA054"/>
@@ -12846,7 +14208,7 @@
       </w:rPr>
     </w:lvl>
   </w:abstractNum>
-  <w:abstractNum w:abstractNumId="8" w15:restartNumberingAfterBreak="0">
+  <w:abstractNum w:abstractNumId="9" w15:restartNumberingAfterBreak="0">
     <w:nsid w:val="5F2C770F"/>
     <w:multiLevelType w:val="hybridMultilevel"/>
     <w:tmpl w:val="A6B63686"/>
@@ -12960,7 +14322,7 @@
       </w:rPr>
     </w:lvl>
   </w:abstractNum>
-  <w:abstractNum w:abstractNumId="9" w15:restartNumberingAfterBreak="0">
+  <w:abstractNum w:abstractNumId="10" w15:restartNumberingAfterBreak="0">
     <w:nsid w:val="659F575A"/>
     <w:multiLevelType w:val="hybridMultilevel"/>
     <w:tmpl w:val="DA7C428C"/>
@@ -13073,7 +14435,7 @@
       </w:rPr>
     </w:lvl>
   </w:abstractNum>
-  <w:abstractNum w:abstractNumId="10" w15:restartNumberingAfterBreak="0">
+  <w:abstractNum w:abstractNumId="11" w15:restartNumberingAfterBreak="0">
     <w:nsid w:val="6AF9248E"/>
     <w:multiLevelType w:val="hybridMultilevel"/>
     <w:tmpl w:val="07F0EB12"/>
@@ -13191,34 +14553,37 @@
     <w:abstractNumId w:val="2"/>
   </w:num>
   <w:num w:numId="2">
+    <w:abstractNumId w:val="10"/>
+  </w:num>
+  <w:num w:numId="3">
+    <w:abstractNumId w:val="5"/>
+  </w:num>
+  <w:num w:numId="4">
+    <w:abstractNumId w:val="6"/>
+  </w:num>
+  <w:num w:numId="5">
+    <w:abstractNumId w:val="8"/>
+  </w:num>
+  <w:num w:numId="6">
     <w:abstractNumId w:val="9"/>
   </w:num>
-  <w:num w:numId="3">
+  <w:num w:numId="7">
     <w:abstractNumId w:val="4"/>
   </w:num>
-  <w:num w:numId="4">
-    <w:abstractNumId w:val="5"/>
-  </w:num>
-  <w:num w:numId="5">
-    <w:abstractNumId w:val="7"/>
-  </w:num>
-  <w:num w:numId="6">
-    <w:abstractNumId w:val="8"/>
-  </w:num>
-  <w:num w:numId="7">
-    <w:abstractNumId w:val="3"/>
-  </w:num>
   <w:num w:numId="8">
-    <w:abstractNumId w:val="10"/>
+    <w:abstractNumId w:val="11"/>
   </w:num>
   <w:num w:numId="9">
-    <w:abstractNumId w:val="6"/>
+    <w:abstractNumId w:val="7"/>
   </w:num>
   <w:num w:numId="10">
     <w:abstractNumId w:val="1"/>
   </w:num>
   <w:num w:numId="11">
     <w:abstractNumId w:val="0"/>
+  </w:num>
+  <w:num w:numId="12">
+    <w:abstractNumId w:val="3"/>
   </w:num>
 </w:numbering>
 </file>
@@ -13821,6 +15186,34 @@
       <w:lang w:val="pt-PT"/>
     </w:rPr>
   </w:style>
+  <w:style w:type="paragraph" w:styleId="NormalWeb">
+    <w:name w:val="Normal (Web)"/>
+    <w:basedOn w:val="Normal"/>
+    <w:uiPriority w:val="99"/>
+    <w:semiHidden/>
+    <w:unhideWhenUsed/>
+    <w:rsid w:val="004C5ABF"/>
+    <w:pPr>
+      <w:spacing w:before="100" w:beforeAutospacing="1" w:after="100" w:afterAutospacing="1" w:line="240" w:lineRule="auto"/>
+    </w:pPr>
+    <w:rPr>
+      <w:rFonts w:ascii="Times New Roman" w:eastAsia="Times New Roman" w:hAnsi="Times New Roman" w:cs="Times New Roman"/>
+      <w:sz w:val="24"/>
+      <w:szCs w:val="24"/>
+      <w:lang w:eastAsia="pt-PT"/>
+    </w:rPr>
+  </w:style>
+  <w:style w:type="character" w:styleId="nfase">
+    <w:name w:val="Emphasis"/>
+    <w:basedOn w:val="Tipodeletrapredefinidodopargrafo"/>
+    <w:uiPriority w:val="20"/>
+    <w:qFormat/>
+    <w:rsid w:val="004C5ABF"/>
+    <w:rPr>
+      <w:i/>
+      <w:iCs/>
+    </w:rPr>
+  </w:style>
 </w:styles>
 </file>
 

</xml_diff>